<commit_message>
Actualizo el informe con los integrantes del grupo NEO.
</commit_message>
<xml_diff>
--- a/docs/Informe TP2.docx
+++ b/docs/Informe TP2.docx
@@ -16,23 +16,7 @@
           <w:color w:val="000000"/>
           <w:sz w:val="42"/>
         </w:rPr>
-        <w:t xml:space="preserve">75.41 – </w:t>
-      </w:r>
-      <w:r>
-        <w:rPr>
-          <w:rFonts w:ascii="Trebuchet MS" w:hAnsi="Trebuchet MS"/>
-          <w:color w:val="000000"/>
-          <w:sz w:val="42"/>
-        </w:rPr>
-        <w:t xml:space="preserve">95.15 - </w:t>
-      </w:r>
-      <w:r>
-        <w:rPr>
-          <w:rFonts w:ascii="Trebuchet MS" w:hAnsi="Trebuchet MS"/>
-          <w:color w:val="000000"/>
-          <w:sz w:val="42"/>
-        </w:rPr>
-        <w:t>Algoritmos y Programación II</w:t>
+        <w:t>75.41 – 95.15 - Algoritmos y Programación II</w:t>
       </w:r>
     </w:p>
     <w:p>
@@ -101,19 +85,24 @@
     <w:p>
       <w:pPr>
         <w:pStyle w:val="Normal"/>
+        <w:jc w:val="center"/>
+        <w:rPr/>
+      </w:pPr>
+      <w:r>
         <w:rPr>
           <w:rFonts w:ascii="Trebuchet MS" w:hAnsi="Trebuchet MS"/>
           <w:sz w:val="42"/>
           <w:szCs w:val="42"/>
         </w:rPr>
-      </w:pPr>
+        <w:t>Trabajo Práctico 2: Granjeros V</w:t>
+      </w:r>
       <w:r>
         <w:rPr>
           <w:rFonts w:ascii="Trebuchet MS" w:hAnsi="Trebuchet MS"/>
           <w:sz w:val="42"/>
           <w:szCs w:val="42"/>
         </w:rPr>
-        <w:t>Trabajo Pr</w:t>
+        <w:t>1</w:t>
       </w:r>
       <w:r>
         <w:rPr>
@@ -121,31 +110,50 @@
           <w:sz w:val="42"/>
           <w:szCs w:val="42"/>
         </w:rPr>
-        <w:t>áct</w:t>
-      </w:r>
-      <w:r>
+        <w:t>.0</w:t>
+      </w:r>
+    </w:p>
+    <w:p>
+      <w:pPr>
+        <w:pStyle w:val="Normal"/>
         <w:rPr>
           <w:rFonts w:ascii="Trebuchet MS" w:hAnsi="Trebuchet MS"/>
           <w:sz w:val="42"/>
           <w:szCs w:val="42"/>
         </w:rPr>
-        <w:t xml:space="preserve">ico </w:t>
-      </w:r>
+      </w:pPr>
+      <w:r>
+        <w:rPr/>
+      </w:r>
+    </w:p>
+    <w:p>
+      <w:pPr>
+        <w:pStyle w:val="Normal"/>
+        <w:jc w:val="center"/>
+        <w:rPr/>
+      </w:pPr>
       <w:r>
         <w:rPr>
           <w:rFonts w:ascii="Trebuchet MS" w:hAnsi="Trebuchet MS"/>
           <w:sz w:val="42"/>
           <w:szCs w:val="42"/>
         </w:rPr>
-        <w:t>2</w:t>
-      </w:r>
+        <w:t>Grupo NEO - Integrantes:</w:t>
+      </w:r>
+    </w:p>
+    <w:p>
+      <w:pPr>
+        <w:pStyle w:val="Normal"/>
+        <w:jc w:val="center"/>
+        <w:rPr/>
+      </w:pPr>
       <w:r>
         <w:rPr>
           <w:rFonts w:ascii="Trebuchet MS" w:hAnsi="Trebuchet MS"/>
           <w:sz w:val="42"/>
           <w:szCs w:val="42"/>
         </w:rPr>
-        <w:t>: Granjeros V</w:t>
+        <w:t>Joel P</w:t>
       </w:r>
       <w:r>
         <w:rPr>
@@ -153,7 +161,7 @@
           <w:sz w:val="42"/>
           <w:szCs w:val="42"/>
         </w:rPr>
-        <w:t>2</w:t>
+        <w:t>é</w:t>
       </w:r>
       <w:r>
         <w:rPr>
@@ -161,190 +169,238 @@
           <w:sz w:val="42"/>
           <w:szCs w:val="42"/>
         </w:rPr>
-        <w:t>.0</w:t>
-      </w:r>
-    </w:p>
-    <w:p>
-      <w:pPr>
-        <w:pStyle w:val="Normal"/>
-        <w:rPr>
-          <w:rFonts w:ascii="Trebuchet MS" w:hAnsi="Trebuchet MS"/>
-        </w:rPr>
-      </w:pPr>
-      <w:r>
-        <w:rPr>
-          <w:rFonts w:ascii="Trebuchet MS" w:hAnsi="Trebuchet MS"/>
-        </w:rPr>
-      </w:r>
-    </w:p>
-    <w:p>
-      <w:pPr>
-        <w:pStyle w:val="Normal"/>
-        <w:rPr>
-          <w:rFonts w:ascii="Trebuchet MS" w:hAnsi="Trebuchet MS"/>
-        </w:rPr>
-      </w:pPr>
-      <w:r>
-        <w:rPr>
-          <w:rFonts w:ascii="Trebuchet MS" w:hAnsi="Trebuchet MS"/>
-        </w:rPr>
-      </w:r>
-    </w:p>
-    <w:p>
-      <w:pPr>
-        <w:pStyle w:val="Normal"/>
-        <w:rPr>
-          <w:rFonts w:ascii="Trebuchet MS" w:hAnsi="Trebuchet MS"/>
-        </w:rPr>
-      </w:pPr>
-      <w:r>
-        <w:rPr>
-          <w:rFonts w:ascii="Trebuchet MS" w:hAnsi="Trebuchet MS"/>
-        </w:rPr>
-        <w:t xml:space="preserve">Desarrollamos una </w:t>
-      </w:r>
-      <w:r>
-        <w:rPr>
-          <w:rFonts w:ascii="Trebuchet MS" w:hAnsi="Trebuchet MS"/>
-        </w:rPr>
-        <w:t>aplicación en C++ que implementa el juego de Consola “Granjeros”.</w:t>
-      </w:r>
-    </w:p>
-    <w:p>
-      <w:pPr>
-        <w:pStyle w:val="Normal"/>
-        <w:rPr>
-          <w:rFonts w:ascii="Trebuchet MS" w:hAnsi="Trebuchet MS"/>
-        </w:rPr>
-      </w:pPr>
-      <w:r>
-        <w:rPr>
-          <w:rFonts w:ascii="Trebuchet MS" w:hAnsi="Trebuchet MS"/>
-        </w:rPr>
-      </w:r>
-    </w:p>
-    <w:p>
-      <w:pPr>
-        <w:pStyle w:val="Normal"/>
-        <w:rPr>
-          <w:rFonts w:ascii="Trebuchet MS" w:hAnsi="Trebuchet MS"/>
-        </w:rPr>
-      </w:pPr>
-      <w:r>
-        <w:rPr>
-          <w:rFonts w:ascii="Trebuchet MS" w:hAnsi="Trebuchet MS"/>
-        </w:rPr>
-        <w:t xml:space="preserve">En base a lo indicado por el enunciado, </w:t>
-      </w:r>
-      <w:r>
-        <w:rPr>
-          <w:rFonts w:ascii="Trebuchet MS" w:hAnsi="Trebuchet MS"/>
-        </w:rPr>
-        <w:t>se realizaron las siguientes suposiciones</w:t>
-      </w:r>
-      <w:r>
-        <w:rPr>
-          <w:rFonts w:ascii="Trebuchet MS" w:hAnsi="Trebuchet MS"/>
-        </w:rPr>
-        <w:t>:</w:t>
-      </w:r>
-    </w:p>
-    <w:p>
-      <w:pPr>
-        <w:pStyle w:val="Normal"/>
-        <w:rPr>
-          <w:rFonts w:ascii="Trebuchet MS" w:hAnsi="Trebuchet MS"/>
-        </w:rPr>
-      </w:pPr>
-      <w:r>
-        <w:rPr>
-          <w:rFonts w:ascii="Trebuchet MS" w:hAnsi="Trebuchet MS"/>
-        </w:rPr>
-      </w:r>
-    </w:p>
-    <w:p>
-      <w:pPr>
-        <w:pStyle w:val="Normal"/>
-        <w:rPr>
-          <w:rFonts w:ascii="Trebuchet MS" w:hAnsi="Trebuchet MS"/>
-        </w:rPr>
-      </w:pPr>
-      <w:r>
-        <w:rPr>
-          <w:rFonts w:ascii="Trebuchet MS" w:hAnsi="Trebuchet MS"/>
-        </w:rPr>
-        <w:t xml:space="preserve">* Cada vez que se solicita al jugador seleccionar una parcela, se ingresa primero fila y </w:t>
-      </w:r>
-      <w:r>
-        <w:rPr>
-          <w:rFonts w:ascii="Trebuchet MS" w:hAnsi="Trebuchet MS"/>
-        </w:rPr>
-        <w:t>después</w:t>
-      </w:r>
-      <w:r>
-        <w:rPr>
-          <w:rFonts w:ascii="Trebuchet MS" w:hAnsi="Trebuchet MS"/>
-        </w:rPr>
-        <w:t xml:space="preserve"> columna.</w:t>
-      </w:r>
-    </w:p>
-    <w:p>
-      <w:pPr>
-        <w:pStyle w:val="Normal"/>
-        <w:rPr>
-          <w:rFonts w:ascii="Trebuchet MS" w:hAnsi="Trebuchet MS"/>
-        </w:rPr>
-      </w:pPr>
-      <w:r>
-        <w:rPr>
-          <w:rFonts w:ascii="Trebuchet MS" w:hAnsi="Trebuchet MS"/>
-        </w:rPr>
-        <w:t xml:space="preserve">* </w:t>
-      </w:r>
-      <w:r>
-        <w:rPr>
-          <w:rFonts w:ascii="Trebuchet MS" w:hAnsi="Trebuchet MS"/>
-        </w:rPr>
-        <w:t>El agua disponible en cada turno esta almacenada en un tanque cuya capacidad es de 25 unidades, en caso de quedar acumulada agua del anterior turno y en el turno actual haber recibido agua de mas, dicho sobrante se pierde (el tanque queda con sus 25 unidades).</w:t>
-      </w:r>
-    </w:p>
-    <w:p>
-      <w:pPr>
-        <w:pStyle w:val="Normal"/>
-        <w:rPr>
-          <w:rFonts w:ascii="Trebuchet MS" w:hAnsi="Trebuchet MS"/>
-        </w:rPr>
-      </w:pPr>
-      <w:r>
-        <w:rPr>
-          <w:rFonts w:ascii="Trebuchet MS" w:hAnsi="Trebuchet MS"/>
-        </w:rPr>
-        <w:t xml:space="preserve">* </w:t>
-      </w:r>
-      <w:r>
-        <w:rPr>
-          <w:rFonts w:ascii="Trebuchet MS" w:hAnsi="Trebuchet MS"/>
-        </w:rPr>
-        <w:t>Las parcelas se representan en pantalla de la siguiente forma:</w:t>
-      </w:r>
-    </w:p>
-    <w:p>
-      <w:pPr>
-        <w:pStyle w:val="Normal"/>
-        <w:rPr>
-          <w:rFonts w:ascii="Trebuchet MS" w:hAnsi="Trebuchet MS"/>
-        </w:rPr>
-      </w:pPr>
-      <w:r>
-        <w:rPr>
-          <w:rFonts w:ascii="Trebuchet MS" w:hAnsi="Trebuchet MS"/>
-        </w:rPr>
-        <w:tab/>
-      </w:r>
-      <w:r>
-        <w:rPr>
-          <w:rFonts w:ascii="Trebuchet MS" w:hAnsi="Trebuchet MS"/>
-        </w:rPr>
+        <w:t>rez</w:t>
+      </w:r>
+    </w:p>
+    <w:p>
+      <w:pPr>
+        <w:pStyle w:val="Normal"/>
+        <w:jc w:val="center"/>
+        <w:rPr/>
+      </w:pPr>
+      <w:r>
+        <w:rPr>
+          <w:rFonts w:ascii="Trebuchet MS" w:hAnsi="Trebuchet MS"/>
+          <w:sz w:val="42"/>
+          <w:szCs w:val="42"/>
+        </w:rPr>
+        <w:t>Anal</w:t>
+      </w:r>
+      <w:r>
+        <w:rPr>
+          <w:rFonts w:ascii="Trebuchet MS" w:hAnsi="Trebuchet MS"/>
+          <w:sz w:val="42"/>
+          <w:szCs w:val="42"/>
+        </w:rPr>
+        <w:t>í</w:t>
+      </w:r>
+      <w:r>
+        <w:rPr>
+          <w:rFonts w:ascii="Trebuchet MS" w:hAnsi="Trebuchet MS"/>
+          <w:sz w:val="42"/>
+          <w:szCs w:val="42"/>
+        </w:rPr>
+        <w:t>a Ludueña</w:t>
+      </w:r>
+    </w:p>
+    <w:p>
+      <w:pPr>
+        <w:pStyle w:val="Normal"/>
+        <w:jc w:val="center"/>
+        <w:rPr/>
+      </w:pPr>
+      <w:r>
+        <w:rPr>
+          <w:rFonts w:ascii="Trebuchet MS" w:hAnsi="Trebuchet MS"/>
+          <w:sz w:val="42"/>
+          <w:szCs w:val="42"/>
+        </w:rPr>
+        <w:t>Gabriela Choque</w:t>
+      </w:r>
+    </w:p>
+    <w:p>
+      <w:pPr>
+        <w:pStyle w:val="Normal"/>
+        <w:jc w:val="center"/>
+        <w:rPr/>
+      </w:pPr>
+      <w:r>
+        <w:rPr>
+          <w:rFonts w:ascii="Trebuchet MS" w:hAnsi="Trebuchet MS"/>
+          <w:sz w:val="42"/>
+          <w:szCs w:val="42"/>
+        </w:rPr>
+        <w:t>Ver</w:t>
+      </w:r>
+      <w:r>
+        <w:rPr>
+          <w:rFonts w:ascii="Trebuchet MS" w:hAnsi="Trebuchet MS"/>
+          <w:sz w:val="42"/>
+          <w:szCs w:val="42"/>
+        </w:rPr>
+        <w:t>ó</w:t>
+      </w:r>
+      <w:r>
+        <w:rPr>
+          <w:rFonts w:ascii="Trebuchet MS" w:hAnsi="Trebuchet MS"/>
+          <w:sz w:val="42"/>
+          <w:szCs w:val="42"/>
+        </w:rPr>
+        <w:t>nica Leguizam</w:t>
+      </w:r>
+      <w:r>
+        <w:rPr>
+          <w:rFonts w:ascii="Trebuchet MS" w:hAnsi="Trebuchet MS"/>
+          <w:sz w:val="42"/>
+          <w:szCs w:val="42"/>
+        </w:rPr>
+        <w:t>ó</w:t>
+      </w:r>
+      <w:r>
+        <w:rPr>
+          <w:rFonts w:ascii="Trebuchet MS" w:hAnsi="Trebuchet MS"/>
+          <w:sz w:val="42"/>
+          <w:szCs w:val="42"/>
+        </w:rPr>
+        <w:t>n</w:t>
+      </w:r>
+    </w:p>
+    <w:p>
+      <w:pPr>
+        <w:pStyle w:val="Normal"/>
+        <w:jc w:val="center"/>
+        <w:rPr/>
+      </w:pPr>
+      <w:r>
+        <w:rPr>
+          <w:rFonts w:ascii="Trebuchet MS" w:hAnsi="Trebuchet MS"/>
+          <w:sz w:val="42"/>
+          <w:szCs w:val="42"/>
+        </w:rPr>
+        <w:t>Noelia Rodriguez</w:t>
+      </w:r>
+    </w:p>
+    <w:p>
+      <w:pPr>
+        <w:pStyle w:val="Normal"/>
+        <w:rPr>
+          <w:rFonts w:ascii="Trebuchet MS" w:hAnsi="Trebuchet MS"/>
+        </w:rPr>
+      </w:pPr>
+      <w:r>
+        <w:rPr>
+          <w:rFonts w:ascii="Trebuchet MS" w:hAnsi="Trebuchet MS"/>
+        </w:rPr>
+      </w:r>
+    </w:p>
+    <w:p>
+      <w:pPr>
+        <w:pStyle w:val="Normal"/>
+        <w:rPr>
+          <w:rFonts w:ascii="Trebuchet MS" w:hAnsi="Trebuchet MS"/>
+        </w:rPr>
+      </w:pPr>
+      <w:r>
+        <w:rPr>
+          <w:rFonts w:ascii="Trebuchet MS" w:hAnsi="Trebuchet MS"/>
+        </w:rPr>
+        <w:t>Desarrollamos una aplicación en C++ que implementa el juego de Consola “Granjeros”.</w:t>
+      </w:r>
+    </w:p>
+    <w:p>
+      <w:pPr>
+        <w:pStyle w:val="Normal"/>
+        <w:rPr>
+          <w:rFonts w:ascii="Trebuchet MS" w:hAnsi="Trebuchet MS"/>
+        </w:rPr>
+      </w:pPr>
+      <w:r>
+        <w:rPr>
+          <w:rFonts w:ascii="Trebuchet MS" w:hAnsi="Trebuchet MS"/>
+        </w:rPr>
+      </w:r>
+    </w:p>
+    <w:p>
+      <w:pPr>
+        <w:pStyle w:val="Normal"/>
+        <w:rPr>
+          <w:rFonts w:ascii="Trebuchet MS" w:hAnsi="Trebuchet MS"/>
+        </w:rPr>
+      </w:pPr>
+      <w:r>
+        <w:rPr>
+          <w:rFonts w:ascii="Trebuchet MS" w:hAnsi="Trebuchet MS"/>
+        </w:rPr>
+        <w:t>En base a lo indicado por el enunciado, se realizaron las siguientes suposiciones:</w:t>
+      </w:r>
+    </w:p>
+    <w:p>
+      <w:pPr>
+        <w:pStyle w:val="Normal"/>
+        <w:rPr>
+          <w:rFonts w:ascii="Trebuchet MS" w:hAnsi="Trebuchet MS"/>
+        </w:rPr>
+      </w:pPr>
+      <w:r>
+        <w:rPr>
+          <w:rFonts w:ascii="Trebuchet MS" w:hAnsi="Trebuchet MS"/>
+        </w:rPr>
+      </w:r>
+    </w:p>
+    <w:p>
+      <w:pPr>
+        <w:pStyle w:val="Normal"/>
+        <w:rPr>
+          <w:rFonts w:ascii="Trebuchet MS" w:hAnsi="Trebuchet MS"/>
+        </w:rPr>
+      </w:pPr>
+      <w:r>
+        <w:rPr>
+          <w:rFonts w:ascii="Trebuchet MS" w:hAnsi="Trebuchet MS"/>
+        </w:rPr>
+        <w:t>* Cada vez que se solicita al jugador seleccionar una parcela, se ingresa primero fila y después columna.</w:t>
+      </w:r>
+    </w:p>
+    <w:p>
+      <w:pPr>
+        <w:pStyle w:val="Normal"/>
+        <w:rPr>
+          <w:rFonts w:ascii="Trebuchet MS" w:hAnsi="Trebuchet MS"/>
+        </w:rPr>
+      </w:pPr>
+      <w:r>
+        <w:rPr>
+          <w:rFonts w:ascii="Trebuchet MS" w:hAnsi="Trebuchet MS"/>
+        </w:rPr>
+        <w:t>* El agua disponible en cada turno esta almacenada en un tanque cuya capacidad es de 25 unidades, en caso de quedar acumulada agua del anterior turno y en el turno actual haber recibido agua de mas, dicho sobrante se pierde (el tanque queda con sus 25 unidades).</w:t>
+      </w:r>
+    </w:p>
+    <w:p>
+      <w:pPr>
+        <w:pStyle w:val="Normal"/>
+        <w:rPr>
+          <w:rFonts w:ascii="Trebuchet MS" w:hAnsi="Trebuchet MS"/>
+        </w:rPr>
+      </w:pPr>
+      <w:r>
+        <w:rPr>
+          <w:rFonts w:ascii="Trebuchet MS" w:hAnsi="Trebuchet MS"/>
+        </w:rPr>
+        <w:t>* Las parcelas se representan en pantalla de la siguiente forma:</w:t>
+      </w:r>
+    </w:p>
+    <w:p>
+      <w:pPr>
+        <w:pStyle w:val="Normal"/>
+        <w:rPr>
+          <w:rFonts w:ascii="Trebuchet MS" w:hAnsi="Trebuchet MS"/>
+        </w:rPr>
+      </w:pPr>
+      <w:r>
+        <w:rPr>
+          <w:rFonts w:ascii="Trebuchet MS" w:hAnsi="Trebuchet MS"/>
+        </w:rPr>
+        <w:tab/>
         <w:t>Vacía:</w:t>
       </w:r>
       <w:r>
@@ -377,11 +433,6 @@
           <w:rFonts w:ascii="Trebuchet MS" w:hAnsi="Trebuchet MS"/>
         </w:rPr>
         <w:tab/>
-      </w:r>
-      <w:r>
-        <w:rPr>
-          <w:rFonts w:ascii="Trebuchet MS" w:hAnsi="Trebuchet MS"/>
-        </w:rPr>
         <w:t>Cultivo A:</w:t>
       </w:r>
       <w:r>
@@ -413,11 +464,6 @@
           <w:rFonts w:ascii="Trebuchet MS" w:hAnsi="Trebuchet MS"/>
         </w:rPr>
         <w:tab/>
-      </w:r>
-      <w:r>
-        <w:rPr>
-          <w:rFonts w:ascii="Trebuchet MS" w:hAnsi="Trebuchet MS"/>
-        </w:rPr>
         <w:t>Cultivo B:</w:t>
       </w:r>
       <w:r>
@@ -449,11 +495,6 @@
           <w:rFonts w:ascii="Trebuchet MS" w:hAnsi="Trebuchet MS"/>
         </w:rPr>
         <w:tab/>
-      </w:r>
-      <w:r>
-        <w:rPr>
-          <w:rFonts w:ascii="Trebuchet MS" w:hAnsi="Trebuchet MS"/>
-        </w:rPr>
         <w:t>Cultivo C:</w:t>
       </w:r>
       <w:r>
@@ -485,11 +526,6 @@
           <w:rFonts w:ascii="Trebuchet MS" w:hAnsi="Trebuchet MS"/>
         </w:rPr>
         <w:tab/>
-      </w:r>
-      <w:r>
-        <w:rPr>
-          <w:rFonts w:ascii="Trebuchet MS" w:hAnsi="Trebuchet MS"/>
-        </w:rPr>
         <w:t>Parcela en Recuperación:</w:t>
       </w:r>
       <w:r>
@@ -629,7 +665,7 @@
           <w:ilvl w:val="0"/>
           <w:numId w:val="0"/>
         </w:numPr>
-        <w:ind w:start="720" w:hanging="0"/>
+        <w:ind w:left="720" w:hanging="0"/>
         <w:rPr>
           <w:rFonts w:ascii="Trebuchet MS" w:hAnsi="Trebuchet MS"/>
           <w:sz w:val="22"/>
@@ -650,7 +686,7 @@
           <w:ilvl w:val="0"/>
           <w:numId w:val="0"/>
         </w:numPr>
-        <w:ind w:start="720" w:hanging="0"/>
+        <w:ind w:left="720" w:hanging="0"/>
         <w:rPr>
           <w:rFonts w:ascii="Trebuchet MS" w:hAnsi="Trebuchet MS"/>
           <w:sz w:val="22"/>
@@ -692,7 +728,7 @@
           <w:ilvl w:val="0"/>
           <w:numId w:val="0"/>
         </w:numPr>
-        <w:ind w:start="720" w:hanging="0"/>
+        <w:ind w:left="720" w:hanging="0"/>
         <w:rPr>
           <w:rFonts w:ascii="Trebuchet MS" w:hAnsi="Trebuchet MS"/>
           <w:sz w:val="22"/>
@@ -713,7 +749,7 @@
           <w:ilvl w:val="0"/>
           <w:numId w:val="0"/>
         </w:numPr>
-        <w:ind w:start="720" w:hanging="0"/>
+        <w:ind w:left="720" w:hanging="0"/>
         <w:rPr>
           <w:rFonts w:ascii="Trebuchet MS" w:hAnsi="Trebuchet MS"/>
           <w:sz w:val="22"/>
@@ -857,21 +893,7 @@
           <w:rFonts w:ascii="Trebuchet MS" w:hAnsi="Trebuchet MS"/>
           <w:sz w:val="22"/>
         </w:rPr>
-        <w:t xml:space="preserve">Al iniciar el juego se muestra en pantalla lo siguiente, </w:t>
-      </w:r>
-      <w:r>
-        <w:rPr>
-          <w:rFonts w:ascii="Trebuchet MS" w:hAnsi="Trebuchet MS"/>
-          <w:sz w:val="22"/>
-        </w:rPr>
-        <w:t>por ejemplo</w:t>
-      </w:r>
-      <w:r>
-        <w:rPr>
-          <w:rFonts w:ascii="Trebuchet MS" w:hAnsi="Trebuchet MS"/>
-          <w:sz w:val="22"/>
-        </w:rPr>
-        <w:t>:</w:t>
+        <w:t>Al iniciar el juego se muestra en pantalla lo siguiente, por ejemplo:</w:t>
       </w:r>
     </w:p>
     <w:p>
@@ -910,8 +932,8 @@
     <w:p>
       <w:pPr>
         <w:pStyle w:val="Normal"/>
-        <w:ind w:start="0" w:end="0" w:hanging="0"/>
-        <w:jc w:val="start"/>
+        <w:ind w:left="0" w:right="0" w:hanging="0"/>
+        <w:jc w:val="left"/>
         <w:rPr>
           <w:rFonts w:ascii="Courier New" w:hAnsi="Courier New"/>
           <w:color w:val="000000"/>
@@ -930,8 +952,8 @@
     <w:p>
       <w:pPr>
         <w:pStyle w:val="Normal"/>
-        <w:ind w:start="0" w:end="0" w:hanging="0"/>
-        <w:jc w:val="start"/>
+        <w:ind w:left="0" w:right="0" w:hanging="0"/>
+        <w:jc w:val="left"/>
         <w:rPr>
           <w:rFonts w:ascii="Courier New" w:hAnsi="Courier New"/>
           <w:color w:val="000000"/>
@@ -950,8 +972,8 @@
     <w:p>
       <w:pPr>
         <w:pStyle w:val="Normal"/>
-        <w:ind w:start="0" w:end="0" w:hanging="0"/>
-        <w:jc w:val="start"/>
+        <w:ind w:left="0" w:right="0" w:hanging="0"/>
+        <w:jc w:val="left"/>
         <w:rPr>
           <w:rFonts w:ascii="Courier New" w:hAnsi="Courier New"/>
           <w:color w:val="000000"/>
@@ -978,8 +1000,8 @@
     <w:p>
       <w:pPr>
         <w:pStyle w:val="Normal"/>
-        <w:ind w:start="0" w:end="0" w:hanging="0"/>
-        <w:jc w:val="start"/>
+        <w:ind w:left="0" w:right="0" w:hanging="0"/>
+        <w:jc w:val="left"/>
         <w:rPr>
           <w:rFonts w:ascii="Courier New" w:hAnsi="Courier New"/>
           <w:color w:val="000000"/>
@@ -1006,8 +1028,8 @@
     <w:p>
       <w:pPr>
         <w:pStyle w:val="Normal"/>
-        <w:ind w:start="0" w:end="0" w:hanging="0"/>
-        <w:jc w:val="start"/>
+        <w:ind w:left="0" w:right="0" w:hanging="0"/>
+        <w:jc w:val="left"/>
         <w:rPr>
           <w:rFonts w:ascii="Courier New" w:hAnsi="Courier New"/>
           <w:color w:val="000000"/>
@@ -1034,8 +1056,8 @@
     <w:p>
       <w:pPr>
         <w:pStyle w:val="Normal"/>
-        <w:ind w:start="0" w:end="0" w:hanging="0"/>
-        <w:jc w:val="start"/>
+        <w:ind w:left="0" w:right="0" w:hanging="0"/>
+        <w:jc w:val="left"/>
         <w:rPr>
           <w:rFonts w:ascii="Courier New" w:hAnsi="Courier New"/>
           <w:color w:val="000000"/>
@@ -1062,8 +1084,8 @@
     <w:p>
       <w:pPr>
         <w:pStyle w:val="Normal"/>
-        <w:ind w:start="0" w:end="0" w:hanging="0"/>
-        <w:jc w:val="start"/>
+        <w:ind w:left="0" w:right="0" w:hanging="0"/>
+        <w:jc w:val="left"/>
         <w:rPr>
           <w:rFonts w:ascii="Courier New" w:hAnsi="Courier New"/>
           <w:color w:val="000000"/>
@@ -1090,8 +1112,8 @@
     <w:p>
       <w:pPr>
         <w:pStyle w:val="Normal"/>
-        <w:ind w:start="0" w:end="0" w:hanging="0"/>
-        <w:jc w:val="start"/>
+        <w:ind w:left="0" w:right="0" w:hanging="0"/>
+        <w:jc w:val="left"/>
         <w:rPr>
           <w:rFonts w:ascii="Courier New" w:hAnsi="Courier New"/>
           <w:color w:val="000000"/>
@@ -1110,8 +1132,8 @@
     <w:p>
       <w:pPr>
         <w:pStyle w:val="Normal"/>
-        <w:ind w:start="0" w:end="0" w:hanging="0"/>
-        <w:jc w:val="start"/>
+        <w:ind w:left="0" w:right="0" w:hanging="0"/>
+        <w:jc w:val="left"/>
         <w:rPr>
           <w:rFonts w:ascii="Courier New" w:hAnsi="Courier New"/>
           <w:color w:val="000000"/>
@@ -1130,8 +1152,8 @@
     <w:p>
       <w:pPr>
         <w:pStyle w:val="Normal"/>
-        <w:ind w:start="0" w:end="0" w:hanging="0"/>
-        <w:jc w:val="start"/>
+        <w:ind w:left="0" w:right="0" w:hanging="0"/>
+        <w:jc w:val="left"/>
         <w:rPr>
           <w:rFonts w:ascii="Courier New" w:hAnsi="Courier New"/>
           <w:color w:val="000000"/>
@@ -1150,8 +1172,8 @@
     <w:p>
       <w:pPr>
         <w:pStyle w:val="Normal"/>
-        <w:ind w:start="0" w:end="0" w:hanging="0"/>
-        <w:jc w:val="start"/>
+        <w:ind w:left="0" w:right="0" w:hanging="0"/>
+        <w:jc w:val="left"/>
         <w:rPr>
           <w:rFonts w:ascii="Courier New" w:hAnsi="Courier New"/>
           <w:color w:val="000000"/>
@@ -1170,8 +1192,8 @@
     <w:p>
       <w:pPr>
         <w:pStyle w:val="Normal"/>
-        <w:ind w:start="0" w:end="0" w:hanging="0"/>
-        <w:jc w:val="start"/>
+        <w:ind w:left="0" w:right="0" w:hanging="0"/>
+        <w:jc w:val="left"/>
         <w:rPr>
           <w:rFonts w:ascii="Courier New" w:hAnsi="Courier New"/>
           <w:color w:val="000000"/>
@@ -1190,8 +1212,8 @@
     <w:p>
       <w:pPr>
         <w:pStyle w:val="Normal"/>
-        <w:ind w:start="0" w:end="0" w:hanging="0"/>
-        <w:jc w:val="start"/>
+        <w:ind w:left="0" w:right="0" w:hanging="0"/>
+        <w:jc w:val="left"/>
         <w:rPr>
           <w:rFonts w:ascii="Courier New" w:hAnsi="Courier New"/>
           <w:color w:val="000000"/>
@@ -1210,8 +1232,8 @@
     <w:p>
       <w:pPr>
         <w:pStyle w:val="Normal"/>
-        <w:ind w:start="0" w:end="0" w:hanging="0"/>
-        <w:jc w:val="start"/>
+        <w:ind w:left="0" w:right="0" w:hanging="0"/>
+        <w:jc w:val="left"/>
         <w:rPr>
           <w:rFonts w:ascii="Courier New" w:hAnsi="Courier New"/>
           <w:color w:val="000000"/>
@@ -1230,8 +1252,8 @@
     <w:p>
       <w:pPr>
         <w:pStyle w:val="Normal"/>
-        <w:ind w:start="0" w:end="0" w:hanging="0"/>
-        <w:jc w:val="start"/>
+        <w:ind w:left="0" w:right="0" w:hanging="0"/>
+        <w:jc w:val="left"/>
         <w:rPr>
           <w:rFonts w:ascii="Courier New" w:hAnsi="Courier New"/>
           <w:color w:val="000000"/>
@@ -1353,13 +1375,6 @@
           <w:bCs w:val="false"/>
         </w:rPr>
         <w:tab/>
-      </w:r>
-      <w:r>
-        <w:rPr>
-          <w:rFonts w:ascii="Trebuchet MS" w:hAnsi="Trebuchet MS"/>
-          <w:b w:val="false"/>
-          <w:bCs w:val="false"/>
-        </w:rPr>
         <w:t>Cultivo A:</w:t>
       </w:r>
       <w:r>
@@ -1400,13 +1415,6 @@
           <w:bCs w:val="false"/>
         </w:rPr>
         <w:tab/>
-      </w:r>
-      <w:r>
-        <w:rPr>
-          <w:rFonts w:ascii="Trebuchet MS" w:hAnsi="Trebuchet MS"/>
-          <w:b w:val="false"/>
-          <w:bCs w:val="false"/>
-        </w:rPr>
         <w:t>Cultivo B:</w:t>
       </w:r>
       <w:r>
@@ -1447,13 +1455,6 @@
           <w:bCs w:val="false"/>
         </w:rPr>
         <w:tab/>
-      </w:r>
-      <w:r>
-        <w:rPr>
-          <w:rFonts w:ascii="Trebuchet MS" w:hAnsi="Trebuchet MS"/>
-          <w:b w:val="false"/>
-          <w:bCs w:val="false"/>
-        </w:rPr>
         <w:t>Cultivo C:</w:t>
       </w:r>
       <w:r>
@@ -1494,13 +1495,6 @@
           <w:bCs w:val="false"/>
         </w:rPr>
         <w:tab/>
-      </w:r>
-      <w:r>
-        <w:rPr>
-          <w:rFonts w:ascii="Trebuchet MS" w:hAnsi="Trebuchet MS"/>
-          <w:b w:val="false"/>
-          <w:bCs w:val="false"/>
-        </w:rPr>
         <w:t>Parcela en Recuperación:</w:t>
       </w:r>
       <w:r>
@@ -1753,8 +1747,8 @@
     <w:p>
       <w:pPr>
         <w:pStyle w:val="Normal"/>
-        <w:ind w:start="0" w:end="0" w:hanging="0"/>
-        <w:jc w:val="start"/>
+        <w:ind w:left="0" w:right="0" w:hanging="0"/>
+        <w:jc w:val="left"/>
         <w:rPr>
           <w:rFonts w:ascii="Courier New" w:hAnsi="Courier New"/>
           <w:color w:val="000000"/>
@@ -1773,8 +1767,8 @@
     <w:p>
       <w:pPr>
         <w:pStyle w:val="Normal"/>
-        <w:ind w:start="0" w:end="0" w:hanging="0"/>
-        <w:jc w:val="start"/>
+        <w:ind w:left="0" w:right="0" w:hanging="0"/>
+        <w:jc w:val="left"/>
         <w:rPr/>
       </w:pPr>
       <w:r>
@@ -1797,8 +1791,8 @@
     <w:p>
       <w:pPr>
         <w:pStyle w:val="Normal"/>
-        <w:ind w:start="0" w:end="0" w:hanging="0"/>
-        <w:jc w:val="start"/>
+        <w:ind w:left="0" w:right="0" w:hanging="0"/>
+        <w:jc w:val="left"/>
         <w:rPr>
           <w:rFonts w:ascii="Courier New" w:hAnsi="Courier New"/>
           <w:color w:val="000000"/>
@@ -1817,8 +1811,8 @@
     <w:p>
       <w:pPr>
         <w:pStyle w:val="Normal"/>
-        <w:ind w:start="0" w:end="0" w:hanging="0"/>
-        <w:jc w:val="start"/>
+        <w:ind w:left="0" w:right="0" w:hanging="0"/>
+        <w:jc w:val="left"/>
         <w:rPr>
           <w:rFonts w:ascii="Courier New" w:hAnsi="Courier New"/>
           <w:color w:val="000000"/>
@@ -1837,8 +1831,8 @@
     <w:p>
       <w:pPr>
         <w:pStyle w:val="Normal"/>
-        <w:ind w:start="0" w:end="0" w:hanging="0"/>
-        <w:jc w:val="start"/>
+        <w:ind w:left="0" w:right="0" w:hanging="0"/>
+        <w:jc w:val="left"/>
         <w:rPr>
           <w:rFonts w:ascii="Courier New" w:hAnsi="Courier New"/>
           <w:color w:val="000000"/>
@@ -1857,8 +1851,8 @@
     <w:p>
       <w:pPr>
         <w:pStyle w:val="Normal"/>
-        <w:ind w:start="0" w:end="0" w:hanging="0"/>
-        <w:jc w:val="start"/>
+        <w:ind w:left="0" w:right="0" w:hanging="0"/>
+        <w:jc w:val="left"/>
         <w:rPr>
           <w:rFonts w:ascii="Courier New" w:hAnsi="Courier New"/>
           <w:color w:val="000000"/>
@@ -1877,8 +1871,8 @@
     <w:p>
       <w:pPr>
         <w:pStyle w:val="Normal"/>
-        <w:ind w:start="0" w:end="0" w:hanging="0"/>
-        <w:jc w:val="start"/>
+        <w:ind w:left="0" w:right="0" w:hanging="0"/>
+        <w:jc w:val="left"/>
         <w:rPr>
           <w:rFonts w:ascii="Courier New" w:hAnsi="Courier New"/>
           <w:color w:val="000000"/>
@@ -2027,8 +2021,8 @@
     <w:p>
       <w:pPr>
         <w:pStyle w:val="Normal"/>
-        <w:ind w:start="0" w:end="0" w:hanging="0"/>
-        <w:jc w:val="start"/>
+        <w:ind w:left="0" w:right="0" w:hanging="0"/>
+        <w:jc w:val="left"/>
         <w:rPr>
           <w:rFonts w:ascii="Courier New" w:hAnsi="Courier New"/>
           <w:color w:val="000000"/>
@@ -2047,8 +2041,8 @@
     <w:p>
       <w:pPr>
         <w:pStyle w:val="Normal"/>
-        <w:ind w:start="0" w:end="0" w:hanging="0"/>
-        <w:jc w:val="start"/>
+        <w:ind w:left="0" w:right="0" w:hanging="0"/>
+        <w:jc w:val="left"/>
         <w:rPr/>
       </w:pPr>
       <w:r>
@@ -2071,8 +2065,8 @@
     <w:p>
       <w:pPr>
         <w:pStyle w:val="Normal"/>
-        <w:ind w:start="0" w:end="0" w:hanging="0"/>
-        <w:jc w:val="start"/>
+        <w:ind w:left="0" w:right="0" w:hanging="0"/>
+        <w:jc w:val="left"/>
         <w:rPr>
           <w:rFonts w:ascii="Courier New" w:hAnsi="Courier New"/>
           <w:color w:val="000000"/>
@@ -2242,25 +2236,7 @@
           <w:bCs/>
           <w:sz w:val="22"/>
         </w:rPr>
-        <w:t xml:space="preserve">granjeros.cpp </w:t>
-      </w:r>
-      <w:r>
-        <w:rPr>
-          <w:rFonts w:ascii="Trebuchet MS" w:hAnsi="Trebuchet MS"/>
-          <w:b/>
-          <w:bCs/>
-          <w:sz w:val="22"/>
-        </w:rPr>
-        <w:t>y granjeros.h</w:t>
-      </w:r>
-      <w:r>
-        <w:rPr>
-          <w:rFonts w:ascii="Trebuchet MS" w:hAnsi="Trebuchet MS"/>
-          <w:b/>
-          <w:bCs/>
-          <w:sz w:val="22"/>
-        </w:rPr>
-        <w:t>:</w:t>
+        <w:t>granjeros.cpp y granjeros.h:</w:t>
       </w:r>
     </w:p>
     <w:p>
@@ -2270,46 +2246,18 @@
           <w:ilvl w:val="0"/>
           <w:numId w:val="0"/>
         </w:numPr>
-        <w:ind w:start="720" w:hanging="0"/>
-        <w:rPr>
-          <w:rFonts w:ascii="Trebuchet MS" w:hAnsi="Trebuchet MS"/>
-          <w:sz w:val="22"/>
-        </w:rPr>
-      </w:pPr>
-      <w:r>
-        <w:rPr>
-          <w:rFonts w:ascii="Trebuchet MS" w:hAnsi="Trebuchet MS"/>
-          <w:sz w:val="22"/>
-        </w:rPr>
-        <w:t xml:space="preserve">Es el archivo de </w:t>
-      </w:r>
-      <w:r>
-        <w:rPr>
-          <w:rFonts w:ascii="Trebuchet MS" w:hAnsi="Trebuchet MS"/>
-          <w:sz w:val="22"/>
-        </w:rPr>
-        <w:t>código</w:t>
-      </w:r>
-      <w:r>
-        <w:rPr>
-          <w:rFonts w:ascii="Trebuchet MS" w:hAnsi="Trebuchet MS"/>
-          <w:sz w:val="22"/>
-        </w:rPr>
-        <w:t xml:space="preserve"> principal. En la </w:t>
-      </w:r>
-      <w:r>
-        <w:rPr>
-          <w:rFonts w:ascii="Trebuchet MS" w:hAnsi="Trebuchet MS"/>
-          <w:sz w:val="22"/>
-        </w:rPr>
-        <w:t>función</w:t>
-      </w:r>
-      <w:r>
-        <w:rPr>
-          <w:rFonts w:ascii="Trebuchet MS" w:hAnsi="Trebuchet MS"/>
-          <w:sz w:val="22"/>
-        </w:rPr>
-        <w:t xml:space="preserve"> main tiene el bucle principal del juego, el cual va llamando a las respectivas funciones.</w:t>
+        <w:ind w:left="720" w:hanging="0"/>
+        <w:rPr>
+          <w:rFonts w:ascii="Trebuchet MS" w:hAnsi="Trebuchet MS"/>
+          <w:sz w:val="22"/>
+        </w:rPr>
+      </w:pPr>
+      <w:r>
+        <w:rPr>
+          <w:rFonts w:ascii="Trebuchet MS" w:hAnsi="Trebuchet MS"/>
+          <w:sz w:val="22"/>
+        </w:rPr>
+        <w:t>Es el archivo de código principal. En la función main tiene el bucle principal del juego, el cual va llamando a las respectivas funciones.</w:t>
       </w:r>
     </w:p>
     <w:p>
@@ -2334,25 +2282,7 @@
           <w:bCs/>
           <w:sz w:val="22"/>
         </w:rPr>
-        <w:t xml:space="preserve">acciones.cpp </w:t>
-      </w:r>
-      <w:r>
-        <w:rPr>
-          <w:rFonts w:ascii="Trebuchet MS" w:hAnsi="Trebuchet MS"/>
-          <w:b/>
-          <w:bCs/>
-          <w:sz w:val="22"/>
-        </w:rPr>
-        <w:t xml:space="preserve">y </w:t>
-      </w:r>
-      <w:r>
-        <w:rPr>
-          <w:rFonts w:ascii="Trebuchet MS" w:hAnsi="Trebuchet MS"/>
-          <w:b/>
-          <w:bCs/>
-          <w:sz w:val="22"/>
-        </w:rPr>
-        <w:t>acciones.h:</w:t>
+        <w:t>acciones.cpp y acciones.h:</w:t>
       </w:r>
     </w:p>
     <w:p>
@@ -2362,7 +2292,7 @@
           <w:ilvl w:val="0"/>
           <w:numId w:val="0"/>
         </w:numPr>
-        <w:ind w:start="720" w:hanging="0"/>
+        <w:ind w:left="720" w:hanging="0"/>
         <w:rPr>
           <w:rFonts w:ascii="Trebuchet MS" w:hAnsi="Trebuchet MS"/>
           <w:sz w:val="22"/>
@@ -2398,16 +2328,7 @@
           <w:bCs/>
           <w:sz w:val="22"/>
         </w:rPr>
-        <w:t>constantes</w:t>
-      </w:r>
-      <w:r>
-        <w:rPr>
-          <w:rFonts w:ascii="Trebuchet MS" w:hAnsi="Trebuchet MS"/>
-          <w:b/>
-          <w:bCs/>
-          <w:sz w:val="22"/>
-        </w:rPr>
-        <w:t>.h:</w:t>
+        <w:t>constantes.h:</w:t>
       </w:r>
     </w:p>
     <w:p>
@@ -2417,88 +2338,18 @@
           <w:ilvl w:val="0"/>
           <w:numId w:val="0"/>
         </w:numPr>
-        <w:ind w:start="720" w:hanging="0"/>
-        <w:rPr>
-          <w:rFonts w:ascii="Trebuchet MS" w:hAnsi="Trebuchet MS"/>
-          <w:sz w:val="22"/>
-        </w:rPr>
-      </w:pPr>
-      <w:r>
-        <w:rPr>
-          <w:rFonts w:ascii="Trebuchet MS" w:hAnsi="Trebuchet MS"/>
-          <w:sz w:val="22"/>
-        </w:rPr>
-        <w:t xml:space="preserve">Tiene las configuraciones del juego: Ancho y Alto del Terreno, Cantidad de Turnos del juego, Cantidad Inicial y </w:t>
-      </w:r>
-      <w:r>
-        <w:rPr>
-          <w:rFonts w:ascii="Trebuchet MS" w:hAnsi="Trebuchet MS"/>
-          <w:sz w:val="22"/>
-        </w:rPr>
-        <w:t>Máxima</w:t>
-      </w:r>
-      <w:r>
-        <w:rPr>
-          <w:rFonts w:ascii="Trebuchet MS" w:hAnsi="Trebuchet MS"/>
-          <w:sz w:val="22"/>
-        </w:rPr>
-        <w:t xml:space="preserve"> del Tanque de Agua. </w:t>
-      </w:r>
-      <w:r>
-        <w:rPr>
-          <w:rFonts w:ascii="Trebuchet MS" w:hAnsi="Trebuchet MS"/>
-          <w:sz w:val="22"/>
-        </w:rPr>
-        <w:t>También</w:t>
-      </w:r>
-      <w:r>
-        <w:rPr>
-          <w:rFonts w:ascii="Trebuchet MS" w:hAnsi="Trebuchet MS"/>
-          <w:sz w:val="22"/>
-        </w:rPr>
-        <w:t xml:space="preserve"> contiene los datos de los cultivos: Costo de las Semillas, Rentabilidad, Tiempo de Cosecha, Tiempo de </w:t>
-      </w:r>
-      <w:r>
-        <w:rPr>
-          <w:rFonts w:ascii="Trebuchet MS" w:hAnsi="Trebuchet MS"/>
-          <w:sz w:val="22"/>
-        </w:rPr>
-        <w:t>Recuperación</w:t>
-      </w:r>
-      <w:r>
-        <w:rPr>
-          <w:rFonts w:ascii="Trebuchet MS" w:hAnsi="Trebuchet MS"/>
-          <w:sz w:val="22"/>
-        </w:rPr>
-        <w:t xml:space="preserve"> y </w:t>
-      </w:r>
-      <w:r>
-        <w:rPr>
-          <w:rFonts w:ascii="Trebuchet MS" w:hAnsi="Trebuchet MS"/>
-          <w:sz w:val="22"/>
-        </w:rPr>
-        <w:t>representación</w:t>
-      </w:r>
-      <w:r>
-        <w:rPr>
-          <w:rFonts w:ascii="Trebuchet MS" w:hAnsi="Trebuchet MS"/>
-          <w:sz w:val="22"/>
-        </w:rPr>
-        <w:t xml:space="preserve"> </w:t>
-      </w:r>
-      <w:r>
-        <w:rPr>
-          <w:rFonts w:ascii="Trebuchet MS" w:hAnsi="Trebuchet MS"/>
-          <w:sz w:val="22"/>
-        </w:rPr>
-        <w:t xml:space="preserve">de cada cultivo </w:t>
-      </w:r>
-      <w:r>
-        <w:rPr>
-          <w:rFonts w:ascii="Trebuchet MS" w:hAnsi="Trebuchet MS"/>
-          <w:sz w:val="22"/>
-        </w:rPr>
-        <w:t>en pantalla.</w:t>
+        <w:ind w:left="720" w:hanging="0"/>
+        <w:rPr>
+          <w:rFonts w:ascii="Trebuchet MS" w:hAnsi="Trebuchet MS"/>
+          <w:sz w:val="22"/>
+        </w:rPr>
+      </w:pPr>
+      <w:r>
+        <w:rPr>
+          <w:rFonts w:ascii="Trebuchet MS" w:hAnsi="Trebuchet MS"/>
+          <w:sz w:val="22"/>
+        </w:rPr>
+        <w:t>Tiene las configuraciones del juego: Ancho y Alto del Terreno, Cantidad de Turnos del juego, Cantidad Inicial y Máxima del Tanque de Agua. También contiene los datos de los cultivos: Costo de las Semillas, Rentabilidad, Tiempo de Cosecha, Tiempo de Recuperación y representación de cada cultivo en pantalla.</w:t>
       </w:r>
     </w:p>
     <w:p>
@@ -2523,25 +2374,7 @@
           <w:bCs/>
           <w:sz w:val="22"/>
         </w:rPr>
-        <w:t xml:space="preserve">consola.cpp </w:t>
-      </w:r>
-      <w:r>
-        <w:rPr>
-          <w:rFonts w:ascii="Trebuchet MS" w:hAnsi="Trebuchet MS"/>
-          <w:b/>
-          <w:bCs/>
-          <w:sz w:val="22"/>
-        </w:rPr>
-        <w:t xml:space="preserve">y </w:t>
-      </w:r>
-      <w:r>
-        <w:rPr>
-          <w:rFonts w:ascii="Trebuchet MS" w:hAnsi="Trebuchet MS"/>
-          <w:b/>
-          <w:bCs/>
-          <w:sz w:val="22"/>
-        </w:rPr>
-        <w:t>consola.h:</w:t>
+        <w:t>consola.cpp y consola.h:</w:t>
       </w:r>
     </w:p>
     <w:p>
@@ -2551,53 +2384,18 @@
           <w:ilvl w:val="0"/>
           <w:numId w:val="0"/>
         </w:numPr>
-        <w:ind w:start="720" w:hanging="0"/>
-        <w:rPr>
-          <w:rFonts w:ascii="Trebuchet MS" w:hAnsi="Trebuchet MS"/>
-          <w:sz w:val="22"/>
-        </w:rPr>
-      </w:pPr>
-      <w:r>
-        <w:rPr>
-          <w:rFonts w:ascii="Trebuchet MS" w:hAnsi="Trebuchet MS"/>
-          <w:sz w:val="22"/>
-        </w:rPr>
-        <w:t xml:space="preserve">Se encarga de solicitar ingreso por teclado, mostrar </w:t>
-      </w:r>
-      <w:r>
-        <w:rPr>
-          <w:rFonts w:ascii="Trebuchet MS" w:hAnsi="Trebuchet MS"/>
-          <w:sz w:val="22"/>
-        </w:rPr>
-        <w:t>presentación</w:t>
-      </w:r>
-      <w:r>
-        <w:rPr>
-          <w:rFonts w:ascii="Trebuchet MS" w:hAnsi="Trebuchet MS"/>
-          <w:sz w:val="22"/>
-        </w:rPr>
-        <w:t xml:space="preserve"> del juego, </w:t>
-      </w:r>
-      <w:r>
-        <w:rPr>
-          <w:rFonts w:ascii="Trebuchet MS" w:hAnsi="Trebuchet MS"/>
-          <w:sz w:val="22"/>
-        </w:rPr>
-        <w:t>finalización</w:t>
-      </w:r>
-      <w:r>
-        <w:rPr>
-          <w:rFonts w:ascii="Trebuchet MS" w:hAnsi="Trebuchet MS"/>
-          <w:sz w:val="22"/>
-        </w:rPr>
-        <w:t xml:space="preserve"> del juego, </w:t>
-      </w:r>
-      <w:r>
-        <w:rPr>
-          <w:rFonts w:ascii="Trebuchet MS" w:hAnsi="Trebuchet MS"/>
-          <w:sz w:val="22"/>
-        </w:rPr>
-        <w:t>y muestra las posibles acciones en cada turno.</w:t>
+        <w:ind w:left="720" w:hanging="0"/>
+        <w:rPr>
+          <w:rFonts w:ascii="Trebuchet MS" w:hAnsi="Trebuchet MS"/>
+          <w:sz w:val="22"/>
+        </w:rPr>
+      </w:pPr>
+      <w:r>
+        <w:rPr>
+          <w:rFonts w:ascii="Trebuchet MS" w:hAnsi="Trebuchet MS"/>
+          <w:sz w:val="22"/>
+        </w:rPr>
+        <w:t>Se encarga de solicitar ingreso por teclado, mostrar presentación del juego, finalización del juego, y muestra las posibles acciones en cada turno.</w:t>
       </w:r>
     </w:p>
     <w:p>
@@ -2622,25 +2420,7 @@
           <w:bCs/>
           <w:sz w:val="22"/>
         </w:rPr>
-        <w:t xml:space="preserve">cultivo.cpp </w:t>
-      </w:r>
-      <w:r>
-        <w:rPr>
-          <w:rFonts w:ascii="Trebuchet MS" w:hAnsi="Trebuchet MS"/>
-          <w:b/>
-          <w:bCs/>
-          <w:sz w:val="22"/>
-        </w:rPr>
-        <w:t xml:space="preserve">y </w:t>
-      </w:r>
-      <w:r>
-        <w:rPr>
-          <w:rFonts w:ascii="Trebuchet MS" w:hAnsi="Trebuchet MS"/>
-          <w:b/>
-          <w:bCs/>
-          <w:sz w:val="22"/>
-        </w:rPr>
-        <w:t>cultivo.h:</w:t>
+        <w:t>cultivo.cpp y cultivo.h:</w:t>
       </w:r>
     </w:p>
     <w:p>
@@ -2650,46 +2430,18 @@
           <w:ilvl w:val="0"/>
           <w:numId w:val="0"/>
         </w:numPr>
-        <w:ind w:start="720" w:hanging="0"/>
-        <w:rPr>
-          <w:rFonts w:ascii="Trebuchet MS" w:hAnsi="Trebuchet MS"/>
-          <w:sz w:val="22"/>
-        </w:rPr>
-      </w:pPr>
-      <w:r>
-        <w:rPr>
-          <w:rFonts w:ascii="Trebuchet MS" w:hAnsi="Trebuchet MS"/>
-          <w:sz w:val="22"/>
-        </w:rPr>
-        <w:t xml:space="preserve">Clase encargada del manejo de los cultivos. </w:t>
-      </w:r>
-      <w:r>
-        <w:rPr>
-          <w:rFonts w:ascii="Trebuchet MS" w:hAnsi="Trebuchet MS"/>
-          <w:sz w:val="22"/>
-        </w:rPr>
-        <w:t>Según</w:t>
-      </w:r>
-      <w:r>
-        <w:rPr>
-          <w:rFonts w:ascii="Trebuchet MS" w:hAnsi="Trebuchet MS"/>
-          <w:sz w:val="22"/>
-        </w:rPr>
-        <w:t xml:space="preserve"> el tipo de Cultivo, devuelve el costo de las Semillas, cuanta Rentabilidad se obtiene al cosechar, el tiempo de maduración del cultivo, y cuanto tiempo requiere para que luego de cosechar se pueda volver a cultivar. </w:t>
-      </w:r>
-      <w:r>
-        <w:rPr>
-          <w:rFonts w:ascii="Trebuchet MS" w:hAnsi="Trebuchet MS"/>
-          <w:sz w:val="22"/>
-        </w:rPr>
-        <w:t>También</w:t>
-      </w:r>
-      <w:r>
-        <w:rPr>
-          <w:rFonts w:ascii="Trebuchet MS" w:hAnsi="Trebuchet MS"/>
-          <w:sz w:val="22"/>
-        </w:rPr>
-        <w:t xml:space="preserve"> proporciona una forma de representar el tipo de cultivo en pantalla.</w:t>
+        <w:ind w:left="720" w:hanging="0"/>
+        <w:rPr>
+          <w:rFonts w:ascii="Trebuchet MS" w:hAnsi="Trebuchet MS"/>
+          <w:sz w:val="22"/>
+        </w:rPr>
+      </w:pPr>
+      <w:r>
+        <w:rPr>
+          <w:rFonts w:ascii="Trebuchet MS" w:hAnsi="Trebuchet MS"/>
+          <w:sz w:val="22"/>
+        </w:rPr>
+        <w:t>Clase encargada del manejo de los cultivos. Según el tipo de Cultivo, devuelve el costo de las Semillas, cuanta Rentabilidad se obtiene al cosechar, el tiempo de maduración del cultivo, y cuanto tiempo requiere para que luego de cosechar se pueda volver a cultivar. También proporciona una forma de representar el tipo de cultivo en pantalla.</w:t>
       </w:r>
     </w:p>
     <w:p>
@@ -2714,25 +2466,7 @@
           <w:bCs/>
           <w:sz w:val="22"/>
         </w:rPr>
-        <w:t xml:space="preserve">parcela.cpp </w:t>
-      </w:r>
-      <w:r>
-        <w:rPr>
-          <w:rFonts w:ascii="Trebuchet MS" w:hAnsi="Trebuchet MS"/>
-          <w:b/>
-          <w:bCs/>
-          <w:sz w:val="22"/>
-        </w:rPr>
-        <w:t xml:space="preserve">y </w:t>
-      </w:r>
-      <w:r>
-        <w:rPr>
-          <w:rFonts w:ascii="Trebuchet MS" w:hAnsi="Trebuchet MS"/>
-          <w:b/>
-          <w:bCs/>
-          <w:sz w:val="22"/>
-        </w:rPr>
-        <w:t>parcela.h:</w:t>
+        <w:t>parcela.cpp y parcela.h:</w:t>
       </w:r>
     </w:p>
     <w:p>
@@ -2742,88 +2476,18 @@
           <w:ilvl w:val="0"/>
           <w:numId w:val="0"/>
         </w:numPr>
-        <w:ind w:start="720" w:hanging="0"/>
-        <w:rPr>
-          <w:rFonts w:ascii="Trebuchet MS" w:hAnsi="Trebuchet MS"/>
-          <w:sz w:val="22"/>
-        </w:rPr>
-      </w:pPr>
-      <w:r>
-        <w:rPr>
-          <w:rFonts w:ascii="Trebuchet MS" w:hAnsi="Trebuchet MS"/>
-          <w:sz w:val="22"/>
-        </w:rPr>
-        <w:t xml:space="preserve">Clase encargada del manejo de cada parcela. Proporciona funciones para determinar si la parcela esta </w:t>
-      </w:r>
-      <w:r>
-        <w:rPr>
-          <w:rFonts w:ascii="Trebuchet MS" w:hAnsi="Trebuchet MS"/>
-          <w:sz w:val="22"/>
-        </w:rPr>
-        <w:t>Vacía</w:t>
-      </w:r>
-      <w:r>
-        <w:rPr>
-          <w:rFonts w:ascii="Trebuchet MS" w:hAnsi="Trebuchet MS"/>
-          <w:sz w:val="22"/>
-        </w:rPr>
-        <w:t xml:space="preserve"> (sin cultivo), si fue regada en este turno, cantidad de </w:t>
-      </w:r>
-      <w:r>
-        <w:rPr>
-          <w:rFonts w:ascii="Trebuchet MS" w:hAnsi="Trebuchet MS"/>
-          <w:sz w:val="22"/>
-        </w:rPr>
-        <w:t>créditos</w:t>
-      </w:r>
-      <w:r>
-        <w:rPr>
-          <w:rFonts w:ascii="Trebuchet MS" w:hAnsi="Trebuchet MS"/>
-          <w:sz w:val="22"/>
-        </w:rPr>
-        <w:t xml:space="preserve"> requeridos para comprar semillas de un cultivo en particular, la rentabilidad que </w:t>
-      </w:r>
-      <w:r>
-        <w:rPr>
-          <w:rFonts w:ascii="Trebuchet MS" w:hAnsi="Trebuchet MS"/>
-          <w:sz w:val="22"/>
-        </w:rPr>
-        <w:t>dará</w:t>
-      </w:r>
-      <w:r>
-        <w:rPr>
-          <w:rFonts w:ascii="Trebuchet MS" w:hAnsi="Trebuchet MS"/>
-          <w:sz w:val="22"/>
-        </w:rPr>
-        <w:t xml:space="preserve"> la parcela actual ya cultivada al momento de cosecharla, y una </w:t>
-      </w:r>
-      <w:r>
-        <w:rPr>
-          <w:rFonts w:ascii="Trebuchet MS" w:hAnsi="Trebuchet MS"/>
-          <w:sz w:val="22"/>
-        </w:rPr>
-        <w:t>función</w:t>
-      </w:r>
-      <w:r>
-        <w:rPr>
-          <w:rFonts w:ascii="Trebuchet MS" w:hAnsi="Trebuchet MS"/>
-          <w:sz w:val="22"/>
-        </w:rPr>
-        <w:t xml:space="preserve"> para poder representar su cultivo en pantalla. </w:t>
-      </w:r>
-      <w:r>
-        <w:rPr>
-          <w:rFonts w:ascii="Trebuchet MS" w:hAnsi="Trebuchet MS"/>
-          <w:sz w:val="22"/>
-        </w:rPr>
-        <w:t>También</w:t>
-      </w:r>
-      <w:r>
-        <w:rPr>
-          <w:rFonts w:ascii="Trebuchet MS" w:hAnsi="Trebuchet MS"/>
-          <w:sz w:val="22"/>
-        </w:rPr>
-        <w:t xml:space="preserve"> proporciona funciones que permiten realizar acciones al jugador, tales como Establecer un cultivo, Regar dicho Cultivo, Cosecharlo. Ademas se encarga de realizar las acciones necesarias al pasar de un turno al otro.</w:t>
+        <w:ind w:left="720" w:hanging="0"/>
+        <w:rPr>
+          <w:rFonts w:ascii="Trebuchet MS" w:hAnsi="Trebuchet MS"/>
+          <w:sz w:val="22"/>
+        </w:rPr>
+      </w:pPr>
+      <w:r>
+        <w:rPr>
+          <w:rFonts w:ascii="Trebuchet MS" w:hAnsi="Trebuchet MS"/>
+          <w:sz w:val="22"/>
+        </w:rPr>
+        <w:t>Clase encargada del manejo de cada parcela. Proporciona funciones para determinar si la parcela esta Vacía (sin cultivo), si fue regada en este turno, cantidad de créditos requeridos para comprar semillas de un cultivo en particular, la rentabilidad que dará la parcela actual ya cultivada al momento de cosecharla, y una función para poder representar su cultivo en pantalla. También proporciona funciones que permiten realizar acciones al jugador, tales como Establecer un cultivo, Regar dicho Cultivo, Cosecharlo. Ademas se encarga de realizar las acciones necesarias al pasar de un turno al otro.</w:t>
       </w:r>
     </w:p>
     <w:p>
@@ -2858,11 +2522,8 @@
           <w:ilvl w:val="0"/>
           <w:numId w:val="0"/>
         </w:numPr>
-        <w:ind w:start="720" w:hanging="0"/>
-        <w:rPr>
-          <w:rFonts w:ascii="Trebuchet MS" w:hAnsi="Trebuchet MS"/>
-          <w:sz w:val="22"/>
-        </w:rPr>
+        <w:ind w:left="720" w:hanging="0"/>
+        <w:rPr/>
       </w:pPr>
       <w:r>
         <w:rPr>
@@ -2879,6 +2540,7 @@
       <w:pgNumType w:fmt="decimal"/>
       <w:formProt w:val="false"/>
       <w:textDirection w:val="lrTb"/>
+      <w:docGrid w:type="default" w:linePitch="100" w:charSpace="0"/>
     </w:sectPr>
   </w:body>
 </w:document>
@@ -2891,118 +2553,109 @@
       <w:start w:val="1"/>
       <w:numFmt w:val="decimal"/>
       <w:lvlText w:val="%1."/>
-      <w:lvlJc w:val="start"/>
+      <w:lvlJc w:val="left"/>
       <w:pPr>
         <w:tabs>
           <w:tab w:val="num" w:pos="720"/>
         </w:tabs>
-        <w:ind w:start="720" w:hanging="360"/>
-      </w:pPr>
-      <w:rPr/>
+        <w:ind w:left="720" w:hanging="360"/>
+      </w:pPr>
     </w:lvl>
     <w:lvl w:ilvl="1">
       <w:start w:val="1"/>
       <w:numFmt w:val="decimal"/>
       <w:lvlText w:val="%2."/>
-      <w:lvlJc w:val="start"/>
+      <w:lvlJc w:val="left"/>
       <w:pPr>
         <w:tabs>
           <w:tab w:val="num" w:pos="1080"/>
         </w:tabs>
-        <w:ind w:start="1080" w:hanging="360"/>
-      </w:pPr>
-      <w:rPr/>
+        <w:ind w:left="1080" w:hanging="360"/>
+      </w:pPr>
     </w:lvl>
     <w:lvl w:ilvl="2">
       <w:start w:val="1"/>
       <w:numFmt w:val="decimal"/>
       <w:lvlText w:val="%3."/>
-      <w:lvlJc w:val="start"/>
+      <w:lvlJc w:val="left"/>
       <w:pPr>
         <w:tabs>
           <w:tab w:val="num" w:pos="1440"/>
         </w:tabs>
-        <w:ind w:start="1440" w:hanging="360"/>
-      </w:pPr>
-      <w:rPr/>
+        <w:ind w:left="1440" w:hanging="360"/>
+      </w:pPr>
     </w:lvl>
     <w:lvl w:ilvl="3">
       <w:start w:val="1"/>
       <w:numFmt w:val="decimal"/>
       <w:lvlText w:val="%4."/>
-      <w:lvlJc w:val="start"/>
+      <w:lvlJc w:val="left"/>
       <w:pPr>
         <w:tabs>
           <w:tab w:val="num" w:pos="1800"/>
         </w:tabs>
-        <w:ind w:start="1800" w:hanging="360"/>
-      </w:pPr>
-      <w:rPr/>
+        <w:ind w:left="1800" w:hanging="360"/>
+      </w:pPr>
     </w:lvl>
     <w:lvl w:ilvl="4">
       <w:start w:val="1"/>
       <w:numFmt w:val="decimal"/>
       <w:lvlText w:val="%5."/>
-      <w:lvlJc w:val="start"/>
+      <w:lvlJc w:val="left"/>
       <w:pPr>
         <w:tabs>
           <w:tab w:val="num" w:pos="2160"/>
         </w:tabs>
-        <w:ind w:start="2160" w:hanging="360"/>
-      </w:pPr>
-      <w:rPr/>
+        <w:ind w:left="2160" w:hanging="360"/>
+      </w:pPr>
     </w:lvl>
     <w:lvl w:ilvl="5">
       <w:start w:val="1"/>
       <w:numFmt w:val="decimal"/>
       <w:lvlText w:val="%6."/>
-      <w:lvlJc w:val="start"/>
+      <w:lvlJc w:val="left"/>
       <w:pPr>
         <w:tabs>
           <w:tab w:val="num" w:pos="2520"/>
         </w:tabs>
-        <w:ind w:start="2520" w:hanging="360"/>
-      </w:pPr>
-      <w:rPr/>
+        <w:ind w:left="2520" w:hanging="360"/>
+      </w:pPr>
     </w:lvl>
     <w:lvl w:ilvl="6">
       <w:start w:val="1"/>
       <w:numFmt w:val="decimal"/>
       <w:lvlText w:val="%7."/>
-      <w:lvlJc w:val="start"/>
+      <w:lvlJc w:val="left"/>
       <w:pPr>
         <w:tabs>
           <w:tab w:val="num" w:pos="2880"/>
         </w:tabs>
-        <w:ind w:start="2880" w:hanging="360"/>
-      </w:pPr>
-      <w:rPr/>
+        <w:ind w:left="2880" w:hanging="360"/>
+      </w:pPr>
     </w:lvl>
     <w:lvl w:ilvl="7">
       <w:start w:val="1"/>
       <w:numFmt w:val="decimal"/>
       <w:lvlText w:val="%8."/>
-      <w:lvlJc w:val="start"/>
+      <w:lvlJc w:val="left"/>
       <w:pPr>
         <w:tabs>
           <w:tab w:val="num" w:pos="3240"/>
         </w:tabs>
-        <w:ind w:start="3240" w:hanging="360"/>
-      </w:pPr>
-      <w:rPr/>
+        <w:ind w:left="3240" w:hanging="360"/>
+      </w:pPr>
     </w:lvl>
     <w:lvl w:ilvl="8">
       <w:start w:val="1"/>
       <w:numFmt w:val="decimal"/>
       <w:lvlText w:val="%9."/>
-      <w:lvlJc w:val="start"/>
+      <w:lvlJc w:val="left"/>
       <w:pPr>
         <w:tabs>
           <w:tab w:val="num" w:pos="3600"/>
         </w:tabs>
-        <w:ind w:start="3600" w:hanging="360"/>
-      </w:pPr>
-      <w:rPr/>
+        <w:ind w:left="3600" w:hanging="360"/>
+      </w:pPr>
     </w:lvl>
   </w:abstractNum>
   <w:abstractNum w:abstractNumId="2">
@@ -3010,292 +2663,295 @@
       <w:start w:val="1"/>
       <w:numFmt w:val="bullet"/>
       <w:lvlText w:val=""/>
-      <w:lvlJc w:val="start"/>
+      <w:lvlJc w:val="left"/>
       <w:pPr>
         <w:tabs>
           <w:tab w:val="num" w:pos="1080"/>
         </w:tabs>
-        <w:ind w:start="1080" w:hanging="360"/>
+        <w:ind w:left="1080" w:hanging="360"/>
+      </w:pPr>
+      <w:rPr>
+        <w:rFonts w:ascii="Symbol" w:hAnsi="Symbol" w:cs="Symbol" w:hint="default"/>
+        <w:sz w:val="22"/>
+        <w:rFonts w:cs="OpenSymbol"/>
+      </w:rPr>
+    </w:lvl>
+    <w:lvl w:ilvl="1">
+      <w:start w:val="1"/>
+      <w:numFmt w:val="bullet"/>
+      <w:lvlText w:val="◦"/>
+      <w:lvlJc w:val="left"/>
+      <w:pPr>
+        <w:tabs>
+          <w:tab w:val="num" w:pos="1440"/>
+        </w:tabs>
+        <w:ind w:left="1440" w:hanging="360"/>
+      </w:pPr>
+      <w:rPr>
+        <w:rFonts w:ascii="OpenSymbol" w:hAnsi="OpenSymbol" w:cs="OpenSymbol" w:hint="default"/>
+        <w:rFonts w:cs="OpenSymbol"/>
+      </w:rPr>
+    </w:lvl>
+    <w:lvl w:ilvl="2">
+      <w:start w:val="1"/>
+      <w:numFmt w:val="bullet"/>
+      <w:lvlText w:val="▪"/>
+      <w:lvlJc w:val="left"/>
+      <w:pPr>
+        <w:tabs>
+          <w:tab w:val="num" w:pos="1800"/>
+        </w:tabs>
+        <w:ind w:left="1800" w:hanging="360"/>
+      </w:pPr>
+      <w:rPr>
+        <w:rFonts w:ascii="OpenSymbol" w:hAnsi="OpenSymbol" w:cs="OpenSymbol" w:hint="default"/>
+        <w:rFonts w:cs="OpenSymbol"/>
+      </w:rPr>
+    </w:lvl>
+    <w:lvl w:ilvl="3">
+      <w:start w:val="1"/>
+      <w:numFmt w:val="bullet"/>
+      <w:lvlText w:val=""/>
+      <w:lvlJc w:val="left"/>
+      <w:pPr>
+        <w:tabs>
+          <w:tab w:val="num" w:pos="2160"/>
+        </w:tabs>
+        <w:ind w:left="2160" w:hanging="360"/>
       </w:pPr>
       <w:rPr>
         <w:rFonts w:ascii="Symbol" w:hAnsi="Symbol" w:cs="Symbol" w:hint="default"/>
         <w:rFonts w:cs="OpenSymbol"/>
       </w:rPr>
     </w:lvl>
-    <w:lvl w:ilvl="1">
+    <w:lvl w:ilvl="4">
       <w:start w:val="1"/>
       <w:numFmt w:val="bullet"/>
       <w:lvlText w:val="◦"/>
-      <w:lvlJc w:val="start"/>
+      <w:lvlJc w:val="left"/>
       <w:pPr>
         <w:tabs>
-          <w:tab w:val="num" w:pos="1440"/>
+          <w:tab w:val="num" w:pos="2520"/>
         </w:tabs>
-        <w:ind w:start="1440" w:hanging="360"/>
+        <w:ind w:left="2520" w:hanging="360"/>
       </w:pPr>
       <w:rPr>
         <w:rFonts w:ascii="OpenSymbol" w:hAnsi="OpenSymbol" w:cs="OpenSymbol" w:hint="default"/>
         <w:rFonts w:cs="OpenSymbol"/>
       </w:rPr>
     </w:lvl>
-    <w:lvl w:ilvl="2">
+    <w:lvl w:ilvl="5">
       <w:start w:val="1"/>
       <w:numFmt w:val="bullet"/>
       <w:lvlText w:val="▪"/>
-      <w:lvlJc w:val="start"/>
+      <w:lvlJc w:val="left"/>
       <w:pPr>
         <w:tabs>
-          <w:tab w:val="num" w:pos="1800"/>
+          <w:tab w:val="num" w:pos="2880"/>
         </w:tabs>
-        <w:ind w:start="1800" w:hanging="360"/>
+        <w:ind w:left="2880" w:hanging="360"/>
       </w:pPr>
       <w:rPr>
         <w:rFonts w:ascii="OpenSymbol" w:hAnsi="OpenSymbol" w:cs="OpenSymbol" w:hint="default"/>
         <w:rFonts w:cs="OpenSymbol"/>
       </w:rPr>
     </w:lvl>
-    <w:lvl w:ilvl="3">
+    <w:lvl w:ilvl="6">
       <w:start w:val="1"/>
       <w:numFmt w:val="bullet"/>
       <w:lvlText w:val=""/>
-      <w:lvlJc w:val="start"/>
+      <w:lvlJc w:val="left"/>
       <w:pPr>
         <w:tabs>
-          <w:tab w:val="num" w:pos="2160"/>
+          <w:tab w:val="num" w:pos="3240"/>
         </w:tabs>
-        <w:ind w:start="2160" w:hanging="360"/>
+        <w:ind w:left="3240" w:hanging="360"/>
       </w:pPr>
       <w:rPr>
         <w:rFonts w:ascii="Symbol" w:hAnsi="Symbol" w:cs="Symbol" w:hint="default"/>
         <w:rFonts w:cs="OpenSymbol"/>
       </w:rPr>
     </w:lvl>
-    <w:lvl w:ilvl="4">
+    <w:lvl w:ilvl="7">
       <w:start w:val="1"/>
       <w:numFmt w:val="bullet"/>
       <w:lvlText w:val="◦"/>
-      <w:lvlJc w:val="start"/>
+      <w:lvlJc w:val="left"/>
       <w:pPr>
         <w:tabs>
-          <w:tab w:val="num" w:pos="2520"/>
+          <w:tab w:val="num" w:pos="3600"/>
         </w:tabs>
-        <w:ind w:start="2520" w:hanging="360"/>
+        <w:ind w:left="3600" w:hanging="360"/>
       </w:pPr>
       <w:rPr>
         <w:rFonts w:ascii="OpenSymbol" w:hAnsi="OpenSymbol" w:cs="OpenSymbol" w:hint="default"/>
         <w:rFonts w:cs="OpenSymbol"/>
       </w:rPr>
     </w:lvl>
-    <w:lvl w:ilvl="5">
+    <w:lvl w:ilvl="8">
       <w:start w:val="1"/>
       <w:numFmt w:val="bullet"/>
       <w:lvlText w:val="▪"/>
-      <w:lvlJc w:val="start"/>
+      <w:lvlJc w:val="left"/>
       <w:pPr>
         <w:tabs>
-          <w:tab w:val="num" w:pos="2880"/>
+          <w:tab w:val="num" w:pos="3960"/>
         </w:tabs>
-        <w:ind w:start="2880" w:hanging="360"/>
+        <w:ind w:left="3960" w:hanging="360"/>
       </w:pPr>
       <w:rPr>
         <w:rFonts w:ascii="OpenSymbol" w:hAnsi="OpenSymbol" w:cs="OpenSymbol" w:hint="default"/>
         <w:rFonts w:cs="OpenSymbol"/>
       </w:rPr>
     </w:lvl>
-    <w:lvl w:ilvl="6">
+  </w:abstractNum>
+  <w:abstractNum w:abstractNumId="3">
+    <w:lvl w:ilvl="0">
       <w:start w:val="1"/>
       <w:numFmt w:val="bullet"/>
       <w:lvlText w:val=""/>
-      <w:lvlJc w:val="start"/>
+      <w:lvlJc w:val="left"/>
       <w:pPr>
         <w:tabs>
-          <w:tab w:val="num" w:pos="3240"/>
+          <w:tab w:val="num" w:pos="720"/>
         </w:tabs>
-        <w:ind w:start="3240" w:hanging="360"/>
+        <w:ind w:left="720" w:hanging="360"/>
+      </w:pPr>
+      <w:rPr>
+        <w:rFonts w:ascii="Symbol" w:hAnsi="Symbol" w:cs="Symbol" w:hint="default"/>
+        <w:sz w:val="22"/>
+        <w:b/>
+        <w:rFonts w:cs="OpenSymbol"/>
+      </w:rPr>
+    </w:lvl>
+    <w:lvl w:ilvl="1">
+      <w:start w:val="1"/>
+      <w:numFmt w:val="bullet"/>
+      <w:lvlText w:val="◦"/>
+      <w:lvlJc w:val="left"/>
+      <w:pPr>
+        <w:tabs>
+          <w:tab w:val="num" w:pos="1080"/>
+        </w:tabs>
+        <w:ind w:left="1080" w:hanging="360"/>
+      </w:pPr>
+      <w:rPr>
+        <w:rFonts w:ascii="OpenSymbol" w:hAnsi="OpenSymbol" w:cs="OpenSymbol" w:hint="default"/>
+        <w:rFonts w:cs="OpenSymbol"/>
+      </w:rPr>
+    </w:lvl>
+    <w:lvl w:ilvl="2">
+      <w:start w:val="1"/>
+      <w:numFmt w:val="bullet"/>
+      <w:lvlText w:val="▪"/>
+      <w:lvlJc w:val="left"/>
+      <w:pPr>
+        <w:tabs>
+          <w:tab w:val="num" w:pos="1440"/>
+        </w:tabs>
+        <w:ind w:left="1440" w:hanging="360"/>
+      </w:pPr>
+      <w:rPr>
+        <w:rFonts w:ascii="OpenSymbol" w:hAnsi="OpenSymbol" w:cs="OpenSymbol" w:hint="default"/>
+        <w:rFonts w:cs="OpenSymbol"/>
+      </w:rPr>
+    </w:lvl>
+    <w:lvl w:ilvl="3">
+      <w:start w:val="1"/>
+      <w:numFmt w:val="bullet"/>
+      <w:lvlText w:val=""/>
+      <w:lvlJc w:val="left"/>
+      <w:pPr>
+        <w:tabs>
+          <w:tab w:val="num" w:pos="1800"/>
+        </w:tabs>
+        <w:ind w:left="1800" w:hanging="360"/>
       </w:pPr>
       <w:rPr>
         <w:rFonts w:ascii="Symbol" w:hAnsi="Symbol" w:cs="Symbol" w:hint="default"/>
         <w:rFonts w:cs="OpenSymbol"/>
       </w:rPr>
     </w:lvl>
-    <w:lvl w:ilvl="7">
+    <w:lvl w:ilvl="4">
       <w:start w:val="1"/>
       <w:numFmt w:val="bullet"/>
       <w:lvlText w:val="◦"/>
-      <w:lvlJc w:val="start"/>
+      <w:lvlJc w:val="left"/>
       <w:pPr>
         <w:tabs>
-          <w:tab w:val="num" w:pos="3600"/>
+          <w:tab w:val="num" w:pos="2160"/>
         </w:tabs>
-        <w:ind w:start="3600" w:hanging="360"/>
+        <w:ind w:left="2160" w:hanging="360"/>
       </w:pPr>
       <w:rPr>
         <w:rFonts w:ascii="OpenSymbol" w:hAnsi="OpenSymbol" w:cs="OpenSymbol" w:hint="default"/>
         <w:rFonts w:cs="OpenSymbol"/>
       </w:rPr>
     </w:lvl>
-    <w:lvl w:ilvl="8">
+    <w:lvl w:ilvl="5">
       <w:start w:val="1"/>
       <w:numFmt w:val="bullet"/>
       <w:lvlText w:val="▪"/>
-      <w:lvlJc w:val="start"/>
+      <w:lvlJc w:val="left"/>
       <w:pPr>
         <w:tabs>
-          <w:tab w:val="num" w:pos="3960"/>
+          <w:tab w:val="num" w:pos="2520"/>
         </w:tabs>
-        <w:ind w:start="3960" w:hanging="360"/>
+        <w:ind w:left="2520" w:hanging="360"/>
       </w:pPr>
       <w:rPr>
         <w:rFonts w:ascii="OpenSymbol" w:hAnsi="OpenSymbol" w:cs="OpenSymbol" w:hint="default"/>
         <w:rFonts w:cs="OpenSymbol"/>
       </w:rPr>
     </w:lvl>
-  </w:abstractNum>
-  <w:abstractNum w:abstractNumId="3">
-    <w:lvl w:ilvl="0">
+    <w:lvl w:ilvl="6">
       <w:start w:val="1"/>
       <w:numFmt w:val="bullet"/>
       <w:lvlText w:val=""/>
-      <w:lvlJc w:val="start"/>
+      <w:lvlJc w:val="left"/>
       <w:pPr>
         <w:tabs>
-          <w:tab w:val="num" w:pos="720"/>
+          <w:tab w:val="num" w:pos="2880"/>
         </w:tabs>
-        <w:ind w:start="720" w:hanging="360"/>
+        <w:ind w:left="2880" w:hanging="360"/>
       </w:pPr>
       <w:rPr>
         <w:rFonts w:ascii="Symbol" w:hAnsi="Symbol" w:cs="Symbol" w:hint="default"/>
         <w:rFonts w:cs="OpenSymbol"/>
       </w:rPr>
     </w:lvl>
-    <w:lvl w:ilvl="1">
+    <w:lvl w:ilvl="7">
       <w:start w:val="1"/>
       <w:numFmt w:val="bullet"/>
       <w:lvlText w:val="◦"/>
-      <w:lvlJc w:val="start"/>
+      <w:lvlJc w:val="left"/>
       <w:pPr>
         <w:tabs>
-          <w:tab w:val="num" w:pos="1080"/>
+          <w:tab w:val="num" w:pos="3240"/>
         </w:tabs>
-        <w:ind w:start="1080" w:hanging="360"/>
+        <w:ind w:left="3240" w:hanging="360"/>
       </w:pPr>
       <w:rPr>
         <w:rFonts w:ascii="OpenSymbol" w:hAnsi="OpenSymbol" w:cs="OpenSymbol" w:hint="default"/>
         <w:rFonts w:cs="OpenSymbol"/>
       </w:rPr>
     </w:lvl>
-    <w:lvl w:ilvl="2">
+    <w:lvl w:ilvl="8">
       <w:start w:val="1"/>
       <w:numFmt w:val="bullet"/>
       <w:lvlText w:val="▪"/>
-      <w:lvlJc w:val="start"/>
+      <w:lvlJc w:val="left"/>
       <w:pPr>
         <w:tabs>
-          <w:tab w:val="num" w:pos="1440"/>
+          <w:tab w:val="num" w:pos="3600"/>
         </w:tabs>
-        <w:ind w:start="1440" w:hanging="360"/>
+        <w:ind w:left="3600" w:hanging="360"/>
       </w:pPr>
       <w:rPr>
         <w:rFonts w:ascii="OpenSymbol" w:hAnsi="OpenSymbol" w:cs="OpenSymbol" w:hint="default"/>
         <w:rFonts w:cs="OpenSymbol"/>
       </w:rPr>
     </w:lvl>
-    <w:lvl w:ilvl="3">
-      <w:start w:val="1"/>
-      <w:numFmt w:val="bullet"/>
-      <w:lvlText w:val=""/>
-      <w:lvlJc w:val="start"/>
-      <w:pPr>
-        <w:tabs>
-          <w:tab w:val="num" w:pos="1800"/>
-        </w:tabs>
-        <w:ind w:start="1800" w:hanging="360"/>
-      </w:pPr>
-      <w:rPr>
-        <w:rFonts w:ascii="Symbol" w:hAnsi="Symbol" w:cs="Symbol" w:hint="default"/>
-        <w:rFonts w:cs="OpenSymbol"/>
-      </w:rPr>
-    </w:lvl>
-    <w:lvl w:ilvl="4">
-      <w:start w:val="1"/>
-      <w:numFmt w:val="bullet"/>
-      <w:lvlText w:val="◦"/>
-      <w:lvlJc w:val="start"/>
-      <w:pPr>
-        <w:tabs>
-          <w:tab w:val="num" w:pos="2160"/>
-        </w:tabs>
-        <w:ind w:start="2160" w:hanging="360"/>
-      </w:pPr>
-      <w:rPr>
-        <w:rFonts w:ascii="OpenSymbol" w:hAnsi="OpenSymbol" w:cs="OpenSymbol" w:hint="default"/>
-        <w:rFonts w:cs="OpenSymbol"/>
-      </w:rPr>
-    </w:lvl>
-    <w:lvl w:ilvl="5">
-      <w:start w:val="1"/>
-      <w:numFmt w:val="bullet"/>
-      <w:lvlText w:val="▪"/>
-      <w:lvlJc w:val="start"/>
-      <w:pPr>
-        <w:tabs>
-          <w:tab w:val="num" w:pos="2520"/>
-        </w:tabs>
-        <w:ind w:start="2520" w:hanging="360"/>
-      </w:pPr>
-      <w:rPr>
-        <w:rFonts w:ascii="OpenSymbol" w:hAnsi="OpenSymbol" w:cs="OpenSymbol" w:hint="default"/>
-        <w:rFonts w:cs="OpenSymbol"/>
-      </w:rPr>
-    </w:lvl>
-    <w:lvl w:ilvl="6">
-      <w:start w:val="1"/>
-      <w:numFmt w:val="bullet"/>
-      <w:lvlText w:val=""/>
-      <w:lvlJc w:val="start"/>
-      <w:pPr>
-        <w:tabs>
-          <w:tab w:val="num" w:pos="2880"/>
-        </w:tabs>
-        <w:ind w:start="2880" w:hanging="360"/>
-      </w:pPr>
-      <w:rPr>
-        <w:rFonts w:ascii="Symbol" w:hAnsi="Symbol" w:cs="Symbol" w:hint="default"/>
-        <w:rFonts w:cs="OpenSymbol"/>
-      </w:rPr>
-    </w:lvl>
-    <w:lvl w:ilvl="7">
-      <w:start w:val="1"/>
-      <w:numFmt w:val="bullet"/>
-      <w:lvlText w:val="◦"/>
-      <w:lvlJc w:val="start"/>
-      <w:pPr>
-        <w:tabs>
-          <w:tab w:val="num" w:pos="3240"/>
-        </w:tabs>
-        <w:ind w:start="3240" w:hanging="360"/>
-      </w:pPr>
-      <w:rPr>
-        <w:rFonts w:ascii="OpenSymbol" w:hAnsi="OpenSymbol" w:cs="OpenSymbol" w:hint="default"/>
-        <w:rFonts w:cs="OpenSymbol"/>
-      </w:rPr>
-    </w:lvl>
-    <w:lvl w:ilvl="8">
-      <w:start w:val="1"/>
-      <w:numFmt w:val="bullet"/>
-      <w:lvlText w:val="▪"/>
-      <w:lvlJc w:val="start"/>
-      <w:pPr>
-        <w:tabs>
-          <w:tab w:val="num" w:pos="3600"/>
-        </w:tabs>
-        <w:ind w:start="3600" w:hanging="360"/>
-      </w:pPr>
-      <w:rPr>
-        <w:rFonts w:ascii="OpenSymbol" w:hAnsi="OpenSymbol" w:cs="OpenSymbol" w:hint="default"/>
-        <w:rFonts w:cs="OpenSymbol"/>
-      </w:rPr>
-    </w:lvl>
   </w:abstractNum>
   <w:abstractNum w:abstractNumId="4">
     <w:lvl w:ilvl="0">
@@ -3303,9 +2959,9 @@
       <w:numFmt w:val="none"/>
       <w:suff w:val="nothing"/>
       <w:lvlText w:val=""/>
-      <w:lvlJc w:val="start"/>
-      <w:pPr>
-        <w:ind w:start="0" w:hanging="0"/>
+      <w:lvlJc w:val="left"/>
+      <w:pPr>
+        <w:ind w:left="0" w:hanging="0"/>
       </w:pPr>
     </w:lvl>
     <w:lvl w:ilvl="1">
@@ -3313,9 +2969,9 @@
       <w:numFmt w:val="none"/>
       <w:suff w:val="nothing"/>
       <w:lvlText w:val=""/>
-      <w:lvlJc w:val="start"/>
-      <w:pPr>
-        <w:ind w:start="0" w:hanging="0"/>
+      <w:lvlJc w:val="left"/>
+      <w:pPr>
+        <w:ind w:left="0" w:hanging="0"/>
       </w:pPr>
     </w:lvl>
     <w:lvl w:ilvl="2">
@@ -3323,9 +2979,9 @@
       <w:numFmt w:val="none"/>
       <w:suff w:val="nothing"/>
       <w:lvlText w:val=""/>
-      <w:lvlJc w:val="start"/>
-      <w:pPr>
-        <w:ind w:start="0" w:hanging="0"/>
+      <w:lvlJc w:val="left"/>
+      <w:pPr>
+        <w:ind w:left="0" w:hanging="0"/>
       </w:pPr>
     </w:lvl>
     <w:lvl w:ilvl="3">
@@ -3333,9 +2989,9 @@
       <w:numFmt w:val="none"/>
       <w:suff w:val="nothing"/>
       <w:lvlText w:val=""/>
-      <w:lvlJc w:val="start"/>
-      <w:pPr>
-        <w:ind w:start="0" w:hanging="0"/>
+      <w:lvlJc w:val="left"/>
+      <w:pPr>
+        <w:ind w:left="0" w:hanging="0"/>
       </w:pPr>
     </w:lvl>
     <w:lvl w:ilvl="4">
@@ -3343,9 +2999,9 @@
       <w:numFmt w:val="none"/>
       <w:suff w:val="nothing"/>
       <w:lvlText w:val=""/>
-      <w:lvlJc w:val="start"/>
-      <w:pPr>
-        <w:ind w:start="0" w:hanging="0"/>
+      <w:lvlJc w:val="left"/>
+      <w:pPr>
+        <w:ind w:left="0" w:hanging="0"/>
       </w:pPr>
     </w:lvl>
     <w:lvl w:ilvl="5">
@@ -3353,9 +3009,9 @@
       <w:numFmt w:val="none"/>
       <w:suff w:val="nothing"/>
       <w:lvlText w:val=""/>
-      <w:lvlJc w:val="start"/>
-      <w:pPr>
-        <w:ind w:start="0" w:hanging="0"/>
+      <w:lvlJc w:val="left"/>
+      <w:pPr>
+        <w:ind w:left="0" w:hanging="0"/>
       </w:pPr>
     </w:lvl>
     <w:lvl w:ilvl="6">
@@ -3363,9 +3019,9 @@
       <w:numFmt w:val="none"/>
       <w:suff w:val="nothing"/>
       <w:lvlText w:val=""/>
-      <w:lvlJc w:val="start"/>
-      <w:pPr>
-        <w:ind w:start="0" w:hanging="0"/>
+      <w:lvlJc w:val="left"/>
+      <w:pPr>
+        <w:ind w:left="0" w:hanging="0"/>
       </w:pPr>
     </w:lvl>
     <w:lvl w:ilvl="7">
@@ -3373,9 +3029,9 @@
       <w:numFmt w:val="none"/>
       <w:suff w:val="nothing"/>
       <w:lvlText w:val=""/>
-      <w:lvlJc w:val="start"/>
-      <w:pPr>
-        <w:ind w:start="0" w:hanging="0"/>
+      <w:lvlJc w:val="left"/>
+      <w:pPr>
+        <w:ind w:left="0" w:hanging="0"/>
       </w:pPr>
     </w:lvl>
     <w:lvl w:ilvl="8">
@@ -3383,9 +3039,9 @@
       <w:numFmt w:val="none"/>
       <w:suff w:val="nothing"/>
       <w:lvlText w:val=""/>
-      <w:lvlJc w:val="start"/>
-      <w:pPr>
-        <w:ind w:start="0" w:hanging="0"/>
+      <w:lvlJc w:val="left"/>
+      <w:pPr>
+        <w:ind w:left="0" w:hanging="0"/>
       </w:pPr>
     </w:lvl>
   </w:abstractNum>
@@ -3411,15 +3067,12 @@
       <w:rPr>
         <w:rFonts w:ascii="Liberation Serif" w:hAnsi="Liberation Serif" w:eastAsia="SimSun" w:cs="Arial"/>
         <w:kern w:val="2"/>
-        <w:sz w:val="24"/>
         <w:szCs w:val="24"/>
         <w:lang w:val="es-AR" w:eastAsia="zh-CN" w:bidi="hi-IN"/>
       </w:rPr>
     </w:rPrDefault>
     <w:pPrDefault>
-      <w:pPr>
-        <w:widowControl/>
-      </w:pPr>
+      <w:pPr/>
     </w:pPrDefault>
   </w:docDefaults>
   <w:style w:type="paragraph" w:styleId="Normal">
@@ -3427,10 +3080,12 @@
     <w:qFormat/>
     <w:pPr>
       <w:widowControl/>
+      <w:bidi w:val="0"/>
+      <w:jc w:val="left"/>
     </w:pPr>
     <w:rPr>
       <w:rFonts w:ascii="Liberation Serif" w:hAnsi="Liberation Serif" w:eastAsia="SimSun" w:cs="Arial"/>
-      <w:color w:val="auto"/>
+      <w:color w:val="00000A"/>
       <w:kern w:val="2"/>
       <w:sz w:val="24"/>
       <w:szCs w:val="24"/>
@@ -3448,6 +3103,135 @@
     <w:name w:val="Numbering Symbols"/>
     <w:qFormat/>
     <w:rPr/>
+  </w:style>
+  <w:style w:type="character" w:styleId="ListLabel1">
+    <w:name w:val="ListLabel 1"/>
+    <w:qFormat/>
+    <w:rPr>
+      <w:rFonts w:ascii="Trebuchet MS" w:hAnsi="Trebuchet MS" w:cs="OpenSymbol"/>
+      <w:sz w:val="22"/>
+    </w:rPr>
+  </w:style>
+  <w:style w:type="character" w:styleId="ListLabel2">
+    <w:name w:val="ListLabel 2"/>
+    <w:qFormat/>
+    <w:rPr>
+      <w:rFonts w:cs="OpenSymbol"/>
+    </w:rPr>
+  </w:style>
+  <w:style w:type="character" w:styleId="ListLabel3">
+    <w:name w:val="ListLabel 3"/>
+    <w:qFormat/>
+    <w:rPr>
+      <w:rFonts w:cs="OpenSymbol"/>
+    </w:rPr>
+  </w:style>
+  <w:style w:type="character" w:styleId="ListLabel4">
+    <w:name w:val="ListLabel 4"/>
+    <w:qFormat/>
+    <w:rPr>
+      <w:rFonts w:cs="OpenSymbol"/>
+    </w:rPr>
+  </w:style>
+  <w:style w:type="character" w:styleId="ListLabel5">
+    <w:name w:val="ListLabel 5"/>
+    <w:qFormat/>
+    <w:rPr>
+      <w:rFonts w:cs="OpenSymbol"/>
+    </w:rPr>
+  </w:style>
+  <w:style w:type="character" w:styleId="ListLabel6">
+    <w:name w:val="ListLabel 6"/>
+    <w:qFormat/>
+    <w:rPr>
+      <w:rFonts w:cs="OpenSymbol"/>
+    </w:rPr>
+  </w:style>
+  <w:style w:type="character" w:styleId="ListLabel7">
+    <w:name w:val="ListLabel 7"/>
+    <w:qFormat/>
+    <w:rPr>
+      <w:rFonts w:cs="OpenSymbol"/>
+    </w:rPr>
+  </w:style>
+  <w:style w:type="character" w:styleId="ListLabel8">
+    <w:name w:val="ListLabel 8"/>
+    <w:qFormat/>
+    <w:rPr>
+      <w:rFonts w:cs="OpenSymbol"/>
+    </w:rPr>
+  </w:style>
+  <w:style w:type="character" w:styleId="ListLabel9">
+    <w:name w:val="ListLabel 9"/>
+    <w:qFormat/>
+    <w:rPr>
+      <w:rFonts w:cs="OpenSymbol"/>
+    </w:rPr>
+  </w:style>
+  <w:style w:type="character" w:styleId="ListLabel10">
+    <w:name w:val="ListLabel 10"/>
+    <w:qFormat/>
+    <w:rPr>
+      <w:rFonts w:ascii="Trebuchet MS" w:hAnsi="Trebuchet MS" w:cs="OpenSymbol"/>
+      <w:b/>
+      <w:sz w:val="22"/>
+    </w:rPr>
+  </w:style>
+  <w:style w:type="character" w:styleId="ListLabel11">
+    <w:name w:val="ListLabel 11"/>
+    <w:qFormat/>
+    <w:rPr>
+      <w:rFonts w:cs="OpenSymbol"/>
+    </w:rPr>
+  </w:style>
+  <w:style w:type="character" w:styleId="ListLabel12">
+    <w:name w:val="ListLabel 12"/>
+    <w:qFormat/>
+    <w:rPr>
+      <w:rFonts w:cs="OpenSymbol"/>
+    </w:rPr>
+  </w:style>
+  <w:style w:type="character" w:styleId="ListLabel13">
+    <w:name w:val="ListLabel 13"/>
+    <w:qFormat/>
+    <w:rPr>
+      <w:rFonts w:cs="OpenSymbol"/>
+    </w:rPr>
+  </w:style>
+  <w:style w:type="character" w:styleId="ListLabel14">
+    <w:name w:val="ListLabel 14"/>
+    <w:qFormat/>
+    <w:rPr>
+      <w:rFonts w:cs="OpenSymbol"/>
+    </w:rPr>
+  </w:style>
+  <w:style w:type="character" w:styleId="ListLabel15">
+    <w:name w:val="ListLabel 15"/>
+    <w:qFormat/>
+    <w:rPr>
+      <w:rFonts w:cs="OpenSymbol"/>
+    </w:rPr>
+  </w:style>
+  <w:style w:type="character" w:styleId="ListLabel16">
+    <w:name w:val="ListLabel 16"/>
+    <w:qFormat/>
+    <w:rPr>
+      <w:rFonts w:cs="OpenSymbol"/>
+    </w:rPr>
+  </w:style>
+  <w:style w:type="character" w:styleId="ListLabel17">
+    <w:name w:val="ListLabel 17"/>
+    <w:qFormat/>
+    <w:rPr>
+      <w:rFonts w:cs="OpenSymbol"/>
+    </w:rPr>
+  </w:style>
+  <w:style w:type="character" w:styleId="ListLabel18">
+    <w:name w:val="ListLabel 18"/>
+    <w:qFormat/>
+    <w:rPr>
+      <w:rFonts w:cs="OpenSymbol"/>
+    </w:rPr>
   </w:style>
   <w:style w:type="paragraph" w:styleId="Heading">
     <w:name w:val="Heading"/>

</xml_diff>

<commit_message>
cosillas pequenas que cambien en general D:
</commit_message>
<xml_diff>
--- a/docs/Informe TP2.docx
+++ b/docs/Informe TP2.docx
@@ -94,36 +94,39 @@
           <w:sz w:val="42"/>
           <w:szCs w:val="42"/>
         </w:rPr>
-        <w:t>Trabajo Práctico 2: Granjeros V</w:t>
-      </w:r>
-      <w:r>
+        <w:t>Trabajo Práctico 2: Granjeros V1.0</w:t>
+      </w:r>
+    </w:p>
+    <w:p>
+      <w:pPr>
+        <w:pStyle w:val="Normal"/>
         <w:rPr>
           <w:rFonts w:ascii="Trebuchet MS" w:hAnsi="Trebuchet MS"/>
           <w:sz w:val="42"/>
           <w:szCs w:val="42"/>
         </w:rPr>
-        <w:t>1</w:t>
-      </w:r>
+      </w:pPr>
       <w:r>
         <w:rPr>
           <w:rFonts w:ascii="Trebuchet MS" w:hAnsi="Trebuchet MS"/>
           <w:sz w:val="42"/>
           <w:szCs w:val="42"/>
         </w:rPr>
-        <w:t>.0</w:t>
-      </w:r>
-    </w:p>
-    <w:p>
-      <w:pPr>
-        <w:pStyle w:val="Normal"/>
+      </w:r>
+    </w:p>
+    <w:p>
+      <w:pPr>
+        <w:pStyle w:val="Normal"/>
+        <w:jc w:val="center"/>
+        <w:rPr/>
+      </w:pPr>
+      <w:r>
         <w:rPr>
           <w:rFonts w:ascii="Trebuchet MS" w:hAnsi="Trebuchet MS"/>
           <w:sz w:val="42"/>
           <w:szCs w:val="42"/>
         </w:rPr>
-      </w:pPr>
-      <w:r>
-        <w:rPr/>
+        <w:t>Grupo NEO - Integrantes:</w:t>
       </w:r>
     </w:p>
     <w:p>
@@ -138,7 +141,7 @@
           <w:sz w:val="42"/>
           <w:szCs w:val="42"/>
         </w:rPr>
-        <w:t>Grupo NEO - Integrantes:</w:t>
+        <w:t>Joel Pérez</w:t>
       </w:r>
     </w:p>
     <w:p>
@@ -153,116 +156,37 @@
           <w:sz w:val="42"/>
           <w:szCs w:val="42"/>
         </w:rPr>
-        <w:t>Joel P</w:t>
-      </w:r>
+        <w:t>Analía Ludueña</w:t>
+      </w:r>
+    </w:p>
+    <w:p>
+      <w:pPr>
+        <w:pStyle w:val="Normal"/>
+        <w:jc w:val="center"/>
+        <w:rPr/>
+      </w:pPr>
       <w:r>
         <w:rPr>
           <w:rFonts w:ascii="Trebuchet MS" w:hAnsi="Trebuchet MS"/>
           <w:sz w:val="42"/>
           <w:szCs w:val="42"/>
         </w:rPr>
-        <w:t>é</w:t>
-      </w:r>
+        <w:t>Gabriela Choque</w:t>
+      </w:r>
+    </w:p>
+    <w:p>
+      <w:pPr>
+        <w:pStyle w:val="Normal"/>
+        <w:jc w:val="center"/>
+        <w:rPr/>
+      </w:pPr>
       <w:r>
         <w:rPr>
           <w:rFonts w:ascii="Trebuchet MS" w:hAnsi="Trebuchet MS"/>
           <w:sz w:val="42"/>
           <w:szCs w:val="42"/>
         </w:rPr>
-        <w:t>rez</w:t>
-      </w:r>
-    </w:p>
-    <w:p>
-      <w:pPr>
-        <w:pStyle w:val="Normal"/>
-        <w:jc w:val="center"/>
-        <w:rPr/>
-      </w:pPr>
-      <w:r>
-        <w:rPr>
-          <w:rFonts w:ascii="Trebuchet MS" w:hAnsi="Trebuchet MS"/>
-          <w:sz w:val="42"/>
-          <w:szCs w:val="42"/>
-        </w:rPr>
-        <w:t>Anal</w:t>
-      </w:r>
-      <w:r>
-        <w:rPr>
-          <w:rFonts w:ascii="Trebuchet MS" w:hAnsi="Trebuchet MS"/>
-          <w:sz w:val="42"/>
-          <w:szCs w:val="42"/>
-        </w:rPr>
-        <w:t>í</w:t>
-      </w:r>
-      <w:r>
-        <w:rPr>
-          <w:rFonts w:ascii="Trebuchet MS" w:hAnsi="Trebuchet MS"/>
-          <w:sz w:val="42"/>
-          <w:szCs w:val="42"/>
-        </w:rPr>
-        <w:t>a Ludueña</w:t>
-      </w:r>
-    </w:p>
-    <w:p>
-      <w:pPr>
-        <w:pStyle w:val="Normal"/>
-        <w:jc w:val="center"/>
-        <w:rPr/>
-      </w:pPr>
-      <w:r>
-        <w:rPr>
-          <w:rFonts w:ascii="Trebuchet MS" w:hAnsi="Trebuchet MS"/>
-          <w:sz w:val="42"/>
-          <w:szCs w:val="42"/>
-        </w:rPr>
-        <w:t>Gabriela Choque</w:t>
-      </w:r>
-    </w:p>
-    <w:p>
-      <w:pPr>
-        <w:pStyle w:val="Normal"/>
-        <w:jc w:val="center"/>
-        <w:rPr/>
-      </w:pPr>
-      <w:r>
-        <w:rPr>
-          <w:rFonts w:ascii="Trebuchet MS" w:hAnsi="Trebuchet MS"/>
-          <w:sz w:val="42"/>
-          <w:szCs w:val="42"/>
-        </w:rPr>
-        <w:t>Ver</w:t>
-      </w:r>
-      <w:r>
-        <w:rPr>
-          <w:rFonts w:ascii="Trebuchet MS" w:hAnsi="Trebuchet MS"/>
-          <w:sz w:val="42"/>
-          <w:szCs w:val="42"/>
-        </w:rPr>
-        <w:t>ó</w:t>
-      </w:r>
-      <w:r>
-        <w:rPr>
-          <w:rFonts w:ascii="Trebuchet MS" w:hAnsi="Trebuchet MS"/>
-          <w:sz w:val="42"/>
-          <w:szCs w:val="42"/>
-        </w:rPr>
-        <w:t>nica Leguizam</w:t>
-      </w:r>
-      <w:r>
-        <w:rPr>
-          <w:rFonts w:ascii="Trebuchet MS" w:hAnsi="Trebuchet MS"/>
-          <w:sz w:val="42"/>
-          <w:szCs w:val="42"/>
-        </w:rPr>
-        <w:t>ó</w:t>
-      </w:r>
-      <w:r>
-        <w:rPr>
-          <w:rFonts w:ascii="Trebuchet MS" w:hAnsi="Trebuchet MS"/>
-          <w:sz w:val="42"/>
-          <w:szCs w:val="42"/>
-        </w:rPr>
-        <w:t>n</w:t>
+        <w:t>Verónica Leguizamón</w:t>
       </w:r>
     </w:p>
     <w:p>
@@ -850,44 +774,84 @@
     <w:p>
       <w:pPr>
         <w:pStyle w:val="Normal"/>
+        <w:rPr/>
+      </w:pPr>
+      <w:r>
         <w:rPr>
           <w:rFonts w:ascii="Trebuchet MS" w:hAnsi="Trebuchet MS"/>
           <w:sz w:val="42"/>
           <w:szCs w:val="42"/>
         </w:rPr>
-      </w:pPr>
-      <w:r>
+        <w:t>Manual del Usuario:</w:t>
+      </w:r>
+    </w:p>
+    <w:p>
+      <w:pPr>
+        <w:pStyle w:val="Normal"/>
         <w:rPr>
           <w:rFonts w:ascii="Trebuchet MS" w:hAnsi="Trebuchet MS"/>
           <w:sz w:val="42"/>
           <w:szCs w:val="42"/>
         </w:rPr>
-        <w:t>Manual del Usuario:</w:t>
-      </w:r>
-    </w:p>
-    <w:p>
-      <w:pPr>
-        <w:pStyle w:val="Normal"/>
-        <w:rPr>
-          <w:rFonts w:ascii="Trebuchet MS" w:hAnsi="Trebuchet MS"/>
-          <w:sz w:val="22"/>
-        </w:rPr>
-      </w:pPr>
-      <w:r>
-        <w:rPr>
-          <w:rFonts w:ascii="Trebuchet MS" w:hAnsi="Trebuchet MS"/>
-          <w:sz w:val="22"/>
-        </w:rPr>
-      </w:r>
-    </w:p>
-    <w:p>
-      <w:pPr>
-        <w:pStyle w:val="Normal"/>
-        <w:rPr>
-          <w:rFonts w:ascii="Trebuchet MS" w:hAnsi="Trebuchet MS"/>
-          <w:sz w:val="22"/>
-        </w:rPr>
-      </w:pPr>
+      </w:pPr>
+      <w:r>
+        <w:rPr/>
+      </w:r>
+    </w:p>
+    <w:p>
+      <w:pPr>
+        <w:pStyle w:val="Normal"/>
+        <w:rPr>
+          <w:rFonts w:ascii="Trebuchet MS" w:hAnsi="Trebuchet MS"/>
+          <w:sz w:val="22"/>
+        </w:rPr>
+      </w:pPr>
+      <w:r>
+        <w:rPr>
+          <w:rFonts w:ascii="Trebuchet MS" w:hAnsi="Trebuchet MS"/>
+          <w:sz w:val="22"/>
+        </w:rPr>
+        <w:t>Pueden jugar una o más personas.</w:t>
+      </w:r>
+    </w:p>
+    <w:p>
+      <w:pPr>
+        <w:pStyle w:val="Normal"/>
+        <w:rPr>
+          <w:rFonts w:ascii="Trebuchet MS" w:hAnsi="Trebuchet MS"/>
+          <w:sz w:val="22"/>
+        </w:rPr>
+      </w:pPr>
+      <w:r>
+        <w:rPr>
+          <w:rFonts w:ascii="Trebuchet MS" w:hAnsi="Trebuchet MS"/>
+          <w:sz w:val="22"/>
+        </w:rPr>
+        <w:t xml:space="preserve">Una vez ejecutado el programa se ingresan la cantidad de jugadores, los nombres de los jugadores, </w:t>
+      </w:r>
+      <w:r>
+        <w:rPr>
+          <w:rFonts w:ascii="Trebuchet MS" w:hAnsi="Trebuchet MS"/>
+          <w:sz w:val="22"/>
+        </w:rPr>
+        <w:t>las dimensiones del Terreno(NxM) y la dificultad del juego.</w:t>
+      </w:r>
+    </w:p>
+    <w:p>
+      <w:pPr>
+        <w:pStyle w:val="Normal"/>
+        <w:rPr>
+          <w:rFonts w:ascii="Trebuchet MS" w:hAnsi="Trebuchet MS"/>
+          <w:sz w:val="22"/>
+        </w:rPr>
+      </w:pPr>
+      <w:r>
+        <w:rPr>
+          <w:rFonts w:ascii="Trebuchet MS" w:hAnsi="Trebuchet MS"/>
+          <w:sz w:val="22"/>
+        </w:rPr>
+        <w:t xml:space="preserve">[Ejemplo visual] </w:t>
+      </w:r>
       <w:r>
         <w:rPr>
           <w:rFonts w:ascii="Trebuchet MS" w:hAnsi="Trebuchet MS"/>
@@ -914,11 +878,7 @@
     <w:p>
       <w:pPr>
         <w:pStyle w:val="Normal"/>
-        <w:rPr>
-          <w:rFonts w:ascii="Courier New" w:hAnsi="Courier New"/>
-          <w:color w:val="000000"/>
-          <w:sz w:val="20"/>
-        </w:rPr>
+        <w:rPr/>
       </w:pPr>
       <w:r>
         <w:rPr>
@@ -927,6 +887,20 @@
           <w:sz w:val="20"/>
         </w:rPr>
         <w:t>Turno Nro.: 1</w:t>
+      </w:r>
+    </w:p>
+    <w:p>
+      <w:pPr>
+        <w:pStyle w:val="Normal"/>
+        <w:rPr/>
+      </w:pPr>
+      <w:r>
+        <w:rPr>
+          <w:rFonts w:ascii="Courier New" w:hAnsi="Courier New"/>
+          <w:color w:val="000000"/>
+          <w:sz w:val="20"/>
+        </w:rPr>
+        <w:t>Jugador: pepe</w:t>
       </w:r>
     </w:p>
     <w:p>
@@ -1167,601 +1141,6 @@
           <w:sz w:val="20"/>
         </w:rPr>
         <w:t>Agua contenida en el Tanque: 25</w:t>
-      </w:r>
-    </w:p>
-    <w:p>
-      <w:pPr>
-        <w:pStyle w:val="Normal"/>
-        <w:ind w:left="0" w:right="0" w:hanging="0"/>
-        <w:jc w:val="left"/>
-        <w:rPr>
-          <w:rFonts w:ascii="Courier New" w:hAnsi="Courier New"/>
-          <w:color w:val="000000"/>
-          <w:sz w:val="20"/>
-        </w:rPr>
-      </w:pPr>
-      <w:r>
-        <w:rPr>
-          <w:rFonts w:ascii="Courier New" w:hAnsi="Courier New"/>
-          <w:color w:val="000000"/>
-          <w:sz w:val="20"/>
-        </w:rPr>
-        <w:t>Ingrese una Accion a realizar:</w:t>
-      </w:r>
-    </w:p>
-    <w:p>
-      <w:pPr>
-        <w:pStyle w:val="Normal"/>
-        <w:ind w:left="0" w:right="0" w:hanging="0"/>
-        <w:jc w:val="left"/>
-        <w:rPr>
-          <w:rFonts w:ascii="Courier New" w:hAnsi="Courier New"/>
-          <w:color w:val="000000"/>
-          <w:sz w:val="20"/>
-        </w:rPr>
-      </w:pPr>
-      <w:r>
-        <w:rPr>
-          <w:rFonts w:ascii="Courier New" w:hAnsi="Courier New"/>
-          <w:color w:val="000000"/>
-          <w:sz w:val="20"/>
-        </w:rPr>
-        <w:t>1 - Sembrar semillas en una parcela.</w:t>
-      </w:r>
-    </w:p>
-    <w:p>
-      <w:pPr>
-        <w:pStyle w:val="Normal"/>
-        <w:ind w:left="0" w:right="0" w:hanging="0"/>
-        <w:jc w:val="left"/>
-        <w:rPr>
-          <w:rFonts w:ascii="Courier New" w:hAnsi="Courier New"/>
-          <w:color w:val="000000"/>
-          <w:sz w:val="20"/>
-        </w:rPr>
-      </w:pPr>
-      <w:r>
-        <w:rPr>
-          <w:rFonts w:ascii="Courier New" w:hAnsi="Courier New"/>
-          <w:color w:val="000000"/>
-          <w:sz w:val="20"/>
-        </w:rPr>
-        <w:t>2 - Cosechar una parcela.</w:t>
-      </w:r>
-    </w:p>
-    <w:p>
-      <w:pPr>
-        <w:pStyle w:val="Normal"/>
-        <w:ind w:left="0" w:right="0" w:hanging="0"/>
-        <w:jc w:val="left"/>
-        <w:rPr>
-          <w:rFonts w:ascii="Courier New" w:hAnsi="Courier New"/>
-          <w:color w:val="000000"/>
-          <w:sz w:val="20"/>
-        </w:rPr>
-      </w:pPr>
-      <w:r>
-        <w:rPr>
-          <w:rFonts w:ascii="Courier New" w:hAnsi="Courier New"/>
-          <w:color w:val="000000"/>
-          <w:sz w:val="20"/>
-        </w:rPr>
-        <w:t>3 - Regar una parcela.</w:t>
-      </w:r>
-    </w:p>
-    <w:p>
-      <w:pPr>
-        <w:pStyle w:val="Normal"/>
-        <w:ind w:left="0" w:right="0" w:hanging="0"/>
-        <w:jc w:val="left"/>
-        <w:rPr>
-          <w:rFonts w:ascii="Courier New" w:hAnsi="Courier New"/>
-          <w:color w:val="000000"/>
-          <w:sz w:val="20"/>
-        </w:rPr>
-      </w:pPr>
-      <w:r>
-        <w:rPr>
-          <w:rFonts w:ascii="Courier New" w:hAnsi="Courier New"/>
-          <w:color w:val="000000"/>
-          <w:sz w:val="20"/>
-        </w:rPr>
-        <w:t>4 - Avanzar al siguiente turno.</w:t>
-      </w:r>
-    </w:p>
-    <w:p>
-      <w:pPr>
-        <w:pStyle w:val="Normal"/>
-        <w:rPr>
-          <w:rFonts w:ascii="Trebuchet MS" w:hAnsi="Trebuchet MS"/>
-          <w:sz w:val="22"/>
-        </w:rPr>
-      </w:pPr>
-      <w:r>
-        <w:rPr>
-          <w:rFonts w:ascii="Trebuchet MS" w:hAnsi="Trebuchet MS"/>
-          <w:sz w:val="22"/>
-        </w:rPr>
-      </w:r>
-    </w:p>
-    <w:p>
-      <w:pPr>
-        <w:pStyle w:val="Normal"/>
-        <w:rPr>
-          <w:rFonts w:ascii="Trebuchet MS" w:hAnsi="Trebuchet MS"/>
-          <w:sz w:val="22"/>
-        </w:rPr>
-      </w:pPr>
-      <w:r>
-        <w:rPr>
-          <w:rFonts w:ascii="Trebuchet MS" w:hAnsi="Trebuchet MS"/>
-          <w:sz w:val="22"/>
-        </w:rPr>
-        <w:t>El terreno esta representado por una grilla de 5 filas por 5 columnas, las cuales reprecentan las parcelas de dicho terreno. Se usan los siguientes simbolos según el estado de cada parcela:</w:t>
-      </w:r>
-    </w:p>
-    <w:p>
-      <w:pPr>
-        <w:pStyle w:val="Normal"/>
-        <w:rPr>
-          <w:rFonts w:ascii="Trebuchet MS" w:hAnsi="Trebuchet MS"/>
-          <w:sz w:val="22"/>
-        </w:rPr>
-      </w:pPr>
-      <w:r>
-        <w:rPr>
-          <w:rFonts w:ascii="Trebuchet MS" w:hAnsi="Trebuchet MS"/>
-          <w:sz w:val="22"/>
-        </w:rPr>
-      </w:r>
-    </w:p>
-    <w:p>
-      <w:pPr>
-        <w:pStyle w:val="Normal"/>
-        <w:rPr>
-          <w:rFonts w:ascii="Trebuchet MS" w:hAnsi="Trebuchet MS"/>
-        </w:rPr>
-      </w:pPr>
-      <w:r>
-        <w:rPr>
-          <w:rFonts w:ascii="Trebuchet MS" w:hAnsi="Trebuchet MS"/>
-        </w:rPr>
-        <w:tab/>
-      </w:r>
-      <w:r>
-        <w:rPr>
-          <w:rFonts w:ascii="Trebuchet MS" w:hAnsi="Trebuchet MS"/>
-          <w:b w:val="false"/>
-          <w:bCs w:val="false"/>
-        </w:rPr>
-        <w:t>Vacía:</w:t>
-      </w:r>
-      <w:r>
-        <w:rPr>
-          <w:rFonts w:ascii="Trebuchet MS" w:hAnsi="Trebuchet MS"/>
-          <w:b w:val="false"/>
-          <w:bCs w:val="false"/>
-          <w:u w:val="single"/>
-        </w:rPr>
-        <w:tab/>
-        <w:tab/>
-        <w:tab/>
-        <w:tab/>
-        <w:tab/>
-      </w:r>
-      <w:r>
-        <w:rPr>
-          <w:rFonts w:ascii="Trebuchet MS" w:hAnsi="Trebuchet MS"/>
-          <w:b w:val="false"/>
-          <w:bCs w:val="false"/>
-        </w:rPr>
-        <w:t>#</w:t>
-      </w:r>
-    </w:p>
-    <w:p>
-      <w:pPr>
-        <w:pStyle w:val="Normal"/>
-        <w:rPr>
-          <w:rFonts w:ascii="Trebuchet MS" w:hAnsi="Trebuchet MS"/>
-          <w:b w:val="false"/>
-          <w:b w:val="false"/>
-          <w:bCs w:val="false"/>
-        </w:rPr>
-      </w:pPr>
-      <w:r>
-        <w:rPr>
-          <w:rFonts w:ascii="Trebuchet MS" w:hAnsi="Trebuchet MS"/>
-          <w:b w:val="false"/>
-          <w:bCs w:val="false"/>
-        </w:rPr>
-        <w:tab/>
-        <w:t>Cultivo A:</w:t>
-      </w:r>
-      <w:r>
-        <w:rPr>
-          <w:rFonts w:ascii="Trebuchet MS" w:hAnsi="Trebuchet MS"/>
-          <w:b w:val="false"/>
-          <w:bCs w:val="false"/>
-          <w:u w:val="single"/>
-        </w:rPr>
-        <w:tab/>
-        <w:tab/>
-        <w:tab/>
-        <w:tab/>
-      </w:r>
-      <w:r>
-        <w:rPr>
-          <w:rFonts w:ascii="Trebuchet MS" w:hAnsi="Trebuchet MS"/>
-          <w:b w:val="false"/>
-          <w:bCs w:val="false"/>
-        </w:rPr>
-        <w:t>A</w:t>
-      </w:r>
-    </w:p>
-    <w:p>
-      <w:pPr>
-        <w:pStyle w:val="Normal"/>
-        <w:rPr>
-          <w:rFonts w:ascii="Trebuchet MS" w:hAnsi="Trebuchet MS"/>
-          <w:b w:val="false"/>
-          <w:b w:val="false"/>
-          <w:bCs w:val="false"/>
-        </w:rPr>
-      </w:pPr>
-      <w:r>
-        <w:rPr>
-          <w:rFonts w:ascii="Trebuchet MS" w:hAnsi="Trebuchet MS"/>
-          <w:b w:val="false"/>
-          <w:bCs w:val="false"/>
-        </w:rPr>
-        <w:tab/>
-        <w:t>Cultivo B:</w:t>
-      </w:r>
-      <w:r>
-        <w:rPr>
-          <w:rFonts w:ascii="Trebuchet MS" w:hAnsi="Trebuchet MS"/>
-          <w:b w:val="false"/>
-          <w:bCs w:val="false"/>
-          <w:u w:val="single"/>
-        </w:rPr>
-        <w:tab/>
-        <w:tab/>
-        <w:tab/>
-        <w:tab/>
-      </w:r>
-      <w:r>
-        <w:rPr>
-          <w:rFonts w:ascii="Trebuchet MS" w:hAnsi="Trebuchet MS"/>
-          <w:b w:val="false"/>
-          <w:bCs w:val="false"/>
-        </w:rPr>
-        <w:t>B</w:t>
-      </w:r>
-    </w:p>
-    <w:p>
-      <w:pPr>
-        <w:pStyle w:val="Normal"/>
-        <w:rPr>
-          <w:rFonts w:ascii="Trebuchet MS" w:hAnsi="Trebuchet MS"/>
-          <w:b w:val="false"/>
-          <w:b w:val="false"/>
-          <w:bCs w:val="false"/>
-        </w:rPr>
-      </w:pPr>
-      <w:r>
-        <w:rPr>
-          <w:rFonts w:ascii="Trebuchet MS" w:hAnsi="Trebuchet MS"/>
-          <w:b w:val="false"/>
-          <w:bCs w:val="false"/>
-        </w:rPr>
-        <w:tab/>
-        <w:t>Cultivo C:</w:t>
-      </w:r>
-      <w:r>
-        <w:rPr>
-          <w:rFonts w:ascii="Trebuchet MS" w:hAnsi="Trebuchet MS"/>
-          <w:b w:val="false"/>
-          <w:bCs w:val="false"/>
-          <w:u w:val="single"/>
-        </w:rPr>
-        <w:tab/>
-        <w:tab/>
-        <w:tab/>
-        <w:tab/>
-      </w:r>
-      <w:r>
-        <w:rPr>
-          <w:rFonts w:ascii="Trebuchet MS" w:hAnsi="Trebuchet MS"/>
-          <w:b w:val="false"/>
-          <w:bCs w:val="false"/>
-        </w:rPr>
-        <w:t>C</w:t>
-      </w:r>
-    </w:p>
-    <w:p>
-      <w:pPr>
-        <w:pStyle w:val="Normal"/>
-        <w:rPr>
-          <w:rFonts w:ascii="Trebuchet MS" w:hAnsi="Trebuchet MS"/>
-          <w:b w:val="false"/>
-          <w:b w:val="false"/>
-          <w:bCs w:val="false"/>
-        </w:rPr>
-      </w:pPr>
-      <w:r>
-        <w:rPr>
-          <w:rFonts w:ascii="Trebuchet MS" w:hAnsi="Trebuchet MS"/>
-          <w:b w:val="false"/>
-          <w:bCs w:val="false"/>
-        </w:rPr>
-        <w:tab/>
-        <w:t>Parcela en Recuperación:</w:t>
-      </w:r>
-      <w:r>
-        <w:rPr>
-          <w:rFonts w:ascii="Trebuchet MS" w:hAnsi="Trebuchet MS"/>
-          <w:b w:val="false"/>
-          <w:bCs w:val="false"/>
-          <w:u w:val="single"/>
-        </w:rPr>
-        <w:tab/>
-        <w:tab/>
-      </w:r>
-      <w:r>
-        <w:rPr>
-          <w:rFonts w:ascii="Trebuchet MS" w:hAnsi="Trebuchet MS"/>
-          <w:b w:val="false"/>
-          <w:bCs w:val="false"/>
-        </w:rPr>
-        <w:t>R</w:t>
-      </w:r>
-    </w:p>
-    <w:p>
-      <w:pPr>
-        <w:pStyle w:val="Normal"/>
-        <w:rPr>
-          <w:rFonts w:ascii="Trebuchet MS" w:hAnsi="Trebuchet MS"/>
-          <w:b w:val="false"/>
-          <w:b w:val="false"/>
-          <w:bCs w:val="false"/>
-        </w:rPr>
-      </w:pPr>
-      <w:r>
-        <w:rPr>
-          <w:rFonts w:ascii="Trebuchet MS" w:hAnsi="Trebuchet MS"/>
-          <w:b w:val="false"/>
-          <w:bCs w:val="false"/>
-        </w:rPr>
-        <w:tab/>
-        <w:t>Parcela con Cultivo Seco:</w:t>
-      </w:r>
-      <w:r>
-        <w:rPr>
-          <w:rFonts w:ascii="Trebuchet MS" w:hAnsi="Trebuchet MS"/>
-          <w:b w:val="false"/>
-          <w:bCs w:val="false"/>
-          <w:u w:val="single"/>
-        </w:rPr>
-        <w:tab/>
-        <w:tab/>
-      </w:r>
-      <w:r>
-        <w:rPr>
-          <w:rFonts w:ascii="Trebuchet MS" w:hAnsi="Trebuchet MS"/>
-          <w:b w:val="false"/>
-          <w:bCs w:val="false"/>
-        </w:rPr>
-        <w:t>S</w:t>
-      </w:r>
-    </w:p>
-    <w:p>
-      <w:pPr>
-        <w:pStyle w:val="Normal"/>
-        <w:rPr>
-          <w:rFonts w:ascii="Trebuchet MS" w:hAnsi="Trebuchet MS"/>
-          <w:b w:val="false"/>
-          <w:b w:val="false"/>
-          <w:bCs w:val="false"/>
-          <w:sz w:val="22"/>
-        </w:rPr>
-      </w:pPr>
-      <w:r>
-        <w:rPr>
-          <w:rFonts w:ascii="Trebuchet MS" w:hAnsi="Trebuchet MS"/>
-          <w:b w:val="false"/>
-          <w:bCs w:val="false"/>
-          <w:sz w:val="22"/>
-        </w:rPr>
-        <w:tab/>
-        <w:t>Parcela con Cultivo Podrido:</w:t>
-      </w:r>
-      <w:r>
-        <w:rPr>
-          <w:rFonts w:ascii="Trebuchet MS" w:hAnsi="Trebuchet MS"/>
-          <w:b w:val="false"/>
-          <w:bCs w:val="false"/>
-          <w:sz w:val="22"/>
-          <w:u w:val="single"/>
-        </w:rPr>
-        <w:tab/>
-        <w:tab/>
-      </w:r>
-      <w:r>
-        <w:rPr>
-          <w:rFonts w:ascii="Trebuchet MS" w:hAnsi="Trebuchet MS"/>
-          <w:b w:val="false"/>
-          <w:bCs w:val="false"/>
-          <w:sz w:val="22"/>
-        </w:rPr>
-        <w:t>P</w:t>
-      </w:r>
-    </w:p>
-    <w:p>
-      <w:pPr>
-        <w:pStyle w:val="Normal"/>
-        <w:rPr>
-          <w:rFonts w:ascii="Trebuchet MS" w:hAnsi="Trebuchet MS"/>
-          <w:b w:val="false"/>
-          <w:b w:val="false"/>
-          <w:bCs w:val="false"/>
-          <w:sz w:val="22"/>
-        </w:rPr>
-      </w:pPr>
-      <w:r>
-        <w:rPr>
-          <w:rFonts w:ascii="Trebuchet MS" w:hAnsi="Trebuchet MS"/>
-          <w:b w:val="false"/>
-          <w:bCs w:val="false"/>
-          <w:sz w:val="22"/>
-        </w:rPr>
-      </w:r>
-    </w:p>
-    <w:p>
-      <w:pPr>
-        <w:pStyle w:val="Normal"/>
-        <w:rPr>
-          <w:rFonts w:ascii="Trebuchet MS" w:hAnsi="Trebuchet MS"/>
-          <w:b w:val="false"/>
-          <w:b w:val="false"/>
-          <w:bCs w:val="false"/>
-          <w:sz w:val="22"/>
-        </w:rPr>
-      </w:pPr>
-      <w:r>
-        <w:rPr>
-          <w:rFonts w:ascii="Trebuchet MS" w:hAnsi="Trebuchet MS"/>
-          <w:b w:val="false"/>
-          <w:bCs w:val="false"/>
-          <w:sz w:val="22"/>
-        </w:rPr>
-        <w:t>Al iniciar cada turno se tira (automáticamente) un dado, y en base al numero que salga, este se multiplica por 5 y eso da la cantidad de unidades de riego para cargar en el tanque.</w:t>
-      </w:r>
-    </w:p>
-    <w:p>
-      <w:pPr>
-        <w:pStyle w:val="Normal"/>
-        <w:rPr>
-          <w:rFonts w:ascii="Trebuchet MS" w:hAnsi="Trebuchet MS"/>
-          <w:b w:val="false"/>
-          <w:b w:val="false"/>
-          <w:bCs w:val="false"/>
-          <w:sz w:val="22"/>
-        </w:rPr>
-      </w:pPr>
-      <w:r>
-        <w:rPr>
-          <w:rFonts w:ascii="Trebuchet MS" w:hAnsi="Trebuchet MS"/>
-          <w:b w:val="false"/>
-          <w:bCs w:val="false"/>
-          <w:sz w:val="22"/>
-        </w:rPr>
-        <w:t>El tanque de agua almacena hasta 25 unidades, superado dicho limite el agua remanente se pierde y no se puede utilizar.</w:t>
-      </w:r>
-    </w:p>
-    <w:p>
-      <w:pPr>
-        <w:pStyle w:val="Normal"/>
-        <w:rPr>
-          <w:rFonts w:ascii="Trebuchet MS" w:hAnsi="Trebuchet MS"/>
-          <w:b w:val="false"/>
-          <w:b w:val="false"/>
-          <w:bCs w:val="false"/>
-          <w:sz w:val="22"/>
-        </w:rPr>
-      </w:pPr>
-      <w:r>
-        <w:rPr>
-          <w:rFonts w:ascii="Trebuchet MS" w:hAnsi="Trebuchet MS"/>
-          <w:b w:val="false"/>
-          <w:bCs w:val="false"/>
-          <w:sz w:val="22"/>
-        </w:rPr>
-        <w:t>En este momento el jugador puede realizar cuantas acciones desee sobre cualquier parcela:</w:t>
-      </w:r>
-    </w:p>
-    <w:p>
-      <w:pPr>
-        <w:pStyle w:val="Normal"/>
-        <w:rPr>
-          <w:rFonts w:ascii="Trebuchet MS" w:hAnsi="Trebuchet MS"/>
-          <w:b w:val="false"/>
-          <w:b w:val="false"/>
-          <w:bCs w:val="false"/>
-          <w:sz w:val="22"/>
-        </w:rPr>
-      </w:pPr>
-      <w:r>
-        <w:rPr>
-          <w:rFonts w:ascii="Trebuchet MS" w:hAnsi="Trebuchet MS"/>
-          <w:b w:val="false"/>
-          <w:bCs w:val="false"/>
-          <w:sz w:val="22"/>
-        </w:rPr>
-        <w:t>Sembrar:</w:t>
-      </w:r>
-    </w:p>
-    <w:p>
-      <w:pPr>
-        <w:pStyle w:val="Normal"/>
-        <w:rPr>
-          <w:rFonts w:ascii="Trebuchet MS" w:hAnsi="Trebuchet MS"/>
-          <w:b w:val="false"/>
-          <w:b w:val="false"/>
-          <w:bCs w:val="false"/>
-          <w:sz w:val="22"/>
-        </w:rPr>
-      </w:pPr>
-      <w:r>
-        <w:rPr>
-          <w:rFonts w:ascii="Trebuchet MS" w:hAnsi="Trebuchet MS"/>
-          <w:b w:val="false"/>
-          <w:bCs w:val="false"/>
-          <w:sz w:val="22"/>
-        </w:rPr>
-        <w:t>El siguiente es un ejemplo en que el jugador elige sembrar la parcela ubicada en fila 1 columna 1, con el tipo de Cultivo A:</w:t>
-      </w:r>
-    </w:p>
-    <w:p>
-      <w:pPr>
-        <w:pStyle w:val="Normal"/>
-        <w:rPr>
-          <w:rFonts w:ascii="Courier New" w:hAnsi="Courier New"/>
-          <w:b w:val="false"/>
-          <w:b w:val="false"/>
-          <w:bCs w:val="false"/>
-          <w:color w:val="000000"/>
-          <w:sz w:val="20"/>
-        </w:rPr>
-      </w:pPr>
-      <w:r>
-        <w:rPr>
-          <w:rFonts w:ascii="Courier New" w:hAnsi="Courier New"/>
-          <w:b w:val="false"/>
-          <w:bCs w:val="false"/>
-          <w:color w:val="000000"/>
-          <w:sz w:val="20"/>
-        </w:rPr>
-        <w:t>Seleccione una Parcela:</w:t>
-      </w:r>
-    </w:p>
-    <w:p>
-      <w:pPr>
-        <w:pStyle w:val="Normal"/>
-        <w:ind w:left="0" w:right="0" w:hanging="0"/>
-        <w:jc w:val="left"/>
-        <w:rPr>
-          <w:rFonts w:ascii="Courier New" w:hAnsi="Courier New"/>
-          <w:color w:val="000000"/>
-          <w:sz w:val="20"/>
-        </w:rPr>
-      </w:pPr>
-      <w:r>
-        <w:rPr>
-          <w:rFonts w:ascii="Courier New" w:hAnsi="Courier New"/>
-          <w:color w:val="000000"/>
-          <w:sz w:val="20"/>
-        </w:rPr>
-        <w:t>Ingrese Fila: 1</w:t>
       </w:r>
     </w:p>
     <w:p>
@@ -1777,15 +1156,23 @@
           <w:color w:val="000000"/>
           <w:sz w:val="20"/>
         </w:rPr>
-        <w:t xml:space="preserve">Ingrese Columna: </w:t>
-      </w:r>
-      <w:r>
-        <w:rPr>
-          <w:rFonts w:ascii="Courier New" w:hAnsi="Courier New"/>
-          <w:color w:val="00C87D"/>
-          <w:sz w:val="20"/>
-        </w:rPr>
-        <w:t>1</w:t>
+        <w:t xml:space="preserve">Ingrese una </w:t>
+      </w:r>
+      <w:r>
+        <w:rPr>
+          <w:rFonts w:ascii="Courier New" w:hAnsi="Courier New"/>
+          <w:color w:val="000000"/>
+          <w:sz w:val="20"/>
+        </w:rPr>
+        <w:t>Acción</w:t>
+      </w:r>
+      <w:r>
+        <w:rPr>
+          <w:rFonts w:ascii="Courier New" w:hAnsi="Courier New"/>
+          <w:color w:val="000000"/>
+          <w:sz w:val="20"/>
+        </w:rPr>
+        <w:t xml:space="preserve"> a realizar:</w:t>
       </w:r>
     </w:p>
     <w:p>
@@ -1805,7 +1192,7 @@
           <w:color w:val="000000"/>
           <w:sz w:val="20"/>
         </w:rPr>
-        <w:t>Ha seleccionado la Parcela(1, 1)</w:t>
+        <w:t>1 - Sembrar semillas en una parcela.</w:t>
       </w:r>
     </w:p>
     <w:p>
@@ -1825,7 +1212,7 @@
           <w:color w:val="000000"/>
           <w:sz w:val="20"/>
         </w:rPr>
-        <w:t>Seleccione un Cultivo:</w:t>
+        <w:t>2 - Cosechar una parcela.</w:t>
       </w:r>
     </w:p>
     <w:p>
@@ -1833,19 +1220,15 @@
         <w:pStyle w:val="Normal"/>
         <w:ind w:left="0" w:right="0" w:hanging="0"/>
         <w:jc w:val="left"/>
-        <w:rPr>
-          <w:rFonts w:ascii="Courier New" w:hAnsi="Courier New"/>
-          <w:color w:val="000000"/>
-          <w:sz w:val="20"/>
-        </w:rPr>
-      </w:pPr>
-      <w:r>
-        <w:rPr>
-          <w:rFonts w:ascii="Courier New" w:hAnsi="Courier New"/>
-          <w:color w:val="000000"/>
-          <w:sz w:val="20"/>
-        </w:rPr>
-        <w:t>1 - Cultivo A.</w:t>
+        <w:rPr/>
+      </w:pPr>
+      <w:r>
+        <w:rPr>
+          <w:rFonts w:ascii="Courier New" w:hAnsi="Courier New"/>
+          <w:color w:val="000000"/>
+          <w:sz w:val="20"/>
+        </w:rPr>
+        <w:t>3 - Regar una parcela.</w:t>
       </w:r>
     </w:p>
     <w:p>
@@ -1853,19 +1236,15 @@
         <w:pStyle w:val="Normal"/>
         <w:ind w:left="0" w:right="0" w:hanging="0"/>
         <w:jc w:val="left"/>
-        <w:rPr>
-          <w:rFonts w:ascii="Courier New" w:hAnsi="Courier New"/>
-          <w:color w:val="000000"/>
-          <w:sz w:val="20"/>
-        </w:rPr>
-      </w:pPr>
-      <w:r>
-        <w:rPr>
-          <w:rFonts w:ascii="Courier New" w:hAnsi="Courier New"/>
-          <w:color w:val="000000"/>
-          <w:sz w:val="20"/>
-        </w:rPr>
-        <w:t>2 - Cultivo B.</w:t>
+        <w:rPr/>
+      </w:pPr>
+      <w:r>
+        <w:rPr>
+          <w:rFonts w:ascii="Courier New" w:hAnsi="Courier New"/>
+          <w:color w:val="000000"/>
+          <w:sz w:val="20"/>
+        </w:rPr>
+        <w:t>5 – Envió.</w:t>
       </w:r>
     </w:p>
     <w:p>
@@ -1873,6 +1252,693 @@
         <w:pStyle w:val="Normal"/>
         <w:ind w:left="0" w:right="0" w:hanging="0"/>
         <w:jc w:val="left"/>
+        <w:rPr/>
+      </w:pPr>
+      <w:r>
+        <w:rPr>
+          <w:rFonts w:ascii="Courier New" w:hAnsi="Courier New"/>
+          <w:color w:val="000000"/>
+          <w:sz w:val="20"/>
+        </w:rPr>
+        <w:t>6 – Comprar un Terreno.</w:t>
+      </w:r>
+    </w:p>
+    <w:p>
+      <w:pPr>
+        <w:pStyle w:val="Normal"/>
+        <w:ind w:left="0" w:right="0" w:hanging="0"/>
+        <w:jc w:val="left"/>
+        <w:rPr/>
+      </w:pPr>
+      <w:r>
+        <w:rPr>
+          <w:rFonts w:ascii="Courier New" w:hAnsi="Courier New"/>
+          <w:color w:val="000000"/>
+          <w:sz w:val="20"/>
+        </w:rPr>
+        <w:t>7 – Vender un Terreno.</w:t>
+      </w:r>
+    </w:p>
+    <w:p>
+      <w:pPr>
+        <w:pStyle w:val="Normal"/>
+        <w:ind w:left="0" w:right="0" w:hanging="0"/>
+        <w:jc w:val="left"/>
+        <w:rPr/>
+      </w:pPr>
+      <w:r>
+        <w:rPr>
+          <w:rFonts w:ascii="Courier New" w:hAnsi="Courier New"/>
+          <w:color w:val="000000"/>
+          <w:sz w:val="20"/>
+        </w:rPr>
+        <w:t>8 – Comprar capacidad del tanque de agua.</w:t>
+      </w:r>
+    </w:p>
+    <w:p>
+      <w:pPr>
+        <w:pStyle w:val="Normal"/>
+        <w:ind w:left="0" w:right="0" w:hanging="0"/>
+        <w:jc w:val="left"/>
+        <w:rPr/>
+      </w:pPr>
+      <w:r>
+        <w:rPr>
+          <w:rFonts w:ascii="Courier New" w:hAnsi="Courier New"/>
+          <w:color w:val="000000"/>
+          <w:sz w:val="20"/>
+        </w:rPr>
+        <w:t>9 – Comprar capacidad del almacén.</w:t>
+      </w:r>
+    </w:p>
+    <w:p>
+      <w:pPr>
+        <w:pStyle w:val="Normal"/>
+        <w:ind w:left="0" w:right="0" w:hanging="0"/>
+        <w:jc w:val="left"/>
+        <w:rPr/>
+      </w:pPr>
+      <w:r>
+        <w:rPr>
+          <w:rFonts w:ascii="Courier New" w:hAnsi="Courier New"/>
+          <w:color w:val="000000"/>
+          <w:sz w:val="20"/>
+        </w:rPr>
+        <w:t>10</w:t>
+      </w:r>
+      <w:r>
+        <w:rPr>
+          <w:rFonts w:ascii="Courier New" w:hAnsi="Courier New"/>
+          <w:color w:val="000000"/>
+          <w:sz w:val="20"/>
+        </w:rPr>
+        <w:t>- Avanzar al siguiente turno.</w:t>
+      </w:r>
+    </w:p>
+    <w:p>
+      <w:pPr>
+        <w:pStyle w:val="Normal"/>
+        <w:rPr>
+          <w:rFonts w:ascii="Trebuchet MS" w:hAnsi="Trebuchet MS"/>
+          <w:sz w:val="22"/>
+        </w:rPr>
+      </w:pPr>
+      <w:r>
+        <w:rPr>
+          <w:rFonts w:ascii="Trebuchet MS" w:hAnsi="Trebuchet MS"/>
+          <w:sz w:val="22"/>
+        </w:rPr>
+      </w:r>
+    </w:p>
+    <w:p>
+      <w:pPr>
+        <w:pStyle w:val="Normal"/>
+        <w:rPr>
+          <w:rFonts w:ascii="Trebuchet MS" w:hAnsi="Trebuchet MS"/>
+          <w:sz w:val="22"/>
+        </w:rPr>
+      </w:pPr>
+      <w:r>
+        <w:rPr>
+          <w:rFonts w:ascii="Trebuchet MS" w:hAnsi="Trebuchet MS"/>
+          <w:sz w:val="22"/>
+        </w:rPr>
+        <w:t>El terreno esta representado por una grilla de 5 filas por 5 columnas, las cuales reprecentan las parcelas de dicho terreno. Se usan los siguientes simbolos según el estado de cada parcela:</w:t>
+      </w:r>
+    </w:p>
+    <w:p>
+      <w:pPr>
+        <w:pStyle w:val="Normal"/>
+        <w:rPr>
+          <w:rFonts w:ascii="Trebuchet MS" w:hAnsi="Trebuchet MS"/>
+          <w:sz w:val="22"/>
+        </w:rPr>
+      </w:pPr>
+      <w:r>
+        <w:rPr>
+          <w:rFonts w:ascii="Trebuchet MS" w:hAnsi="Trebuchet MS"/>
+          <w:sz w:val="22"/>
+        </w:rPr>
+      </w:r>
+    </w:p>
+    <w:p>
+      <w:pPr>
+        <w:pStyle w:val="Normal"/>
+        <w:rPr>
+          <w:rFonts w:ascii="Trebuchet MS" w:hAnsi="Trebuchet MS"/>
+        </w:rPr>
+      </w:pPr>
+      <w:r>
+        <w:rPr>
+          <w:rFonts w:ascii="Trebuchet MS" w:hAnsi="Trebuchet MS"/>
+        </w:rPr>
+        <w:tab/>
+      </w:r>
+      <w:r>
+        <w:rPr>
+          <w:rFonts w:ascii="Trebuchet MS" w:hAnsi="Trebuchet MS"/>
+          <w:b w:val="false"/>
+          <w:bCs w:val="false"/>
+        </w:rPr>
+        <w:t>Vacía:</w:t>
+      </w:r>
+      <w:r>
+        <w:rPr>
+          <w:rFonts w:ascii="Trebuchet MS" w:hAnsi="Trebuchet MS"/>
+          <w:b w:val="false"/>
+          <w:bCs w:val="false"/>
+          <w:u w:val="single"/>
+        </w:rPr>
+        <w:tab/>
+        <w:tab/>
+        <w:tab/>
+        <w:tab/>
+        <w:tab/>
+      </w:r>
+      <w:r>
+        <w:rPr>
+          <w:rFonts w:ascii="Trebuchet MS" w:hAnsi="Trebuchet MS"/>
+          <w:b w:val="false"/>
+          <w:bCs w:val="false"/>
+        </w:rPr>
+        <w:t>#</w:t>
+      </w:r>
+    </w:p>
+    <w:p>
+      <w:pPr>
+        <w:pStyle w:val="Normal"/>
+        <w:rPr>
+          <w:rFonts w:ascii="Trebuchet MS" w:hAnsi="Trebuchet MS"/>
+          <w:b w:val="false"/>
+          <w:b w:val="false"/>
+          <w:bCs w:val="false"/>
+        </w:rPr>
+      </w:pPr>
+      <w:r>
+        <w:rPr>
+          <w:rFonts w:ascii="Trebuchet MS" w:hAnsi="Trebuchet MS"/>
+          <w:b w:val="false"/>
+          <w:bCs w:val="false"/>
+        </w:rPr>
+        <w:tab/>
+        <w:t>Cultivo A:</w:t>
+      </w:r>
+      <w:r>
+        <w:rPr>
+          <w:rFonts w:ascii="Trebuchet MS" w:hAnsi="Trebuchet MS"/>
+          <w:b w:val="false"/>
+          <w:bCs w:val="false"/>
+          <w:u w:val="single"/>
+        </w:rPr>
+        <w:tab/>
+        <w:tab/>
+        <w:tab/>
+        <w:tab/>
+      </w:r>
+      <w:r>
+        <w:rPr>
+          <w:rFonts w:ascii="Trebuchet MS" w:hAnsi="Trebuchet MS"/>
+          <w:b w:val="false"/>
+          <w:bCs w:val="false"/>
+        </w:rPr>
+        <w:t>A</w:t>
+      </w:r>
+    </w:p>
+    <w:p>
+      <w:pPr>
+        <w:pStyle w:val="Normal"/>
+        <w:rPr>
+          <w:rFonts w:ascii="Trebuchet MS" w:hAnsi="Trebuchet MS"/>
+          <w:b w:val="false"/>
+          <w:b w:val="false"/>
+          <w:bCs w:val="false"/>
+        </w:rPr>
+      </w:pPr>
+      <w:r>
+        <w:rPr>
+          <w:rFonts w:ascii="Trebuchet MS" w:hAnsi="Trebuchet MS"/>
+          <w:b w:val="false"/>
+          <w:bCs w:val="false"/>
+        </w:rPr>
+        <w:tab/>
+        <w:t>Cultivo B:</w:t>
+      </w:r>
+      <w:r>
+        <w:rPr>
+          <w:rFonts w:ascii="Trebuchet MS" w:hAnsi="Trebuchet MS"/>
+          <w:b w:val="false"/>
+          <w:bCs w:val="false"/>
+          <w:u w:val="single"/>
+        </w:rPr>
+        <w:tab/>
+        <w:tab/>
+        <w:tab/>
+        <w:tab/>
+      </w:r>
+      <w:r>
+        <w:rPr>
+          <w:rFonts w:ascii="Trebuchet MS" w:hAnsi="Trebuchet MS"/>
+          <w:b w:val="false"/>
+          <w:bCs w:val="false"/>
+        </w:rPr>
+        <w:t>B</w:t>
+      </w:r>
+    </w:p>
+    <w:p>
+      <w:pPr>
+        <w:pStyle w:val="Normal"/>
+        <w:rPr>
+          <w:rFonts w:ascii="Trebuchet MS" w:hAnsi="Trebuchet MS"/>
+          <w:b w:val="false"/>
+          <w:b w:val="false"/>
+          <w:bCs w:val="false"/>
+        </w:rPr>
+      </w:pPr>
+      <w:r>
+        <w:rPr>
+          <w:rFonts w:ascii="Trebuchet MS" w:hAnsi="Trebuchet MS"/>
+          <w:b w:val="false"/>
+          <w:bCs w:val="false"/>
+        </w:rPr>
+        <w:tab/>
+        <w:t>Cultivo C:</w:t>
+      </w:r>
+      <w:r>
+        <w:rPr>
+          <w:rFonts w:ascii="Trebuchet MS" w:hAnsi="Trebuchet MS"/>
+          <w:b w:val="false"/>
+          <w:bCs w:val="false"/>
+          <w:u w:val="single"/>
+        </w:rPr>
+        <w:tab/>
+        <w:tab/>
+        <w:tab/>
+        <w:tab/>
+      </w:r>
+      <w:r>
+        <w:rPr>
+          <w:rFonts w:ascii="Trebuchet MS" w:hAnsi="Trebuchet MS"/>
+          <w:b w:val="false"/>
+          <w:bCs w:val="false"/>
+        </w:rPr>
+        <w:t>C</w:t>
+      </w:r>
+    </w:p>
+    <w:p>
+      <w:pPr>
+        <w:pStyle w:val="Normal"/>
+        <w:rPr>
+          <w:rFonts w:ascii="Trebuchet MS" w:hAnsi="Trebuchet MS"/>
+          <w:b w:val="false"/>
+          <w:b w:val="false"/>
+          <w:bCs w:val="false"/>
+        </w:rPr>
+      </w:pPr>
+      <w:r>
+        <w:rPr>
+          <w:rFonts w:ascii="Trebuchet MS" w:hAnsi="Trebuchet MS"/>
+          <w:b w:val="false"/>
+          <w:bCs w:val="false"/>
+        </w:rPr>
+        <w:tab/>
+        <w:t>Parcela en Recuperación:</w:t>
+      </w:r>
+      <w:r>
+        <w:rPr>
+          <w:rFonts w:ascii="Trebuchet MS" w:hAnsi="Trebuchet MS"/>
+          <w:b w:val="false"/>
+          <w:bCs w:val="false"/>
+          <w:u w:val="single"/>
+        </w:rPr>
+        <w:tab/>
+        <w:tab/>
+      </w:r>
+      <w:r>
+        <w:rPr>
+          <w:rFonts w:ascii="Trebuchet MS" w:hAnsi="Trebuchet MS"/>
+          <w:b w:val="false"/>
+          <w:bCs w:val="false"/>
+        </w:rPr>
+        <w:t>R</w:t>
+      </w:r>
+    </w:p>
+    <w:p>
+      <w:pPr>
+        <w:pStyle w:val="Normal"/>
+        <w:rPr>
+          <w:rFonts w:ascii="Trebuchet MS" w:hAnsi="Trebuchet MS"/>
+          <w:b w:val="false"/>
+          <w:b w:val="false"/>
+          <w:bCs w:val="false"/>
+        </w:rPr>
+      </w:pPr>
+      <w:r>
+        <w:rPr>
+          <w:rFonts w:ascii="Trebuchet MS" w:hAnsi="Trebuchet MS"/>
+          <w:b w:val="false"/>
+          <w:bCs w:val="false"/>
+        </w:rPr>
+        <w:tab/>
+        <w:t>Parcela con Cultivo Seco:</w:t>
+      </w:r>
+      <w:r>
+        <w:rPr>
+          <w:rFonts w:ascii="Trebuchet MS" w:hAnsi="Trebuchet MS"/>
+          <w:b w:val="false"/>
+          <w:bCs w:val="false"/>
+          <w:u w:val="single"/>
+        </w:rPr>
+        <w:tab/>
+        <w:tab/>
+      </w:r>
+      <w:r>
+        <w:rPr>
+          <w:rFonts w:ascii="Trebuchet MS" w:hAnsi="Trebuchet MS"/>
+          <w:b w:val="false"/>
+          <w:bCs w:val="false"/>
+        </w:rPr>
+        <w:t>S</w:t>
+      </w:r>
+    </w:p>
+    <w:p>
+      <w:pPr>
+        <w:pStyle w:val="Normal"/>
+        <w:rPr>
+          <w:rFonts w:ascii="Trebuchet MS" w:hAnsi="Trebuchet MS"/>
+          <w:b w:val="false"/>
+          <w:b w:val="false"/>
+          <w:bCs w:val="false"/>
+          <w:sz w:val="22"/>
+        </w:rPr>
+      </w:pPr>
+      <w:r>
+        <w:rPr>
+          <w:rFonts w:ascii="Trebuchet MS" w:hAnsi="Trebuchet MS"/>
+          <w:b w:val="false"/>
+          <w:bCs w:val="false"/>
+          <w:sz w:val="22"/>
+        </w:rPr>
+        <w:tab/>
+        <w:t>Parcela con Cultivo Podrido:</w:t>
+      </w:r>
+      <w:r>
+        <w:rPr>
+          <w:rFonts w:ascii="Trebuchet MS" w:hAnsi="Trebuchet MS"/>
+          <w:b w:val="false"/>
+          <w:bCs w:val="false"/>
+          <w:sz w:val="22"/>
+          <w:u w:val="single"/>
+        </w:rPr>
+        <w:tab/>
+        <w:tab/>
+      </w:r>
+      <w:r>
+        <w:rPr>
+          <w:rFonts w:ascii="Trebuchet MS" w:hAnsi="Trebuchet MS"/>
+          <w:b w:val="false"/>
+          <w:bCs w:val="false"/>
+          <w:sz w:val="22"/>
+        </w:rPr>
+        <w:t>P</w:t>
+      </w:r>
+    </w:p>
+    <w:p>
+      <w:pPr>
+        <w:pStyle w:val="Normal"/>
+        <w:rPr>
+          <w:rFonts w:ascii="Trebuchet MS" w:hAnsi="Trebuchet MS"/>
+          <w:b w:val="false"/>
+          <w:b w:val="false"/>
+          <w:bCs w:val="false"/>
+          <w:sz w:val="22"/>
+        </w:rPr>
+      </w:pPr>
+      <w:r>
+        <w:rPr>
+          <w:rFonts w:ascii="Trebuchet MS" w:hAnsi="Trebuchet MS"/>
+          <w:b w:val="false"/>
+          <w:bCs w:val="false"/>
+          <w:sz w:val="22"/>
+        </w:rPr>
+      </w:r>
+    </w:p>
+    <w:p>
+      <w:pPr>
+        <w:pStyle w:val="Normal"/>
+        <w:rPr>
+          <w:rFonts w:ascii="Trebuchet MS" w:hAnsi="Trebuchet MS"/>
+          <w:b w:val="false"/>
+          <w:b w:val="false"/>
+          <w:bCs w:val="false"/>
+          <w:sz w:val="22"/>
+        </w:rPr>
+      </w:pPr>
+      <w:r>
+        <w:rPr>
+          <w:rFonts w:ascii="Trebuchet MS" w:hAnsi="Trebuchet MS"/>
+          <w:b w:val="false"/>
+          <w:bCs w:val="false"/>
+          <w:sz w:val="22"/>
+        </w:rPr>
+        <w:t>Al iniciar cada turno se tira (automáticamente) un dado, y en base al numero que salga, este se multiplica por 5 y eso da la cantidad de unidades de riego para cargar en el tanque.</w:t>
+      </w:r>
+    </w:p>
+    <w:p>
+      <w:pPr>
+        <w:pStyle w:val="Normal"/>
+        <w:rPr>
+          <w:rFonts w:ascii="Trebuchet MS" w:hAnsi="Trebuchet MS"/>
+          <w:b w:val="false"/>
+          <w:b w:val="false"/>
+          <w:bCs w:val="false"/>
+          <w:sz w:val="22"/>
+        </w:rPr>
+      </w:pPr>
+      <w:r>
+        <w:rPr>
+          <w:rFonts w:ascii="Trebuchet MS" w:hAnsi="Trebuchet MS"/>
+          <w:b w:val="false"/>
+          <w:bCs w:val="false"/>
+          <w:sz w:val="22"/>
+        </w:rPr>
+        <w:t>El tanque de agua almacena hasta 25 unidades, superado dicho limite el agua remanente se pierde y no se puede utilizar.</w:t>
+      </w:r>
+    </w:p>
+    <w:p>
+      <w:pPr>
+        <w:pStyle w:val="Normal"/>
+        <w:rPr>
+          <w:rFonts w:ascii="Trebuchet MS" w:hAnsi="Trebuchet MS"/>
+          <w:b w:val="false"/>
+          <w:b w:val="false"/>
+          <w:bCs w:val="false"/>
+          <w:sz w:val="22"/>
+        </w:rPr>
+      </w:pPr>
+      <w:r>
+        <w:rPr>
+          <w:rFonts w:ascii="Trebuchet MS" w:hAnsi="Trebuchet MS"/>
+          <w:b w:val="false"/>
+          <w:bCs w:val="false"/>
+          <w:sz w:val="22"/>
+        </w:rPr>
+        <w:t>En este momento el jugador puede realizar cuantas acciones desee sobre cualquier parcela:</w:t>
+      </w:r>
+    </w:p>
+    <w:p>
+      <w:pPr>
+        <w:pStyle w:val="Normal"/>
+        <w:rPr>
+          <w:rFonts w:ascii="Trebuchet MS" w:hAnsi="Trebuchet MS"/>
+          <w:b w:val="false"/>
+          <w:b w:val="false"/>
+          <w:bCs w:val="false"/>
+          <w:sz w:val="22"/>
+        </w:rPr>
+      </w:pPr>
+      <w:r>
+        <w:rPr>
+          <w:rFonts w:ascii="Trebuchet MS" w:hAnsi="Trebuchet MS"/>
+          <w:b w:val="false"/>
+          <w:bCs w:val="false"/>
+          <w:sz w:val="22"/>
+        </w:rPr>
+        <w:t>Sembrar:</w:t>
+      </w:r>
+    </w:p>
+    <w:p>
+      <w:pPr>
+        <w:pStyle w:val="Normal"/>
+        <w:rPr>
+          <w:rFonts w:ascii="Trebuchet MS" w:hAnsi="Trebuchet MS"/>
+          <w:b w:val="false"/>
+          <w:b w:val="false"/>
+          <w:bCs w:val="false"/>
+          <w:sz w:val="22"/>
+        </w:rPr>
+      </w:pPr>
+      <w:r>
+        <w:rPr>
+          <w:rFonts w:ascii="Trebuchet MS" w:hAnsi="Trebuchet MS"/>
+          <w:b w:val="false"/>
+          <w:bCs w:val="false"/>
+          <w:sz w:val="22"/>
+        </w:rPr>
+        <w:t>El siguiente es un ejemplo en que el jugador elige sembrar la parcela ubicada en fila 1 columna 1, con el tipo de Cultivo A:</w:t>
+      </w:r>
+    </w:p>
+    <w:p>
+      <w:pPr>
+        <w:pStyle w:val="Normal"/>
+        <w:rPr>
+          <w:rFonts w:ascii="Courier New" w:hAnsi="Courier New"/>
+          <w:b w:val="false"/>
+          <w:b w:val="false"/>
+          <w:bCs w:val="false"/>
+          <w:color w:val="000000"/>
+          <w:sz w:val="20"/>
+        </w:rPr>
+      </w:pPr>
+      <w:r>
+        <w:rPr>
+          <w:rFonts w:ascii="Courier New" w:hAnsi="Courier New"/>
+          <w:b w:val="false"/>
+          <w:bCs w:val="false"/>
+          <w:color w:val="000000"/>
+          <w:sz w:val="20"/>
+        </w:rPr>
+        <w:t>Seleccione una Parcela:</w:t>
+      </w:r>
+    </w:p>
+    <w:p>
+      <w:pPr>
+        <w:pStyle w:val="Normal"/>
+        <w:ind w:left="0" w:right="0" w:hanging="0"/>
+        <w:jc w:val="left"/>
+        <w:rPr>
+          <w:rFonts w:ascii="Courier New" w:hAnsi="Courier New"/>
+          <w:color w:val="000000"/>
+          <w:sz w:val="20"/>
+        </w:rPr>
+      </w:pPr>
+      <w:r>
+        <w:rPr>
+          <w:rFonts w:ascii="Courier New" w:hAnsi="Courier New"/>
+          <w:color w:val="000000"/>
+          <w:sz w:val="20"/>
+        </w:rPr>
+        <w:t>Ingrese Fila: 1</w:t>
+      </w:r>
+    </w:p>
+    <w:p>
+      <w:pPr>
+        <w:pStyle w:val="Normal"/>
+        <w:ind w:left="0" w:right="0" w:hanging="0"/>
+        <w:jc w:val="left"/>
+        <w:rPr/>
+      </w:pPr>
+      <w:r>
+        <w:rPr>
+          <w:rFonts w:ascii="Courier New" w:hAnsi="Courier New"/>
+          <w:color w:val="000000"/>
+          <w:sz w:val="20"/>
+        </w:rPr>
+        <w:t xml:space="preserve">Ingrese Columna: </w:t>
+      </w:r>
+      <w:r>
+        <w:rPr>
+          <w:rFonts w:ascii="Courier New" w:hAnsi="Courier New"/>
+          <w:color w:val="00C87D"/>
+          <w:sz w:val="20"/>
+        </w:rPr>
+        <w:t>1</w:t>
+      </w:r>
+    </w:p>
+    <w:p>
+      <w:pPr>
+        <w:pStyle w:val="Normal"/>
+        <w:ind w:left="0" w:right="0" w:hanging="0"/>
+        <w:jc w:val="left"/>
+        <w:rPr>
+          <w:rFonts w:ascii="Courier New" w:hAnsi="Courier New"/>
+          <w:color w:val="000000"/>
+          <w:sz w:val="20"/>
+        </w:rPr>
+      </w:pPr>
+      <w:r>
+        <w:rPr>
+          <w:rFonts w:ascii="Courier New" w:hAnsi="Courier New"/>
+          <w:color w:val="000000"/>
+          <w:sz w:val="20"/>
+        </w:rPr>
+        <w:t>Ha seleccionado la Parcela(1, 1)</w:t>
+      </w:r>
+    </w:p>
+    <w:p>
+      <w:pPr>
+        <w:pStyle w:val="Normal"/>
+        <w:ind w:left="0" w:right="0" w:hanging="0"/>
+        <w:jc w:val="left"/>
+        <w:rPr>
+          <w:rFonts w:ascii="Courier New" w:hAnsi="Courier New"/>
+          <w:color w:val="000000"/>
+          <w:sz w:val="20"/>
+        </w:rPr>
+      </w:pPr>
+      <w:r>
+        <w:rPr>
+          <w:rFonts w:ascii="Courier New" w:hAnsi="Courier New"/>
+          <w:color w:val="000000"/>
+          <w:sz w:val="20"/>
+        </w:rPr>
+        <w:t>Seleccione un Cultivo:</w:t>
+      </w:r>
+    </w:p>
+    <w:p>
+      <w:pPr>
+        <w:pStyle w:val="Normal"/>
+        <w:ind w:left="0" w:right="0" w:hanging="0"/>
+        <w:jc w:val="left"/>
+        <w:rPr>
+          <w:rFonts w:ascii="Courier New" w:hAnsi="Courier New"/>
+          <w:color w:val="000000"/>
+          <w:sz w:val="20"/>
+        </w:rPr>
+      </w:pPr>
+      <w:r>
+        <w:rPr>
+          <w:rFonts w:ascii="Courier New" w:hAnsi="Courier New"/>
+          <w:color w:val="000000"/>
+          <w:sz w:val="20"/>
+        </w:rPr>
+        <w:t>1 - Cultivo A.</w:t>
+      </w:r>
+    </w:p>
+    <w:p>
+      <w:pPr>
+        <w:pStyle w:val="Normal"/>
+        <w:ind w:left="0" w:right="0" w:hanging="0"/>
+        <w:jc w:val="left"/>
+        <w:rPr>
+          <w:rFonts w:ascii="Courier New" w:hAnsi="Courier New"/>
+          <w:color w:val="000000"/>
+          <w:sz w:val="20"/>
+        </w:rPr>
+      </w:pPr>
+      <w:r>
+        <w:rPr>
+          <w:rFonts w:ascii="Courier New" w:hAnsi="Courier New"/>
+          <w:color w:val="000000"/>
+          <w:sz w:val="20"/>
+        </w:rPr>
+        <w:t>2 - Cultivo B.</w:t>
+      </w:r>
+    </w:p>
+    <w:p>
+      <w:pPr>
+        <w:pStyle w:val="Normal"/>
+        <w:ind w:left="0" w:right="0" w:hanging="0"/>
+        <w:jc w:val="left"/>
         <w:rPr>
           <w:rFonts w:ascii="Courier New" w:hAnsi="Courier New"/>
           <w:color w:val="000000"/>
@@ -1901,14 +1967,7 @@
         </w:rPr>
       </w:pPr>
       <w:r>
-        <w:rPr>
-          <w:rFonts w:ascii="Courier New" w:hAnsi="Courier New"/>
-          <w:b w:val="false"/>
-          <w:bCs w:val="false"/>
-          <w:color w:val="00C87D"/>
-          <w:sz w:val="20"/>
-        </w:rPr>
-        <w:t>1</w:t>
+        <w:rPr/>
       </w:r>
     </w:p>
     <w:p>
@@ -2540,7 +2599,7 @@
       <w:pgNumType w:fmt="decimal"/>
       <w:formProt w:val="false"/>
       <w:textDirection w:val="lrTb"/>
-      <w:docGrid w:type="default" w:linePitch="100" w:charSpace="0"/>
+      <w:docGrid w:type="default" w:linePitch="240" w:charSpace="4294961151"/>
     </w:sectPr>
   </w:body>
 </w:document>
@@ -2961,7 +3020,10 @@
       <w:lvlText w:val=""/>
       <w:lvlJc w:val="left"/>
       <w:pPr>
-        <w:ind w:left="0" w:hanging="0"/>
+        <w:tabs>
+          <w:tab w:val="num" w:pos="432"/>
+        </w:tabs>
+        <w:ind w:left="432" w:hanging="432"/>
       </w:pPr>
     </w:lvl>
     <w:lvl w:ilvl="1">
@@ -2971,7 +3033,10 @@
       <w:lvlText w:val=""/>
       <w:lvlJc w:val="left"/>
       <w:pPr>
-        <w:ind w:left="0" w:hanging="0"/>
+        <w:tabs>
+          <w:tab w:val="num" w:pos="576"/>
+        </w:tabs>
+        <w:ind w:left="576" w:hanging="576"/>
       </w:pPr>
     </w:lvl>
     <w:lvl w:ilvl="2">
@@ -2981,7 +3046,10 @@
       <w:lvlText w:val=""/>
       <w:lvlJc w:val="left"/>
       <w:pPr>
-        <w:ind w:left="0" w:hanging="0"/>
+        <w:tabs>
+          <w:tab w:val="num" w:pos="720"/>
+        </w:tabs>
+        <w:ind w:left="720" w:hanging="720"/>
       </w:pPr>
     </w:lvl>
     <w:lvl w:ilvl="3">
@@ -2991,7 +3059,10 @@
       <w:lvlText w:val=""/>
       <w:lvlJc w:val="left"/>
       <w:pPr>
-        <w:ind w:left="0" w:hanging="0"/>
+        <w:tabs>
+          <w:tab w:val="num" w:pos="864"/>
+        </w:tabs>
+        <w:ind w:left="864" w:hanging="864"/>
       </w:pPr>
     </w:lvl>
     <w:lvl w:ilvl="4">
@@ -3001,7 +3072,10 @@
       <w:lvlText w:val=""/>
       <w:lvlJc w:val="left"/>
       <w:pPr>
-        <w:ind w:left="0" w:hanging="0"/>
+        <w:tabs>
+          <w:tab w:val="num" w:pos="1008"/>
+        </w:tabs>
+        <w:ind w:left="1008" w:hanging="1008"/>
       </w:pPr>
     </w:lvl>
     <w:lvl w:ilvl="5">
@@ -3011,7 +3085,10 @@
       <w:lvlText w:val=""/>
       <w:lvlJc w:val="left"/>
       <w:pPr>
-        <w:ind w:left="0" w:hanging="0"/>
+        <w:tabs>
+          <w:tab w:val="num" w:pos="1152"/>
+        </w:tabs>
+        <w:ind w:left="1152" w:hanging="1152"/>
       </w:pPr>
     </w:lvl>
     <w:lvl w:ilvl="6">
@@ -3021,7 +3098,10 @@
       <w:lvlText w:val=""/>
       <w:lvlJc w:val="left"/>
       <w:pPr>
-        <w:ind w:left="0" w:hanging="0"/>
+        <w:tabs>
+          <w:tab w:val="num" w:pos="1296"/>
+        </w:tabs>
+        <w:ind w:left="1296" w:hanging="1296"/>
       </w:pPr>
     </w:lvl>
     <w:lvl w:ilvl="7">
@@ -3031,7 +3111,10 @@
       <w:lvlText w:val=""/>
       <w:lvlJc w:val="left"/>
       <w:pPr>
-        <w:ind w:left="0" w:hanging="0"/>
+        <w:tabs>
+          <w:tab w:val="num" w:pos="1440"/>
+        </w:tabs>
+        <w:ind w:left="1440" w:hanging="1440"/>
       </w:pPr>
     </w:lvl>
     <w:lvl w:ilvl="8">
@@ -3041,7 +3124,10 @@
       <w:lvlText w:val=""/>
       <w:lvlJc w:val="left"/>
       <w:pPr>
-        <w:ind w:left="0" w:hanging="0"/>
+        <w:tabs>
+          <w:tab w:val="num" w:pos="1584"/>
+        </w:tabs>
+        <w:ind w:left="1584" w:hanging="1584"/>
       </w:pPr>
     </w:lvl>
   </w:abstractNum>
@@ -3066,7 +3152,7 @@
     <w:rPrDefault>
       <w:rPr>
         <w:rFonts w:ascii="Liberation Serif" w:hAnsi="Liberation Serif" w:eastAsia="SimSun" w:cs="Arial"/>
-        <w:kern w:val="2"/>
+        <w:sz w:val="20"/>
         <w:szCs w:val="24"/>
         <w:lang w:val="es-AR" w:eastAsia="zh-CN" w:bidi="hi-IN"/>
       </w:rPr>
@@ -3086,7 +3172,6 @@
     <w:rPr>
       <w:rFonts w:ascii="Liberation Serif" w:hAnsi="Liberation Serif" w:eastAsia="SimSun" w:cs="Arial"/>
       <w:color w:val="00000A"/>
-      <w:kern w:val="2"/>
       <w:sz w:val="24"/>
       <w:szCs w:val="24"/>
       <w:lang w:val="es-AR" w:eastAsia="zh-CN" w:bidi="hi-IN"/>
@@ -3099,8 +3184,8 @@
       <w:rFonts w:ascii="OpenSymbol" w:hAnsi="OpenSymbol" w:eastAsia="OpenSymbol" w:cs="OpenSymbol"/>
     </w:rPr>
   </w:style>
-  <w:style w:type="character" w:styleId="NumberingSymbols">
-    <w:name w:val="Numbering Symbols"/>
+  <w:style w:type="character" w:styleId="Smbolosdenumeracin">
+    <w:name w:val="Símbolos de numeración"/>
     <w:qFormat/>
     <w:rPr/>
   </w:style>
@@ -3233,13 +3318,142 @@
       <w:rFonts w:cs="OpenSymbol"/>
     </w:rPr>
   </w:style>
-  <w:style w:type="paragraph" w:styleId="Heading">
-    <w:name w:val="Heading"/>
+  <w:style w:type="character" w:styleId="ListLabel19">
+    <w:name w:val="ListLabel 19"/>
+    <w:qFormat/>
+    <w:rPr>
+      <w:rFonts w:ascii="Trebuchet MS" w:hAnsi="Trebuchet MS" w:cs="OpenSymbol"/>
+      <w:sz w:val="22"/>
+    </w:rPr>
+  </w:style>
+  <w:style w:type="character" w:styleId="ListLabel20">
+    <w:name w:val="ListLabel 20"/>
+    <w:qFormat/>
+    <w:rPr>
+      <w:rFonts w:cs="OpenSymbol"/>
+    </w:rPr>
+  </w:style>
+  <w:style w:type="character" w:styleId="ListLabel21">
+    <w:name w:val="ListLabel 21"/>
+    <w:qFormat/>
+    <w:rPr>
+      <w:rFonts w:cs="OpenSymbol"/>
+    </w:rPr>
+  </w:style>
+  <w:style w:type="character" w:styleId="ListLabel22">
+    <w:name w:val="ListLabel 22"/>
+    <w:qFormat/>
+    <w:rPr>
+      <w:rFonts w:cs="OpenSymbol"/>
+    </w:rPr>
+  </w:style>
+  <w:style w:type="character" w:styleId="ListLabel23">
+    <w:name w:val="ListLabel 23"/>
+    <w:qFormat/>
+    <w:rPr>
+      <w:rFonts w:cs="OpenSymbol"/>
+    </w:rPr>
+  </w:style>
+  <w:style w:type="character" w:styleId="ListLabel24">
+    <w:name w:val="ListLabel 24"/>
+    <w:qFormat/>
+    <w:rPr>
+      <w:rFonts w:cs="OpenSymbol"/>
+    </w:rPr>
+  </w:style>
+  <w:style w:type="character" w:styleId="ListLabel25">
+    <w:name w:val="ListLabel 25"/>
+    <w:qFormat/>
+    <w:rPr>
+      <w:rFonts w:cs="OpenSymbol"/>
+    </w:rPr>
+  </w:style>
+  <w:style w:type="character" w:styleId="ListLabel26">
+    <w:name w:val="ListLabel 26"/>
+    <w:qFormat/>
+    <w:rPr>
+      <w:rFonts w:cs="OpenSymbol"/>
+    </w:rPr>
+  </w:style>
+  <w:style w:type="character" w:styleId="ListLabel27">
+    <w:name w:val="ListLabel 27"/>
+    <w:qFormat/>
+    <w:rPr>
+      <w:rFonts w:cs="OpenSymbol"/>
+    </w:rPr>
+  </w:style>
+  <w:style w:type="character" w:styleId="ListLabel28">
+    <w:name w:val="ListLabel 28"/>
+    <w:qFormat/>
+    <w:rPr>
+      <w:rFonts w:ascii="Trebuchet MS" w:hAnsi="Trebuchet MS" w:cs="OpenSymbol"/>
+      <w:b/>
+      <w:sz w:val="22"/>
+    </w:rPr>
+  </w:style>
+  <w:style w:type="character" w:styleId="ListLabel29">
+    <w:name w:val="ListLabel 29"/>
+    <w:qFormat/>
+    <w:rPr>
+      <w:rFonts w:cs="OpenSymbol"/>
+    </w:rPr>
+  </w:style>
+  <w:style w:type="character" w:styleId="ListLabel30">
+    <w:name w:val="ListLabel 30"/>
+    <w:qFormat/>
+    <w:rPr>
+      <w:rFonts w:cs="OpenSymbol"/>
+    </w:rPr>
+  </w:style>
+  <w:style w:type="character" w:styleId="ListLabel31">
+    <w:name w:val="ListLabel 31"/>
+    <w:qFormat/>
+    <w:rPr>
+      <w:rFonts w:cs="OpenSymbol"/>
+    </w:rPr>
+  </w:style>
+  <w:style w:type="character" w:styleId="ListLabel32">
+    <w:name w:val="ListLabel 32"/>
+    <w:qFormat/>
+    <w:rPr>
+      <w:rFonts w:cs="OpenSymbol"/>
+    </w:rPr>
+  </w:style>
+  <w:style w:type="character" w:styleId="ListLabel33">
+    <w:name w:val="ListLabel 33"/>
+    <w:qFormat/>
+    <w:rPr>
+      <w:rFonts w:cs="OpenSymbol"/>
+    </w:rPr>
+  </w:style>
+  <w:style w:type="character" w:styleId="ListLabel34">
+    <w:name w:val="ListLabel 34"/>
+    <w:qFormat/>
+    <w:rPr>
+      <w:rFonts w:cs="OpenSymbol"/>
+    </w:rPr>
+  </w:style>
+  <w:style w:type="character" w:styleId="ListLabel35">
+    <w:name w:val="ListLabel 35"/>
+    <w:qFormat/>
+    <w:rPr>
+      <w:rFonts w:cs="OpenSymbol"/>
+    </w:rPr>
+  </w:style>
+  <w:style w:type="character" w:styleId="ListLabel36">
+    <w:name w:val="ListLabel 36"/>
+    <w:qFormat/>
+    <w:rPr>
+      <w:rFonts w:cs="OpenSymbol"/>
+    </w:rPr>
+  </w:style>
+  <w:style w:type="paragraph" w:styleId="Encabezado">
+    <w:name w:val="Encabezado"/>
     <w:basedOn w:val="Normal"/>
-    <w:next w:val="TextBody"/>
+    <w:next w:val="Cuerpodetexto"/>
     <w:qFormat/>
     <w:pPr>
-      <w:keepNext w:val="true"/>
+      <w:keepNext/>
       <w:spacing w:before="240" w:after="120"/>
     </w:pPr>
     <w:rPr>
@@ -3248,7 +3462,7 @@
       <w:szCs w:val="28"/>
     </w:rPr>
   </w:style>
-  <w:style w:type="paragraph" w:styleId="TextBody">
+  <w:style w:type="paragraph" w:styleId="Cuerpodetexto">
     <w:name w:val="Body Text"/>
     <w:basedOn w:val="Normal"/>
     <w:pPr>
@@ -3256,15 +3470,15 @@
     </w:pPr>
     <w:rPr/>
   </w:style>
-  <w:style w:type="paragraph" w:styleId="List">
+  <w:style w:type="paragraph" w:styleId="Lista">
     <w:name w:val="List"/>
-    <w:basedOn w:val="TextBody"/>
+    <w:basedOn w:val="Cuerpodetexto"/>
     <w:pPr/>
     <w:rPr>
       <w:rFonts w:cs="Arial"/>
     </w:rPr>
   </w:style>
-  <w:style w:type="paragraph" w:styleId="Caption">
+  <w:style w:type="paragraph" w:styleId="Leyenda">
     <w:name w:val="Caption"/>
     <w:basedOn w:val="Normal"/>
     <w:qFormat/>
@@ -3280,8 +3494,8 @@
       <w:szCs w:val="24"/>
     </w:rPr>
   </w:style>
-  <w:style w:type="paragraph" w:styleId="Index">
-    <w:name w:val="Index"/>
+  <w:style w:type="paragraph" w:styleId="Ndice">
+    <w:name w:val="Índice"/>
     <w:basedOn w:val="Normal"/>
     <w:qFormat/>
     <w:pPr>

</xml_diff>

<commit_message>
Actualizo informe a ultimo momento!
</commit_message>
<xml_diff>
--- a/docs/Informe TP2.docx
+++ b/docs/Informe TP2.docx
@@ -6,9 +6,7 @@
       <w:pPr>
         <w:pStyle w:val="Normal"/>
         <w:jc w:val="center"/>
-        <w:rPr>
-          <w:rFonts w:ascii="Trebuchet MS" w:hAnsi="Trebuchet MS"/>
-        </w:rPr>
+        <w:rPr/>
       </w:pPr>
       <w:r>
         <w:rPr>
@@ -156,7 +154,7 @@
           <w:sz w:val="42"/>
           <w:szCs w:val="42"/>
         </w:rPr>
-        <w:t>Analía Ludueña</w:t>
+        <w:t>Gabriela Choque</w:t>
       </w:r>
     </w:p>
     <w:p>
@@ -171,7 +169,7 @@
           <w:sz w:val="42"/>
           <w:szCs w:val="42"/>
         </w:rPr>
-        <w:t>Gabriela Choque</w:t>
+        <w:t>Verónica Leguizamón</w:t>
       </w:r>
     </w:p>
     <w:p>
@@ -186,7 +184,7 @@
           <w:sz w:val="42"/>
           <w:szCs w:val="42"/>
         </w:rPr>
-        <w:t>Verónica Leguizamón</w:t>
+        <w:t>Analía Ludueña</w:t>
       </w:r>
     </w:p>
     <w:p>
@@ -288,15 +286,37 @@
     <w:p>
       <w:pPr>
         <w:pStyle w:val="Normal"/>
-        <w:rPr>
-          <w:rFonts w:ascii="Trebuchet MS" w:hAnsi="Trebuchet MS"/>
-        </w:rPr>
-      </w:pPr>
-      <w:r>
-        <w:rPr>
-          <w:rFonts w:ascii="Trebuchet MS" w:hAnsi="Trebuchet MS"/>
-        </w:rPr>
-        <w:t>* El agua disponible en cada turno esta almacenada en un tanque cuya capacidad es de 25 unidades, en caso de quedar acumulada agua del anterior turno y en el turno actual haber recibido agua de mas, dicho sobrante se pierde (el tanque queda con sus 25 unidades).</w:t>
+        <w:rPr/>
+      </w:pPr>
+      <w:r>
+        <w:rPr>
+          <w:rFonts w:ascii="Trebuchet MS" w:hAnsi="Trebuchet MS"/>
+        </w:rPr>
+        <w:t xml:space="preserve">* El agua disponible en cada turno esta almacenada en un tanque cuya capacidad es </w:t>
+      </w:r>
+      <w:r>
+        <w:rPr>
+          <w:rFonts w:ascii="Trebuchet MS" w:hAnsi="Trebuchet MS"/>
+        </w:rPr>
+        <w:t>determinada por el tamaño del terreno y el nivel de dificultad</w:t>
+      </w:r>
+      <w:r>
+        <w:rPr>
+          <w:rFonts w:ascii="Trebuchet MS" w:hAnsi="Trebuchet MS"/>
+        </w:rPr>
+        <w:t xml:space="preserve">, en caso de quedar acumulada agua del anterior turno y en el turno actual haber recibido agua de mas, dicho sobrante se pierde (el tanque queda con su </w:t>
+      </w:r>
+      <w:r>
+        <w:rPr>
+          <w:rFonts w:ascii="Trebuchet MS" w:hAnsi="Trebuchet MS"/>
+        </w:rPr>
+        <w:t xml:space="preserve">tope máximo de </w:t>
+      </w:r>
+      <w:r>
+        <w:rPr>
+          <w:rFonts w:ascii="Trebuchet MS" w:hAnsi="Trebuchet MS"/>
+        </w:rPr>
+        <w:t>unidades).</w:t>
       </w:r>
     </w:p>
     <w:p>
@@ -348,16 +368,26 @@
     <w:p>
       <w:pPr>
         <w:pStyle w:val="Normal"/>
-        <w:rPr>
-          <w:rFonts w:ascii="Trebuchet MS" w:hAnsi="Trebuchet MS"/>
-        </w:rPr>
+        <w:rPr/>
       </w:pPr>
       <w:r>
         <w:rPr>
           <w:rFonts w:ascii="Trebuchet MS" w:hAnsi="Trebuchet MS"/>
         </w:rPr>
         <w:tab/>
-        <w:t>Cultivo A:</w:t>
+        <w:t xml:space="preserve">Cultivo </w:t>
+      </w:r>
+      <w:r>
+        <w:rPr>
+          <w:rFonts w:ascii="Trebuchet MS" w:hAnsi="Trebuchet MS"/>
+        </w:rPr>
+        <w:t>Sembrado</w:t>
+      </w:r>
+      <w:r>
+        <w:rPr>
+          <w:rFonts w:ascii="Trebuchet MS" w:hAnsi="Trebuchet MS"/>
+        </w:rPr>
+        <w:t>:</w:t>
       </w:r>
       <w:r>
         <w:rPr>
@@ -367,83 +397,19 @@
         <w:tab/>
         <w:tab/>
         <w:tab/>
-        <w:tab/>
-      </w:r>
-      <w:r>
-        <w:rPr>
-          <w:rFonts w:ascii="Trebuchet MS" w:hAnsi="Trebuchet MS"/>
-        </w:rPr>
-        <w:t>A</w:t>
-      </w:r>
-    </w:p>
-    <w:p>
-      <w:pPr>
-        <w:pStyle w:val="Normal"/>
-        <w:rPr>
-          <w:rFonts w:ascii="Trebuchet MS" w:hAnsi="Trebuchet MS"/>
-        </w:rPr>
-      </w:pPr>
-      <w:r>
-        <w:rPr>
-          <w:rFonts w:ascii="Trebuchet MS" w:hAnsi="Trebuchet MS"/>
-        </w:rPr>
-        <w:tab/>
-        <w:t>Cultivo B:</w:t>
-      </w:r>
-      <w:r>
-        <w:rPr>
-          <w:rFonts w:ascii="Trebuchet MS" w:hAnsi="Trebuchet MS"/>
-          <w:u w:val="single"/>
-        </w:rPr>
-        <w:tab/>
-        <w:tab/>
-        <w:tab/>
-        <w:tab/>
-      </w:r>
-      <w:r>
-        <w:rPr>
-          <w:rFonts w:ascii="Trebuchet MS" w:hAnsi="Trebuchet MS"/>
-        </w:rPr>
-        <w:t>B</w:t>
-      </w:r>
-    </w:p>
-    <w:p>
-      <w:pPr>
-        <w:pStyle w:val="Normal"/>
-        <w:rPr>
-          <w:rFonts w:ascii="Trebuchet MS" w:hAnsi="Trebuchet MS"/>
-        </w:rPr>
-      </w:pPr>
-      <w:r>
-        <w:rPr>
-          <w:rFonts w:ascii="Trebuchet MS" w:hAnsi="Trebuchet MS"/>
-        </w:rPr>
-        <w:tab/>
-        <w:t>Cultivo C:</w:t>
-      </w:r>
-      <w:r>
-        <w:rPr>
-          <w:rFonts w:ascii="Trebuchet MS" w:hAnsi="Trebuchet MS"/>
-          <w:u w:val="single"/>
-        </w:rPr>
-        <w:tab/>
-        <w:tab/>
-        <w:tab/>
-        <w:tab/>
-      </w:r>
-      <w:r>
-        <w:rPr>
-          <w:rFonts w:ascii="Trebuchet MS" w:hAnsi="Trebuchet MS"/>
-        </w:rPr>
-        <w:t>C</w:t>
-      </w:r>
-    </w:p>
-    <w:p>
-      <w:pPr>
-        <w:pStyle w:val="Normal"/>
-        <w:rPr>
-          <w:rFonts w:ascii="Trebuchet MS" w:hAnsi="Trebuchet MS"/>
-        </w:rPr>
+      </w:r>
+      <w:r>
+        <w:rPr>
+          <w:rFonts w:ascii="Trebuchet MS" w:hAnsi="Trebuchet MS"/>
+          <w:u w:val="none"/>
+        </w:rPr>
+        <w:t>(nombre del cultivo)</w:t>
+      </w:r>
+    </w:p>
+    <w:p>
+      <w:pPr>
+        <w:pStyle w:val="Normal"/>
+        <w:rPr/>
       </w:pPr>
       <w:r>
         <w:rPr>
@@ -1350,17 +1316,70 @@
     <w:p>
       <w:pPr>
         <w:pStyle w:val="Normal"/>
-        <w:rPr>
-          <w:rFonts w:ascii="Trebuchet MS" w:hAnsi="Trebuchet MS"/>
-          <w:sz w:val="22"/>
-        </w:rPr>
-      </w:pPr>
-      <w:r>
-        <w:rPr>
-          <w:rFonts w:ascii="Trebuchet MS" w:hAnsi="Trebuchet MS"/>
-          <w:sz w:val="22"/>
-        </w:rPr>
-        <w:t>El terreno esta representado por una grilla de 5 filas por 5 columnas, las cuales reprecentan las parcelas de dicho terreno. Se usan los siguientes simbolos según el estado de cada parcela:</w:t>
+        <w:rPr/>
+      </w:pPr>
+      <w:r>
+        <w:rPr>
+          <w:rFonts w:ascii="Trebuchet MS" w:hAnsi="Trebuchet MS"/>
+          <w:sz w:val="22"/>
+        </w:rPr>
+        <w:t xml:space="preserve">El terreno esta representado por una grilla de </w:t>
+      </w:r>
+      <w:r>
+        <w:rPr>
+          <w:rFonts w:ascii="Trebuchet MS" w:hAnsi="Trebuchet MS"/>
+          <w:sz w:val="22"/>
+        </w:rPr>
+        <w:t>N</w:t>
+      </w:r>
+      <w:r>
+        <w:rPr>
+          <w:rFonts w:ascii="Trebuchet MS" w:hAnsi="Trebuchet MS"/>
+          <w:sz w:val="22"/>
+        </w:rPr>
+        <w:t xml:space="preserve"> filas por </w:t>
+      </w:r>
+      <w:r>
+        <w:rPr>
+          <w:rFonts w:ascii="Trebuchet MS" w:hAnsi="Trebuchet MS"/>
+          <w:sz w:val="22"/>
+        </w:rPr>
+        <w:t>M</w:t>
+      </w:r>
+      <w:r>
+        <w:rPr>
+          <w:rFonts w:ascii="Trebuchet MS" w:hAnsi="Trebuchet MS"/>
+          <w:sz w:val="22"/>
+        </w:rPr>
+        <w:t xml:space="preserve"> columnas, las cuales repre</w:t>
+      </w:r>
+      <w:r>
+        <w:rPr>
+          <w:rFonts w:ascii="Trebuchet MS" w:hAnsi="Trebuchet MS"/>
+          <w:sz w:val="22"/>
+        </w:rPr>
+        <w:t>s</w:t>
+      </w:r>
+      <w:r>
+        <w:rPr>
+          <w:rFonts w:ascii="Trebuchet MS" w:hAnsi="Trebuchet MS"/>
+          <w:sz w:val="22"/>
+        </w:rPr>
+        <w:t xml:space="preserve">entan las parcelas de dicho terreno. Se usan los siguientes </w:t>
+      </w:r>
+      <w:r>
+        <w:rPr>
+          <w:rFonts w:ascii="Trebuchet MS" w:hAnsi="Trebuchet MS"/>
+          <w:sz w:val="22"/>
+        </w:rPr>
+        <w:t>símbolos</w:t>
+      </w:r>
+      <w:r>
+        <w:rPr>
+          <w:rFonts w:ascii="Trebuchet MS" w:hAnsi="Trebuchet MS"/>
+          <w:sz w:val="22"/>
+        </w:rPr>
+        <w:t xml:space="preserve"> según el estado de cada parcela:</w:t>
       </w:r>
     </w:p>
     <w:p>
@@ -1396,6 +1415,8 @@
           <w:rFonts w:ascii="Trebuchet MS" w:hAnsi="Trebuchet MS"/>
           <w:b w:val="false"/>
           <w:bCs w:val="false"/>
+          <w:sz w:val="24"/>
+          <w:szCs w:val="24"/>
         </w:rPr>
         <w:t>Vacía:</w:t>
       </w:r>
@@ -1404,6 +1425,8 @@
           <w:rFonts w:ascii="Trebuchet MS" w:hAnsi="Trebuchet MS"/>
           <w:b w:val="false"/>
           <w:bCs w:val="false"/>
+          <w:sz w:val="24"/>
+          <w:szCs w:val="24"/>
           <w:u w:val="single"/>
         </w:rPr>
         <w:tab/>
@@ -1417,6 +1440,8 @@
           <w:rFonts w:ascii="Trebuchet MS" w:hAnsi="Trebuchet MS"/>
           <w:b w:val="false"/>
           <w:bCs w:val="false"/>
+          <w:sz w:val="24"/>
+          <w:szCs w:val="24"/>
         </w:rPr>
         <w:t>#</w:t>
       </w:r>
@@ -1425,70 +1450,138 @@
       <w:pPr>
         <w:pStyle w:val="Normal"/>
         <w:rPr>
-          <w:rFonts w:ascii="Trebuchet MS" w:hAnsi="Trebuchet MS"/>
-          <w:b w:val="false"/>
-          <w:b w:val="false"/>
-          <w:bCs w:val="false"/>
-        </w:rPr>
-      </w:pPr>
-      <w:r>
-        <w:rPr>
-          <w:rFonts w:ascii="Trebuchet MS" w:hAnsi="Trebuchet MS"/>
-          <w:b w:val="false"/>
-          <w:bCs w:val="false"/>
+          <w:sz w:val="24"/>
+          <w:szCs w:val="24"/>
+        </w:rPr>
+      </w:pPr>
+      <w:r>
+        <w:rPr>
+          <w:rFonts w:ascii="Trebuchet MS" w:hAnsi="Trebuchet MS"/>
+          <w:b w:val="false"/>
+          <w:bCs w:val="false"/>
+          <w:sz w:val="24"/>
+          <w:szCs w:val="24"/>
         </w:rPr>
         <w:tab/>
-        <w:t>Cultivo A:</w:t>
-      </w:r>
-      <w:r>
-        <w:rPr>
-          <w:rFonts w:ascii="Trebuchet MS" w:hAnsi="Trebuchet MS"/>
-          <w:b w:val="false"/>
-          <w:bCs w:val="false"/>
+        <w:t xml:space="preserve">Cultivo </w:t>
+      </w:r>
+      <w:r>
+        <w:rPr>
+          <w:rFonts w:ascii="Trebuchet MS" w:hAnsi="Trebuchet MS"/>
+          <w:b w:val="false"/>
+          <w:bCs w:val="false"/>
+          <w:sz w:val="24"/>
+          <w:szCs w:val="24"/>
+        </w:rPr>
+        <w:t>Sembrado</w:t>
+      </w:r>
+      <w:r>
+        <w:rPr>
+          <w:rFonts w:ascii="Trebuchet MS" w:hAnsi="Trebuchet MS"/>
+          <w:b w:val="false"/>
+          <w:bCs w:val="false"/>
+          <w:sz w:val="24"/>
+          <w:szCs w:val="24"/>
+        </w:rPr>
+        <w:t>:</w:t>
+      </w:r>
+      <w:r>
+        <w:rPr>
+          <w:rFonts w:ascii="Trebuchet MS" w:hAnsi="Trebuchet MS"/>
+          <w:b w:val="false"/>
+          <w:bCs w:val="false"/>
+          <w:sz w:val="24"/>
+          <w:szCs w:val="24"/>
           <w:u w:val="single"/>
         </w:rPr>
         <w:tab/>
         <w:tab/>
         <w:tab/>
+      </w:r>
+      <w:r>
+        <w:rPr>
+          <w:rFonts w:ascii="Trebuchet MS" w:hAnsi="Trebuchet MS"/>
+          <w:b w:val="false"/>
+          <w:bCs w:val="false"/>
+          <w:sz w:val="24"/>
+          <w:szCs w:val="24"/>
+          <w:u w:val="none"/>
+        </w:rPr>
+        <w:t>(nombre del cultivo)</w:t>
+      </w:r>
+    </w:p>
+    <w:p>
+      <w:pPr>
+        <w:pStyle w:val="Normal"/>
+        <w:rPr>
+          <w:sz w:val="24"/>
+          <w:szCs w:val="24"/>
+        </w:rPr>
+      </w:pPr>
+      <w:r>
+        <w:rPr>
+          <w:rFonts w:ascii="Trebuchet MS" w:hAnsi="Trebuchet MS"/>
+          <w:b w:val="false"/>
+          <w:bCs w:val="false"/>
+          <w:sz w:val="24"/>
+          <w:szCs w:val="24"/>
+        </w:rPr>
         <w:tab/>
-      </w:r>
-      <w:r>
-        <w:rPr>
-          <w:rFonts w:ascii="Trebuchet MS" w:hAnsi="Trebuchet MS"/>
-          <w:b w:val="false"/>
-          <w:bCs w:val="false"/>
-        </w:rPr>
-        <w:t>A</w:t>
-      </w:r>
-    </w:p>
-    <w:p>
-      <w:pPr>
-        <w:pStyle w:val="Normal"/>
-        <w:rPr>
-          <w:rFonts w:ascii="Trebuchet MS" w:hAnsi="Trebuchet MS"/>
-          <w:b w:val="false"/>
-          <w:b w:val="false"/>
-          <w:bCs w:val="false"/>
-        </w:rPr>
-      </w:pPr>
-      <w:r>
-        <w:rPr>
-          <w:rFonts w:ascii="Trebuchet MS" w:hAnsi="Trebuchet MS"/>
-          <w:b w:val="false"/>
-          <w:bCs w:val="false"/>
-        </w:rPr>
-        <w:tab/>
-        <w:t>Cultivo B:</w:t>
-      </w:r>
-      <w:r>
-        <w:rPr>
-          <w:rFonts w:ascii="Trebuchet MS" w:hAnsi="Trebuchet MS"/>
-          <w:b w:val="false"/>
-          <w:bCs w:val="false"/>
+        <w:t>Parcela en Recuperación:</w:t>
+      </w:r>
+      <w:r>
+        <w:rPr>
+          <w:rFonts w:ascii="Trebuchet MS" w:hAnsi="Trebuchet MS"/>
+          <w:b w:val="false"/>
+          <w:bCs w:val="false"/>
+          <w:sz w:val="24"/>
+          <w:szCs w:val="24"/>
           <w:u w:val="single"/>
         </w:rPr>
         <w:tab/>
         <w:tab/>
+      </w:r>
+      <w:r>
+        <w:rPr>
+          <w:rFonts w:ascii="Trebuchet MS" w:hAnsi="Trebuchet MS"/>
+          <w:b w:val="false"/>
+          <w:bCs w:val="false"/>
+          <w:sz w:val="24"/>
+          <w:szCs w:val="24"/>
+        </w:rPr>
+        <w:t>R</w:t>
+      </w:r>
+    </w:p>
+    <w:p>
+      <w:pPr>
+        <w:pStyle w:val="Normal"/>
+        <w:rPr>
+          <w:rFonts w:ascii="Trebuchet MS" w:hAnsi="Trebuchet MS"/>
+          <w:b w:val="false"/>
+          <w:b w:val="false"/>
+          <w:bCs w:val="false"/>
+        </w:rPr>
+      </w:pPr>
+      <w:r>
+        <w:rPr>
+          <w:rFonts w:ascii="Trebuchet MS" w:hAnsi="Trebuchet MS"/>
+          <w:b w:val="false"/>
+          <w:bCs w:val="false"/>
+          <w:sz w:val="24"/>
+          <w:szCs w:val="24"/>
+        </w:rPr>
+        <w:tab/>
+        <w:t>Parcela con Cultivo Seco:</w:t>
+      </w:r>
+      <w:r>
+        <w:rPr>
+          <w:rFonts w:ascii="Trebuchet MS" w:hAnsi="Trebuchet MS"/>
+          <w:b w:val="false"/>
+          <w:bCs w:val="false"/>
+          <w:sz w:val="24"/>
+          <w:szCs w:val="24"/>
+          <w:u w:val="single"/>
+        </w:rPr>
         <w:tab/>
         <w:tab/>
       </w:r>
@@ -1497,122 +1590,8 @@
           <w:rFonts w:ascii="Trebuchet MS" w:hAnsi="Trebuchet MS"/>
           <w:b w:val="false"/>
           <w:bCs w:val="false"/>
-        </w:rPr>
-        <w:t>B</w:t>
-      </w:r>
-    </w:p>
-    <w:p>
-      <w:pPr>
-        <w:pStyle w:val="Normal"/>
-        <w:rPr>
-          <w:rFonts w:ascii="Trebuchet MS" w:hAnsi="Trebuchet MS"/>
-          <w:b w:val="false"/>
-          <w:b w:val="false"/>
-          <w:bCs w:val="false"/>
-        </w:rPr>
-      </w:pPr>
-      <w:r>
-        <w:rPr>
-          <w:rFonts w:ascii="Trebuchet MS" w:hAnsi="Trebuchet MS"/>
-          <w:b w:val="false"/>
-          <w:bCs w:val="false"/>
-        </w:rPr>
-        <w:tab/>
-        <w:t>Cultivo C:</w:t>
-      </w:r>
-      <w:r>
-        <w:rPr>
-          <w:rFonts w:ascii="Trebuchet MS" w:hAnsi="Trebuchet MS"/>
-          <w:b w:val="false"/>
-          <w:bCs w:val="false"/>
-          <w:u w:val="single"/>
-        </w:rPr>
-        <w:tab/>
-        <w:tab/>
-        <w:tab/>
-        <w:tab/>
-      </w:r>
-      <w:r>
-        <w:rPr>
-          <w:rFonts w:ascii="Trebuchet MS" w:hAnsi="Trebuchet MS"/>
-          <w:b w:val="false"/>
-          <w:bCs w:val="false"/>
-        </w:rPr>
-        <w:t>C</w:t>
-      </w:r>
-    </w:p>
-    <w:p>
-      <w:pPr>
-        <w:pStyle w:val="Normal"/>
-        <w:rPr>
-          <w:rFonts w:ascii="Trebuchet MS" w:hAnsi="Trebuchet MS"/>
-          <w:b w:val="false"/>
-          <w:b w:val="false"/>
-          <w:bCs w:val="false"/>
-        </w:rPr>
-      </w:pPr>
-      <w:r>
-        <w:rPr>
-          <w:rFonts w:ascii="Trebuchet MS" w:hAnsi="Trebuchet MS"/>
-          <w:b w:val="false"/>
-          <w:bCs w:val="false"/>
-        </w:rPr>
-        <w:tab/>
-        <w:t>Parcela en Recuperación:</w:t>
-      </w:r>
-      <w:r>
-        <w:rPr>
-          <w:rFonts w:ascii="Trebuchet MS" w:hAnsi="Trebuchet MS"/>
-          <w:b w:val="false"/>
-          <w:bCs w:val="false"/>
-          <w:u w:val="single"/>
-        </w:rPr>
-        <w:tab/>
-        <w:tab/>
-      </w:r>
-      <w:r>
-        <w:rPr>
-          <w:rFonts w:ascii="Trebuchet MS" w:hAnsi="Trebuchet MS"/>
-          <w:b w:val="false"/>
-          <w:bCs w:val="false"/>
-        </w:rPr>
-        <w:t>R</w:t>
-      </w:r>
-    </w:p>
-    <w:p>
-      <w:pPr>
-        <w:pStyle w:val="Normal"/>
-        <w:rPr>
-          <w:rFonts w:ascii="Trebuchet MS" w:hAnsi="Trebuchet MS"/>
-          <w:b w:val="false"/>
-          <w:b w:val="false"/>
-          <w:bCs w:val="false"/>
-        </w:rPr>
-      </w:pPr>
-      <w:r>
-        <w:rPr>
-          <w:rFonts w:ascii="Trebuchet MS" w:hAnsi="Trebuchet MS"/>
-          <w:b w:val="false"/>
-          <w:bCs w:val="false"/>
-        </w:rPr>
-        <w:tab/>
-        <w:t>Parcela con Cultivo Seco:</w:t>
-      </w:r>
-      <w:r>
-        <w:rPr>
-          <w:rFonts w:ascii="Trebuchet MS" w:hAnsi="Trebuchet MS"/>
-          <w:b w:val="false"/>
-          <w:bCs w:val="false"/>
-          <w:u w:val="single"/>
-        </w:rPr>
-        <w:tab/>
-        <w:tab/>
-      </w:r>
-      <w:r>
-        <w:rPr>
-          <w:rFonts w:ascii="Trebuchet MS" w:hAnsi="Trebuchet MS"/>
-          <w:b w:val="false"/>
-          <w:bCs w:val="false"/>
+          <w:sz w:val="24"/>
+          <w:szCs w:val="24"/>
         </w:rPr>
         <w:t>S</w:t>
       </w:r>
@@ -1621,19 +1600,17 @@
       <w:pPr>
         <w:pStyle w:val="Normal"/>
         <w:rPr>
-          <w:rFonts w:ascii="Trebuchet MS" w:hAnsi="Trebuchet MS"/>
-          <w:b w:val="false"/>
-          <w:b w:val="false"/>
-          <w:bCs w:val="false"/>
-          <w:sz w:val="22"/>
-        </w:rPr>
-      </w:pPr>
-      <w:r>
-        <w:rPr>
-          <w:rFonts w:ascii="Trebuchet MS" w:hAnsi="Trebuchet MS"/>
-          <w:b w:val="false"/>
-          <w:bCs w:val="false"/>
-          <w:sz w:val="22"/>
+          <w:sz w:val="24"/>
+          <w:szCs w:val="24"/>
+        </w:rPr>
+      </w:pPr>
+      <w:r>
+        <w:rPr>
+          <w:rFonts w:ascii="Trebuchet MS" w:hAnsi="Trebuchet MS"/>
+          <w:b w:val="false"/>
+          <w:bCs w:val="false"/>
+          <w:sz w:val="24"/>
+          <w:szCs w:val="24"/>
         </w:rPr>
         <w:tab/>
         <w:t>Parcela con Cultivo Podrido:</w:t>
@@ -1643,18 +1620,19 @@
           <w:rFonts w:ascii="Trebuchet MS" w:hAnsi="Trebuchet MS"/>
           <w:b w:val="false"/>
           <w:bCs w:val="false"/>
-          <w:sz w:val="22"/>
+          <w:sz w:val="24"/>
+          <w:szCs w:val="24"/>
           <w:u w:val="single"/>
         </w:rPr>
         <w:tab/>
-        <w:tab/>
-      </w:r>
-      <w:r>
-        <w:rPr>
-          <w:rFonts w:ascii="Trebuchet MS" w:hAnsi="Trebuchet MS"/>
-          <w:b w:val="false"/>
-          <w:bCs w:val="false"/>
-          <w:sz w:val="22"/>
+      </w:r>
+      <w:r>
+        <w:rPr>
+          <w:rFonts w:ascii="Trebuchet MS" w:hAnsi="Trebuchet MS"/>
+          <w:b w:val="false"/>
+          <w:bCs w:val="false"/>
+          <w:sz w:val="24"/>
+          <w:szCs w:val="24"/>
         </w:rPr>
         <w:t>P</w:t>
       </w:r>
@@ -1682,106 +1660,571 @@
     <w:p>
       <w:pPr>
         <w:pStyle w:val="Normal"/>
-        <w:rPr>
-          <w:rFonts w:ascii="Trebuchet MS" w:hAnsi="Trebuchet MS"/>
-          <w:b w:val="false"/>
-          <w:b w:val="false"/>
-          <w:bCs w:val="false"/>
-          <w:sz w:val="22"/>
-        </w:rPr>
-      </w:pPr>
-      <w:r>
-        <w:rPr>
-          <w:rFonts w:ascii="Trebuchet MS" w:hAnsi="Trebuchet MS"/>
-          <w:b w:val="false"/>
-          <w:bCs w:val="false"/>
-          <w:sz w:val="22"/>
-        </w:rPr>
-        <w:t>Al iniciar cada turno se tira (automáticamente) un dado, y en base al numero que salga, este se multiplica por 5 y eso da la cantidad de unidades de riego para cargar en el tanque.</w:t>
-      </w:r>
-    </w:p>
-    <w:p>
-      <w:pPr>
-        <w:pStyle w:val="Normal"/>
-        <w:rPr>
-          <w:rFonts w:ascii="Trebuchet MS" w:hAnsi="Trebuchet MS"/>
-          <w:b w:val="false"/>
-          <w:b w:val="false"/>
-          <w:bCs w:val="false"/>
-          <w:sz w:val="22"/>
-        </w:rPr>
-      </w:pPr>
-      <w:r>
-        <w:rPr>
-          <w:rFonts w:ascii="Trebuchet MS" w:hAnsi="Trebuchet MS"/>
-          <w:b w:val="false"/>
-          <w:bCs w:val="false"/>
-          <w:sz w:val="22"/>
-        </w:rPr>
-        <w:t>El tanque de agua almacena hasta 25 unidades, superado dicho limite el agua remanente se pierde y no se puede utilizar.</w:t>
-      </w:r>
-    </w:p>
-    <w:p>
-      <w:pPr>
-        <w:pStyle w:val="Normal"/>
-        <w:rPr>
-          <w:rFonts w:ascii="Trebuchet MS" w:hAnsi="Trebuchet MS"/>
-          <w:b w:val="false"/>
-          <w:b w:val="false"/>
-          <w:bCs w:val="false"/>
-          <w:sz w:val="22"/>
-        </w:rPr>
-      </w:pPr>
-      <w:r>
-        <w:rPr>
-          <w:rFonts w:ascii="Trebuchet MS" w:hAnsi="Trebuchet MS"/>
-          <w:b w:val="false"/>
-          <w:bCs w:val="false"/>
-          <w:sz w:val="22"/>
-        </w:rPr>
-        <w:t>En este momento el jugador puede realizar cuantas acciones desee sobre cualquier parcela:</w:t>
-      </w:r>
-    </w:p>
-    <w:p>
-      <w:pPr>
-        <w:pStyle w:val="Normal"/>
-        <w:rPr>
-          <w:rFonts w:ascii="Trebuchet MS" w:hAnsi="Trebuchet MS"/>
-          <w:b w:val="false"/>
-          <w:b w:val="false"/>
-          <w:bCs w:val="false"/>
-          <w:sz w:val="22"/>
-        </w:rPr>
-      </w:pPr>
-      <w:r>
-        <w:rPr>
-          <w:rFonts w:ascii="Trebuchet MS" w:hAnsi="Trebuchet MS"/>
-          <w:b w:val="false"/>
-          <w:bCs w:val="false"/>
-          <w:sz w:val="22"/>
-        </w:rPr>
-        <w:t>Sembrar:</w:t>
-      </w:r>
-    </w:p>
-    <w:p>
-      <w:pPr>
-        <w:pStyle w:val="Normal"/>
-        <w:rPr>
-          <w:rFonts w:ascii="Trebuchet MS" w:hAnsi="Trebuchet MS"/>
-          <w:b w:val="false"/>
-          <w:b w:val="false"/>
-          <w:bCs w:val="false"/>
-          <w:sz w:val="22"/>
-        </w:rPr>
-      </w:pPr>
-      <w:r>
-        <w:rPr>
-          <w:rFonts w:ascii="Trebuchet MS" w:hAnsi="Trebuchet MS"/>
-          <w:b w:val="false"/>
-          <w:bCs w:val="false"/>
-          <w:sz w:val="22"/>
-        </w:rPr>
-        <w:t>El siguiente es un ejemplo en que el jugador elige sembrar la parcela ubicada en fila 1 columna 1, con el tipo de Cultivo A:</w:t>
+        <w:rPr/>
+      </w:pPr>
+      <w:r>
+        <w:rPr>
+          <w:rFonts w:ascii="Trebuchet MS" w:hAnsi="Trebuchet MS"/>
+          <w:b w:val="false"/>
+          <w:bCs w:val="false"/>
+          <w:sz w:val="22"/>
+        </w:rPr>
+        <w:t xml:space="preserve">Al iniciar cada turno se tira (automáticamente) un dado, y en base al numero que salga, este se multiplica por 5 y eso da la cantidad de unidades de riego para cargar en el tanque </w:t>
+      </w:r>
+      <w:r>
+        <w:rPr>
+          <w:rFonts w:ascii="Trebuchet MS" w:hAnsi="Trebuchet MS"/>
+          <w:b w:val="false"/>
+          <w:bCs w:val="false"/>
+          <w:sz w:val="22"/>
+        </w:rPr>
+        <w:t>(que a su vez dependen de la dificultad seleccionada)</w:t>
+      </w:r>
+      <w:r>
+        <w:rPr>
+          <w:rFonts w:ascii="Trebuchet MS" w:hAnsi="Trebuchet MS"/>
+          <w:b w:val="false"/>
+          <w:bCs w:val="false"/>
+          <w:sz w:val="22"/>
+        </w:rPr>
+        <w:t>.</w:t>
+      </w:r>
+    </w:p>
+    <w:p>
+      <w:pPr>
+        <w:pStyle w:val="Normal"/>
+        <w:rPr/>
+      </w:pPr>
+      <w:r>
+        <w:rPr>
+          <w:rFonts w:ascii="Trebuchet MS" w:hAnsi="Trebuchet MS"/>
+          <w:b w:val="false"/>
+          <w:bCs w:val="false"/>
+          <w:sz w:val="22"/>
+        </w:rPr>
+        <w:t xml:space="preserve">El tanque de agua almacena hasta </w:t>
+      </w:r>
+      <w:r>
+        <w:rPr>
+          <w:rFonts w:ascii="Trebuchet MS" w:hAnsi="Trebuchet MS"/>
+          <w:b w:val="false"/>
+          <w:bCs w:val="false"/>
+          <w:sz w:val="22"/>
+        </w:rPr>
+        <w:t xml:space="preserve">un máximo de </w:t>
+      </w:r>
+      <w:r>
+        <w:rPr>
+          <w:rFonts w:ascii="Trebuchet MS" w:hAnsi="Trebuchet MS"/>
+          <w:b w:val="false"/>
+          <w:bCs w:val="false"/>
+          <w:sz w:val="22"/>
+        </w:rPr>
+        <w:t>unidades, superado dicho limite el agua remanente se pierde y no se puede utilizar.</w:t>
+      </w:r>
+    </w:p>
+    <w:p>
+      <w:pPr>
+        <w:pStyle w:val="Normal"/>
+        <w:rPr/>
+      </w:pPr>
+      <w:r>
+        <w:rPr>
+          <w:rFonts w:ascii="Trebuchet MS" w:hAnsi="Trebuchet MS"/>
+          <w:b w:val="false"/>
+          <w:bCs w:val="false"/>
+          <w:sz w:val="22"/>
+        </w:rPr>
+        <w:t xml:space="preserve">En este momento el jugador puede realizar cuantas acciones desee sobre cualquier parcela, </w:t>
+      </w:r>
+      <w:r>
+        <w:rPr>
+          <w:rFonts w:ascii="Trebuchet MS" w:hAnsi="Trebuchet MS"/>
+          <w:b w:val="false"/>
+          <w:bCs w:val="false"/>
+          <w:sz w:val="22"/>
+        </w:rPr>
+        <w:t>hasta que decida saltar de turno, o bien abandonar el juego</w:t>
+      </w:r>
+      <w:r>
+        <w:rPr>
+          <w:rFonts w:ascii="Trebuchet MS" w:hAnsi="Trebuchet MS"/>
+          <w:b w:val="false"/>
+          <w:bCs w:val="false"/>
+          <w:sz w:val="22"/>
+        </w:rPr>
+        <w:t>:</w:t>
+      </w:r>
+    </w:p>
+    <w:p>
+      <w:pPr>
+        <w:pStyle w:val="Normal"/>
+        <w:rPr>
+          <w:rFonts w:ascii="Trebuchet MS" w:hAnsi="Trebuchet MS"/>
+          <w:b w:val="false"/>
+          <w:b w:val="false"/>
+          <w:bCs w:val="false"/>
+          <w:sz w:val="22"/>
+        </w:rPr>
+      </w:pPr>
+      <w:r>
+        <w:rPr/>
+      </w:r>
+      <w:r>
+        <w:br w:type="page"/>
+      </w:r>
+    </w:p>
+    <w:p>
+      <w:pPr>
+        <w:pStyle w:val="Normal"/>
+        <w:rPr/>
+      </w:pPr>
+      <w:r>
+        <w:rPr>
+          <w:rFonts w:ascii="Trebuchet MS" w:hAnsi="Trebuchet MS"/>
+          <w:b w:val="false"/>
+          <w:bCs w:val="false"/>
+          <w:sz w:val="22"/>
+        </w:rPr>
+        <w:t>1 - Sembrar semillas en un parcela:</w:t>
+      </w:r>
+    </w:p>
+    <w:p>
+      <w:pPr>
+        <w:pStyle w:val="Normal"/>
+        <w:rPr/>
+      </w:pPr>
+      <w:r>
+        <w:rPr>
+          <w:rFonts w:ascii="Trebuchet MS" w:hAnsi="Trebuchet MS"/>
+          <w:b w:val="false"/>
+          <w:bCs w:val="false"/>
+          <w:sz w:val="22"/>
+        </w:rPr>
+        <w:t>La primer acción que puede realizar un jugador es sembrar una cosecha a su eleccion, la cual le va a costar una determinada cantidad de créditos. Solo se puede sembrar una parcela cuando esta esta vacía.</w:t>
+      </w:r>
+    </w:p>
+    <w:p>
+      <w:pPr>
+        <w:pStyle w:val="Normal"/>
+        <w:rPr>
+          <w:rFonts w:ascii="Trebuchet MS" w:hAnsi="Trebuchet MS"/>
+          <w:b w:val="false"/>
+          <w:b w:val="false"/>
+          <w:bCs w:val="false"/>
+          <w:sz w:val="22"/>
+        </w:rPr>
+      </w:pPr>
+      <w:r>
+        <w:rPr/>
+      </w:r>
+    </w:p>
+    <w:p>
+      <w:pPr>
+        <w:pStyle w:val="Normal"/>
+        <w:rPr/>
+      </w:pPr>
+      <w:r>
+        <w:rPr>
+          <w:rFonts w:ascii="Trebuchet MS" w:hAnsi="Trebuchet MS"/>
+          <w:b w:val="false"/>
+          <w:bCs w:val="false"/>
+          <w:sz w:val="22"/>
+        </w:rPr>
+        <w:t>2 - Regar una parcela:</w:t>
+      </w:r>
+    </w:p>
+    <w:p>
+      <w:pPr>
+        <w:pStyle w:val="Normal"/>
+        <w:rPr/>
+      </w:pPr>
+      <w:r>
+        <w:rPr>
+          <w:rFonts w:ascii="Trebuchet MS" w:hAnsi="Trebuchet MS"/>
+          <w:b w:val="false"/>
+          <w:bCs w:val="false"/>
+          <w:sz w:val="22"/>
+        </w:rPr>
+        <w:t>Cada vez que se realiza una Siembra, o se arranca un nuevo turno, es necesario regar todas y cada una de las parcelas cultivadas, caso contrario, las que no fueron regadas al siguiente turno se secan y se pierden, teniendo que esperar un turno mas para volver a cultivar. Solo se puede regar una misma parcela una vez cada turno.</w:t>
+      </w:r>
+    </w:p>
+    <w:p>
+      <w:pPr>
+        <w:pStyle w:val="Normal"/>
+        <w:rPr>
+          <w:rFonts w:ascii="Trebuchet MS" w:hAnsi="Trebuchet MS"/>
+          <w:b w:val="false"/>
+          <w:b w:val="false"/>
+          <w:bCs w:val="false"/>
+          <w:sz w:val="22"/>
+        </w:rPr>
+      </w:pPr>
+      <w:r>
+        <w:rPr/>
+      </w:r>
+    </w:p>
+    <w:p>
+      <w:pPr>
+        <w:pStyle w:val="Normal"/>
+        <w:rPr/>
+      </w:pPr>
+      <w:r>
+        <w:rPr>
+          <w:rFonts w:ascii="Trebuchet MS" w:hAnsi="Trebuchet MS"/>
+          <w:b w:val="false"/>
+          <w:bCs w:val="false"/>
+          <w:sz w:val="22"/>
+        </w:rPr>
+        <w:t>3 - Cosechar una parcela:</w:t>
+      </w:r>
+    </w:p>
+    <w:p>
+      <w:pPr>
+        <w:pStyle w:val="Normal"/>
+        <w:rPr/>
+      </w:pPr>
+      <w:r>
+        <w:rPr>
+          <w:rFonts w:ascii="Trebuchet MS" w:hAnsi="Trebuchet MS"/>
+          <w:b w:val="false"/>
+          <w:bCs w:val="false"/>
+          <w:sz w:val="22"/>
+        </w:rPr>
+        <w:t xml:space="preserve">Luego de llegar al tiempo de </w:t>
+      </w:r>
+      <w:r>
+        <w:rPr>
+          <w:rFonts w:ascii="Trebuchet MS" w:hAnsi="Trebuchet MS"/>
+          <w:b w:val="false"/>
+          <w:bCs w:val="false"/>
+          <w:sz w:val="22"/>
+        </w:rPr>
+        <w:t>maduración</w:t>
+      </w:r>
+      <w:r>
+        <w:rPr>
+          <w:rFonts w:ascii="Trebuchet MS" w:hAnsi="Trebuchet MS"/>
+          <w:b w:val="false"/>
+          <w:bCs w:val="false"/>
+          <w:sz w:val="22"/>
+        </w:rPr>
+        <w:t xml:space="preserve"> de un cultivo, es necesario cosecharlo, dado que si no se realiza eso, dicho cultivo se pudre y se pierde, aunque su tiempo de </w:t>
+      </w:r>
+      <w:r>
+        <w:rPr>
+          <w:rFonts w:ascii="Trebuchet MS" w:hAnsi="Trebuchet MS"/>
+          <w:b w:val="false"/>
+          <w:bCs w:val="false"/>
+          <w:sz w:val="22"/>
+        </w:rPr>
+        <w:t>recuperación</w:t>
+      </w:r>
+      <w:r>
+        <w:rPr>
+          <w:rFonts w:ascii="Trebuchet MS" w:hAnsi="Trebuchet MS"/>
+          <w:b w:val="false"/>
+          <w:bCs w:val="false"/>
+          <w:sz w:val="22"/>
+        </w:rPr>
+        <w:t xml:space="preserve"> para volver a sembrar se reduce a la mitad. </w:t>
+      </w:r>
+      <w:r>
+        <w:rPr>
+          <w:rFonts w:ascii="Trebuchet MS" w:hAnsi="Trebuchet MS"/>
+          <w:b w:val="false"/>
+          <w:bCs w:val="false"/>
+          <w:sz w:val="22"/>
+        </w:rPr>
+        <w:t>Dicha cosecha se envía a un almacén para ser enviada a su destino futuramente.</w:t>
+      </w:r>
+    </w:p>
+    <w:p>
+      <w:pPr>
+        <w:pStyle w:val="Normal"/>
+        <w:rPr>
+          <w:rFonts w:ascii="Trebuchet MS" w:hAnsi="Trebuchet MS"/>
+          <w:b w:val="false"/>
+          <w:b w:val="false"/>
+          <w:bCs w:val="false"/>
+          <w:sz w:val="22"/>
+        </w:rPr>
+      </w:pPr>
+      <w:r>
+        <w:rPr/>
+      </w:r>
+    </w:p>
+    <w:p>
+      <w:pPr>
+        <w:pStyle w:val="Normal"/>
+        <w:rPr/>
+      </w:pPr>
+      <w:r>
+        <w:rPr>
+          <w:rFonts w:ascii="Trebuchet MS" w:hAnsi="Trebuchet MS"/>
+          <w:b w:val="false"/>
+          <w:bCs w:val="false"/>
+          <w:sz w:val="22"/>
+        </w:rPr>
+        <w:t>4 - Enviar una cosecha a un destino:</w:t>
+      </w:r>
+    </w:p>
+    <w:p>
+      <w:pPr>
+        <w:pStyle w:val="Normal"/>
+        <w:rPr/>
+      </w:pPr>
+      <w:r>
+        <w:rPr>
+          <w:rFonts w:ascii="Trebuchet MS" w:hAnsi="Trebuchet MS"/>
+          <w:b w:val="false"/>
+          <w:bCs w:val="false"/>
+          <w:sz w:val="22"/>
+        </w:rPr>
+        <w:t>Cuando una cosecha se encuentra en el almacen, puede ser enviada a un destino, que es el momento en el cual se recibe la ganancia por dicha cosecha, y como contrapartida tiene un costo determinado.</w:t>
+      </w:r>
+    </w:p>
+    <w:p>
+      <w:pPr>
+        <w:pStyle w:val="Normal"/>
+        <w:rPr>
+          <w:rFonts w:ascii="Trebuchet MS" w:hAnsi="Trebuchet MS"/>
+          <w:b w:val="false"/>
+          <w:b w:val="false"/>
+          <w:bCs w:val="false"/>
+          <w:sz w:val="22"/>
+        </w:rPr>
+      </w:pPr>
+      <w:r>
+        <w:rPr/>
+      </w:r>
+    </w:p>
+    <w:p>
+      <w:pPr>
+        <w:pStyle w:val="Normal"/>
+        <w:rPr/>
+      </w:pPr>
+      <w:r>
+        <w:rPr>
+          <w:rFonts w:ascii="Trebuchet MS" w:hAnsi="Trebuchet MS"/>
+          <w:b w:val="false"/>
+          <w:bCs w:val="false"/>
+          <w:sz w:val="22"/>
+        </w:rPr>
+        <w:t>5 - Comprar un terreno:</w:t>
+      </w:r>
+    </w:p>
+    <w:p>
+      <w:pPr>
+        <w:pStyle w:val="Normal"/>
+        <w:rPr/>
+      </w:pPr>
+      <w:r>
+        <w:rPr>
+          <w:rFonts w:ascii="Trebuchet MS" w:hAnsi="Trebuchet MS"/>
+          <w:b w:val="false"/>
+          <w:bCs w:val="false"/>
+          <w:sz w:val="22"/>
+        </w:rPr>
+        <w:t>En caso de tener el credito suficiente, el jugador puede comprar un nuevo terreno para poder seguir sembrando mas cultivos. Este terreno tiene un costo de compra que va aumentando a medida que el jugador va adquiriendo nuevos terrenos.</w:t>
+      </w:r>
+    </w:p>
+    <w:p>
+      <w:pPr>
+        <w:pStyle w:val="Normal"/>
+        <w:rPr>
+          <w:rFonts w:ascii="Trebuchet MS" w:hAnsi="Trebuchet MS"/>
+          <w:b w:val="false"/>
+          <w:b w:val="false"/>
+          <w:bCs w:val="false"/>
+          <w:sz w:val="22"/>
+        </w:rPr>
+      </w:pPr>
+      <w:r>
+        <w:rPr/>
+      </w:r>
+    </w:p>
+    <w:p>
+      <w:pPr>
+        <w:pStyle w:val="Normal"/>
+        <w:rPr/>
+      </w:pPr>
+      <w:r>
+        <w:rPr>
+          <w:rFonts w:ascii="Trebuchet MS" w:hAnsi="Trebuchet MS"/>
+          <w:b w:val="false"/>
+          <w:bCs w:val="false"/>
+          <w:sz w:val="22"/>
+        </w:rPr>
+        <w:t>6 - Vender un terreno:</w:t>
+      </w:r>
+    </w:p>
+    <w:p>
+      <w:pPr>
+        <w:pStyle w:val="Normal"/>
+        <w:rPr/>
+      </w:pPr>
+      <w:r>
+        <w:rPr>
+          <w:rFonts w:ascii="Trebuchet MS" w:hAnsi="Trebuchet MS"/>
+          <w:b w:val="false"/>
+          <w:bCs w:val="false"/>
+          <w:sz w:val="22"/>
+        </w:rPr>
+        <w:t>El jugador puede vender cada uno de sus terrenos para obtener una ganancia, aunque el valor de venta es del 50% del valor original de compra.</w:t>
+      </w:r>
+    </w:p>
+    <w:p>
+      <w:pPr>
+        <w:pStyle w:val="Normal"/>
+        <w:rPr>
+          <w:rFonts w:ascii="Trebuchet MS" w:hAnsi="Trebuchet MS"/>
+          <w:b w:val="false"/>
+          <w:b w:val="false"/>
+          <w:bCs w:val="false"/>
+          <w:sz w:val="22"/>
+        </w:rPr>
+      </w:pPr>
+      <w:r>
+        <w:rPr/>
+      </w:r>
+    </w:p>
+    <w:p>
+      <w:pPr>
+        <w:pStyle w:val="Normal"/>
+        <w:rPr/>
+      </w:pPr>
+      <w:r>
+        <w:rPr>
+          <w:rFonts w:ascii="Trebuchet MS" w:hAnsi="Trebuchet MS"/>
+          <w:b w:val="false"/>
+          <w:bCs w:val="false"/>
+          <w:sz w:val="22"/>
+        </w:rPr>
+        <w:t>7 - Comprar mas capacidad para el tanque:</w:t>
+      </w:r>
+    </w:p>
+    <w:p>
+      <w:pPr>
+        <w:pStyle w:val="Normal"/>
+        <w:rPr/>
+      </w:pPr>
+      <w:r>
+        <w:rPr>
+          <w:rFonts w:ascii="Trebuchet MS" w:hAnsi="Trebuchet MS"/>
+          <w:b w:val="false"/>
+          <w:bCs w:val="false"/>
+          <w:sz w:val="22"/>
+        </w:rPr>
+        <w:t>Cuando el o los tanques que tiene un jugador ya no son suficientes para regar el o los terrenos que posee, puede comprar un nuevo tanque para almacenar el agua que recibe en cada turno. De esta manera el agua remanente que perdia cuando su tanque se llenaba, ahora puede agregarla en un nuevo tanque.</w:t>
+      </w:r>
+    </w:p>
+    <w:p>
+      <w:pPr>
+        <w:pStyle w:val="Normal"/>
+        <w:rPr>
+          <w:rFonts w:ascii="Trebuchet MS" w:hAnsi="Trebuchet MS"/>
+          <w:b w:val="false"/>
+          <w:b w:val="false"/>
+          <w:bCs w:val="false"/>
+          <w:sz w:val="22"/>
+        </w:rPr>
+      </w:pPr>
+      <w:r>
+        <w:rPr/>
+      </w:r>
+    </w:p>
+    <w:p>
+      <w:pPr>
+        <w:pStyle w:val="Normal"/>
+        <w:rPr/>
+      </w:pPr>
+      <w:r>
+        <w:rPr>
+          <w:rFonts w:ascii="Trebuchet MS" w:hAnsi="Trebuchet MS"/>
+          <w:b w:val="false"/>
+          <w:bCs w:val="false"/>
+          <w:sz w:val="22"/>
+        </w:rPr>
+        <w:t xml:space="preserve">8 - Comprar mas capacidad para el </w:t>
+      </w:r>
+      <w:r>
+        <w:rPr>
+          <w:rFonts w:ascii="Trebuchet MS" w:hAnsi="Trebuchet MS"/>
+          <w:b w:val="false"/>
+          <w:bCs w:val="false"/>
+          <w:sz w:val="22"/>
+        </w:rPr>
+        <w:t>almacén:</w:t>
+      </w:r>
+    </w:p>
+    <w:p>
+      <w:pPr>
+        <w:pStyle w:val="Normal"/>
+        <w:rPr/>
+      </w:pPr>
+      <w:r>
+        <w:rPr>
+          <w:rFonts w:ascii="Trebuchet MS" w:hAnsi="Trebuchet MS"/>
+          <w:b w:val="false"/>
+          <w:bCs w:val="false"/>
+          <w:sz w:val="22"/>
+        </w:rPr>
+        <w:t>E</w:t>
+      </w:r>
+      <w:r>
+        <w:rPr>
+          <w:rFonts w:ascii="Trebuchet MS" w:hAnsi="Trebuchet MS"/>
+          <w:b w:val="false"/>
+          <w:bCs w:val="false"/>
+          <w:sz w:val="22"/>
+        </w:rPr>
+        <w:t>sta opcion es util cuando un jugador tiene mas cultivos para cosechar que capacidad en su almacen actual.</w:t>
+      </w:r>
+    </w:p>
+    <w:p>
+      <w:pPr>
+        <w:pStyle w:val="Normal"/>
+        <w:rPr>
+          <w:rFonts w:ascii="Trebuchet MS" w:hAnsi="Trebuchet MS"/>
+          <w:b w:val="false"/>
+          <w:b w:val="false"/>
+          <w:bCs w:val="false"/>
+          <w:sz w:val="22"/>
+        </w:rPr>
+      </w:pPr>
+      <w:r>
+        <w:rPr/>
+      </w:r>
+    </w:p>
+    <w:p>
+      <w:pPr>
+        <w:pStyle w:val="Normal"/>
+        <w:rPr/>
+      </w:pPr>
+      <w:r>
+        <w:rPr>
+          <w:rFonts w:ascii="Trebuchet MS" w:hAnsi="Trebuchet MS"/>
+          <w:b w:val="false"/>
+          <w:bCs w:val="false"/>
+          <w:sz w:val="22"/>
+        </w:rPr>
+        <w:t>9 - Cambiar de Terreno:</w:t>
+      </w:r>
+    </w:p>
+    <w:p>
+      <w:pPr>
+        <w:pStyle w:val="Normal"/>
+        <w:rPr/>
+      </w:pPr>
+      <w:r>
+        <w:rPr>
+          <w:rFonts w:ascii="Trebuchet MS" w:hAnsi="Trebuchet MS"/>
+          <w:b w:val="false"/>
+          <w:bCs w:val="false"/>
+          <w:sz w:val="22"/>
+        </w:rPr>
+        <w:t>Dado que cada jugador puede administrar uno o mas terrenos, esta opcion permite seleccionar con cual de esos terrenos va a trabajar en este momento.</w:t>
       </w:r>
     </w:p>
     <w:p>
@@ -1797,416 +2240,118 @@
         </w:rPr>
       </w:pPr>
       <w:r>
-        <w:rPr>
-          <w:rFonts w:ascii="Courier New" w:hAnsi="Courier New"/>
-          <w:b w:val="false"/>
-          <w:bCs w:val="false"/>
-          <w:color w:val="000000"/>
-          <w:sz w:val="20"/>
-        </w:rPr>
-        <w:t>Seleccione una Parcela:</w:t>
-      </w:r>
-    </w:p>
-    <w:p>
-      <w:pPr>
-        <w:pStyle w:val="Normal"/>
-        <w:ind w:left="0" w:right="0" w:hanging="0"/>
-        <w:jc w:val="left"/>
-        <w:rPr>
-          <w:rFonts w:ascii="Courier New" w:hAnsi="Courier New"/>
-          <w:color w:val="000000"/>
-          <w:sz w:val="20"/>
-        </w:rPr>
-      </w:pPr>
-      <w:r>
-        <w:rPr>
-          <w:rFonts w:ascii="Courier New" w:hAnsi="Courier New"/>
-          <w:color w:val="000000"/>
-          <w:sz w:val="20"/>
-        </w:rPr>
-        <w:t>Ingrese Fila: 1</w:t>
-      </w:r>
-    </w:p>
-    <w:p>
-      <w:pPr>
-        <w:pStyle w:val="Normal"/>
-        <w:ind w:left="0" w:right="0" w:hanging="0"/>
-        <w:jc w:val="left"/>
-        <w:rPr/>
-      </w:pPr>
-      <w:r>
-        <w:rPr>
-          <w:rFonts w:ascii="Courier New" w:hAnsi="Courier New"/>
-          <w:color w:val="000000"/>
-          <w:sz w:val="20"/>
-        </w:rPr>
-        <w:t xml:space="preserve">Ingrese Columna: </w:t>
-      </w:r>
-      <w:r>
-        <w:rPr>
-          <w:rFonts w:ascii="Courier New" w:hAnsi="Courier New"/>
-          <w:color w:val="00C87D"/>
-          <w:sz w:val="20"/>
-        </w:rPr>
-        <w:t>1</w:t>
-      </w:r>
-    </w:p>
-    <w:p>
-      <w:pPr>
-        <w:pStyle w:val="Normal"/>
-        <w:ind w:left="0" w:right="0" w:hanging="0"/>
-        <w:jc w:val="left"/>
-        <w:rPr>
-          <w:rFonts w:ascii="Courier New" w:hAnsi="Courier New"/>
-          <w:color w:val="000000"/>
-          <w:sz w:val="20"/>
-        </w:rPr>
-      </w:pPr>
-      <w:r>
-        <w:rPr>
-          <w:rFonts w:ascii="Courier New" w:hAnsi="Courier New"/>
-          <w:color w:val="000000"/>
-          <w:sz w:val="20"/>
-        </w:rPr>
-        <w:t>Ha seleccionado la Parcela(1, 1)</w:t>
-      </w:r>
-    </w:p>
-    <w:p>
-      <w:pPr>
-        <w:pStyle w:val="Normal"/>
-        <w:ind w:left="0" w:right="0" w:hanging="0"/>
-        <w:jc w:val="left"/>
-        <w:rPr>
-          <w:rFonts w:ascii="Courier New" w:hAnsi="Courier New"/>
-          <w:color w:val="000000"/>
-          <w:sz w:val="20"/>
-        </w:rPr>
-      </w:pPr>
-      <w:r>
-        <w:rPr>
-          <w:rFonts w:ascii="Courier New" w:hAnsi="Courier New"/>
-          <w:color w:val="000000"/>
-          <w:sz w:val="20"/>
-        </w:rPr>
-        <w:t>Seleccione un Cultivo:</w:t>
-      </w:r>
-    </w:p>
-    <w:p>
-      <w:pPr>
-        <w:pStyle w:val="Normal"/>
-        <w:ind w:left="0" w:right="0" w:hanging="0"/>
-        <w:jc w:val="left"/>
-        <w:rPr>
-          <w:rFonts w:ascii="Courier New" w:hAnsi="Courier New"/>
-          <w:color w:val="000000"/>
-          <w:sz w:val="20"/>
-        </w:rPr>
-      </w:pPr>
-      <w:r>
-        <w:rPr>
-          <w:rFonts w:ascii="Courier New" w:hAnsi="Courier New"/>
-          <w:color w:val="000000"/>
-          <w:sz w:val="20"/>
-        </w:rPr>
-        <w:t>1 - Cultivo A.</w:t>
-      </w:r>
-    </w:p>
-    <w:p>
-      <w:pPr>
-        <w:pStyle w:val="Normal"/>
-        <w:ind w:left="0" w:right="0" w:hanging="0"/>
-        <w:jc w:val="left"/>
-        <w:rPr>
-          <w:rFonts w:ascii="Courier New" w:hAnsi="Courier New"/>
-          <w:color w:val="000000"/>
-          <w:sz w:val="20"/>
-        </w:rPr>
-      </w:pPr>
-      <w:r>
-        <w:rPr>
-          <w:rFonts w:ascii="Courier New" w:hAnsi="Courier New"/>
-          <w:color w:val="000000"/>
-          <w:sz w:val="20"/>
-        </w:rPr>
-        <w:t>2 - Cultivo B.</w:t>
-      </w:r>
-    </w:p>
-    <w:p>
-      <w:pPr>
-        <w:pStyle w:val="Normal"/>
-        <w:ind w:left="0" w:right="0" w:hanging="0"/>
-        <w:jc w:val="left"/>
-        <w:rPr>
-          <w:rFonts w:ascii="Courier New" w:hAnsi="Courier New"/>
-          <w:color w:val="000000"/>
-          <w:sz w:val="20"/>
-        </w:rPr>
-      </w:pPr>
-      <w:r>
-        <w:rPr>
-          <w:rFonts w:ascii="Courier New" w:hAnsi="Courier New"/>
-          <w:color w:val="000000"/>
-          <w:sz w:val="20"/>
-        </w:rPr>
-        <w:t>3 - Cultivo C.</w:t>
-      </w:r>
-    </w:p>
-    <w:p>
-      <w:pPr>
-        <w:pStyle w:val="Normal"/>
-        <w:rPr>
-          <w:rFonts w:ascii="Courier New" w:hAnsi="Courier New"/>
-          <w:b w:val="false"/>
-          <w:b w:val="false"/>
-          <w:bCs w:val="false"/>
-          <w:color w:val="00C87D"/>
-          <w:sz w:val="20"/>
-        </w:rPr>
-      </w:pPr>
-      <w:r>
-        <w:rPr>
-          <w:rFonts w:ascii="Courier New" w:hAnsi="Courier New"/>
-          <w:b w:val="false"/>
-          <w:bCs w:val="false"/>
-          <w:color w:val="00C87D"/>
-          <w:sz w:val="20"/>
-        </w:rPr>
-      </w:r>
-    </w:p>
-    <w:p>
-      <w:pPr>
-        <w:pStyle w:val="Normal"/>
-        <w:rPr>
-          <w:rFonts w:ascii="Trebuchet MS" w:hAnsi="Trebuchet MS"/>
-          <w:b w:val="false"/>
-          <w:b w:val="false"/>
-          <w:bCs w:val="false"/>
-          <w:sz w:val="22"/>
-        </w:rPr>
-      </w:pPr>
-      <w:r>
-        <w:rPr>
-          <w:rFonts w:ascii="Trebuchet MS" w:hAnsi="Trebuchet MS"/>
-          <w:b w:val="false"/>
-          <w:bCs w:val="false"/>
-          <w:sz w:val="22"/>
-        </w:rPr>
-        <w:t>Cosechar:</w:t>
-      </w:r>
-    </w:p>
-    <w:p>
-      <w:pPr>
-        <w:pStyle w:val="Normal"/>
-        <w:rPr>
-          <w:rFonts w:ascii="Trebuchet MS" w:hAnsi="Trebuchet MS"/>
-          <w:b w:val="false"/>
-          <w:b w:val="false"/>
-          <w:bCs w:val="false"/>
-          <w:sz w:val="22"/>
-        </w:rPr>
-      </w:pPr>
-      <w:r>
-        <w:rPr>
-          <w:rFonts w:ascii="Trebuchet MS" w:hAnsi="Trebuchet MS"/>
-          <w:b w:val="false"/>
-          <w:bCs w:val="false"/>
-          <w:sz w:val="22"/>
-        </w:rPr>
-        <w:t>Luego de llegar al tiempo de maduracion de un cultivo, es necesario cosecharlo, dado que si no se realiza eso, dicho cultivo se pudre y se pierde, aunque su tiempo de recuperacion para volver a sembrar se reduce a la mitad.</w:t>
-      </w:r>
-    </w:p>
-    <w:p>
-      <w:pPr>
-        <w:pStyle w:val="Normal"/>
-        <w:rPr>
-          <w:rFonts w:ascii="Trebuchet MS" w:hAnsi="Trebuchet MS"/>
-          <w:b w:val="false"/>
-          <w:b w:val="false"/>
-          <w:bCs w:val="false"/>
-          <w:sz w:val="22"/>
-        </w:rPr>
-      </w:pPr>
-      <w:r>
-        <w:rPr>
-          <w:rFonts w:ascii="Trebuchet MS" w:hAnsi="Trebuchet MS"/>
-          <w:b w:val="false"/>
-          <w:bCs w:val="false"/>
-          <w:sz w:val="22"/>
-        </w:rPr>
-        <w:t>Regar:</w:t>
-      </w:r>
-    </w:p>
-    <w:p>
-      <w:pPr>
-        <w:pStyle w:val="Normal"/>
-        <w:rPr>
-          <w:rFonts w:ascii="Trebuchet MS" w:hAnsi="Trebuchet MS"/>
-          <w:b w:val="false"/>
-          <w:b w:val="false"/>
-          <w:bCs w:val="false"/>
-          <w:sz w:val="22"/>
-        </w:rPr>
-      </w:pPr>
-      <w:r>
-        <w:rPr>
-          <w:rFonts w:ascii="Trebuchet MS" w:hAnsi="Trebuchet MS"/>
-          <w:b w:val="false"/>
-          <w:bCs w:val="false"/>
-          <w:sz w:val="22"/>
-        </w:rPr>
-        <w:t>Cada vez que se realiza una Siembra, o se arranca un nuevo turno, es necesario regar todas y cada una de las parcelas cultivadas, caso contrario, las que no  fueron regadas al siguiente turno se secan y se pierden, teniendo que esperar un turno mas para volver a cultivar. Solo se puede regar una misma parcela una vez cada turno. Este es un ejemplo de lo que se visualiza al seleccionar regar:</w:t>
-      </w:r>
-    </w:p>
-    <w:p>
-      <w:pPr>
-        <w:pStyle w:val="Normal"/>
-        <w:rPr>
-          <w:rFonts w:ascii="Courier New" w:hAnsi="Courier New"/>
-          <w:b w:val="false"/>
-          <w:b w:val="false"/>
-          <w:bCs w:val="false"/>
-          <w:color w:val="000000"/>
-          <w:sz w:val="20"/>
-        </w:rPr>
-      </w:pPr>
-      <w:r>
-        <w:rPr>
-          <w:rFonts w:ascii="Courier New" w:hAnsi="Courier New"/>
-          <w:b w:val="false"/>
-          <w:bCs w:val="false"/>
-          <w:color w:val="000000"/>
-          <w:sz w:val="20"/>
-        </w:rPr>
-        <w:t>Seleccione una Parcela:</w:t>
-      </w:r>
-    </w:p>
-    <w:p>
-      <w:pPr>
-        <w:pStyle w:val="Normal"/>
-        <w:ind w:left="0" w:right="0" w:hanging="0"/>
-        <w:jc w:val="left"/>
-        <w:rPr>
-          <w:rFonts w:ascii="Courier New" w:hAnsi="Courier New"/>
-          <w:color w:val="000000"/>
-          <w:sz w:val="20"/>
-        </w:rPr>
-      </w:pPr>
-      <w:r>
-        <w:rPr>
-          <w:rFonts w:ascii="Courier New" w:hAnsi="Courier New"/>
-          <w:color w:val="000000"/>
-          <w:sz w:val="20"/>
-        </w:rPr>
-        <w:t>Ingrese Fila: 1</w:t>
-      </w:r>
-    </w:p>
-    <w:p>
-      <w:pPr>
-        <w:pStyle w:val="Normal"/>
-        <w:ind w:left="0" w:right="0" w:hanging="0"/>
-        <w:jc w:val="left"/>
-        <w:rPr/>
-      </w:pPr>
-      <w:r>
-        <w:rPr>
-          <w:rFonts w:ascii="Courier New" w:hAnsi="Courier New"/>
-          <w:color w:val="000000"/>
-          <w:sz w:val="20"/>
-        </w:rPr>
-        <w:t xml:space="preserve">Ingrese Columna: </w:t>
-      </w:r>
-      <w:r>
-        <w:rPr>
-          <w:rFonts w:ascii="Courier New" w:hAnsi="Courier New"/>
-          <w:color w:val="00C87D"/>
-          <w:sz w:val="20"/>
-        </w:rPr>
-        <w:t>1</w:t>
-      </w:r>
-    </w:p>
-    <w:p>
-      <w:pPr>
-        <w:pStyle w:val="Normal"/>
-        <w:ind w:left="0" w:right="0" w:hanging="0"/>
-        <w:jc w:val="left"/>
-        <w:rPr>
-          <w:rFonts w:ascii="Courier New" w:hAnsi="Courier New"/>
-          <w:color w:val="000000"/>
-          <w:sz w:val="20"/>
-        </w:rPr>
-      </w:pPr>
-      <w:r>
-        <w:rPr>
-          <w:rFonts w:ascii="Courier New" w:hAnsi="Courier New"/>
-          <w:color w:val="000000"/>
-          <w:sz w:val="20"/>
-        </w:rPr>
-        <w:t>Ha seleccionado la Parcela(1, 1)</w:t>
-      </w:r>
-    </w:p>
-    <w:p>
-      <w:pPr>
-        <w:pStyle w:val="Normal"/>
-        <w:rPr>
-          <w:rFonts w:ascii="Courier New" w:hAnsi="Courier New"/>
-          <w:b w:val="false"/>
-          <w:b w:val="false"/>
-          <w:bCs w:val="false"/>
-          <w:color w:val="000000"/>
-          <w:sz w:val="20"/>
-        </w:rPr>
-      </w:pPr>
-      <w:r>
-        <w:rPr>
-          <w:rFonts w:ascii="Courier New" w:hAnsi="Courier New"/>
-          <w:b w:val="false"/>
-          <w:bCs w:val="false"/>
-          <w:color w:val="000000"/>
-          <w:sz w:val="20"/>
-        </w:rPr>
-        <w:t>La parcela ha sido regada.</w:t>
-      </w:r>
-    </w:p>
-    <w:p>
-      <w:pPr>
-        <w:pStyle w:val="Normal"/>
-        <w:rPr>
-          <w:rFonts w:ascii="Trebuchet MS" w:hAnsi="Trebuchet MS"/>
-          <w:b w:val="false"/>
-          <w:b w:val="false"/>
-          <w:bCs w:val="false"/>
-          <w:sz w:val="22"/>
-        </w:rPr>
-      </w:pPr>
-      <w:r>
-        <w:rPr>
-          <w:rFonts w:ascii="Trebuchet MS" w:hAnsi="Trebuchet MS"/>
-          <w:b w:val="false"/>
-          <w:bCs w:val="false"/>
-          <w:sz w:val="22"/>
-        </w:rPr>
-        <w:t>Luego de haber realizado todas las acciones que considere conveniente el jugador, debe seleccionar la opcion 4, para poder avanzar al siguiente turno.</w:t>
-      </w:r>
-    </w:p>
-    <w:p>
-      <w:pPr>
-        <w:pStyle w:val="Normal"/>
-        <w:rPr>
-          <w:rFonts w:ascii="Trebuchet MS" w:hAnsi="Trebuchet MS"/>
-          <w:b w:val="false"/>
-          <w:b w:val="false"/>
-          <w:bCs w:val="false"/>
-          <w:sz w:val="22"/>
-        </w:rPr>
-      </w:pPr>
-      <w:r>
-        <w:rPr>
-          <w:rFonts w:ascii="Trebuchet MS" w:hAnsi="Trebuchet MS"/>
-          <w:b w:val="false"/>
-          <w:bCs w:val="false"/>
-          <w:sz w:val="22"/>
-        </w:rPr>
-        <w:t>Asi sucesivamente hasta que se llega al turno 10, el final.</w:t>
+        <w:rPr/>
+      </w:r>
+    </w:p>
+    <w:p>
+      <w:pPr>
+        <w:pStyle w:val="Normal"/>
+        <w:rPr/>
+      </w:pPr>
+      <w:r>
+        <w:rPr>
+          <w:rFonts w:ascii="Trebuchet MS" w:hAnsi="Trebuchet MS"/>
+          <w:b w:val="false"/>
+          <w:bCs w:val="false"/>
+          <w:sz w:val="22"/>
+        </w:rPr>
+        <w:t xml:space="preserve">Luego de haber realizado todas las acciones que considere conveniente el jugador, debe seleccionar la </w:t>
+      </w:r>
+      <w:r>
+        <w:rPr>
+          <w:rFonts w:ascii="Trebuchet MS" w:hAnsi="Trebuchet MS"/>
+          <w:b w:val="false"/>
+          <w:bCs w:val="false"/>
+          <w:sz w:val="22"/>
+        </w:rPr>
+        <w:t>opción</w:t>
+      </w:r>
+      <w:r>
+        <w:rPr>
+          <w:rFonts w:ascii="Trebuchet MS" w:hAnsi="Trebuchet MS"/>
+          <w:b w:val="false"/>
+          <w:bCs w:val="false"/>
+          <w:sz w:val="22"/>
+        </w:rPr>
+        <w:t xml:space="preserve"> </w:t>
+      </w:r>
+      <w:r>
+        <w:rPr>
+          <w:rFonts w:ascii="Trebuchet MS" w:hAnsi="Trebuchet MS"/>
+          <w:b w:val="false"/>
+          <w:bCs w:val="false"/>
+          <w:sz w:val="22"/>
+        </w:rPr>
+        <w:t>10</w:t>
+      </w:r>
+      <w:r>
+        <w:rPr>
+          <w:rFonts w:ascii="Trebuchet MS" w:hAnsi="Trebuchet MS"/>
+          <w:b w:val="false"/>
+          <w:bCs w:val="false"/>
+          <w:sz w:val="22"/>
+        </w:rPr>
+        <w:t xml:space="preserve">, para poder avanzar al siguiente turno </w:t>
+      </w:r>
+      <w:r>
+        <w:rPr>
+          <w:rFonts w:ascii="Trebuchet MS" w:hAnsi="Trebuchet MS"/>
+          <w:b w:val="false"/>
+          <w:bCs w:val="false"/>
+          <w:sz w:val="22"/>
+        </w:rPr>
+        <w:t>(o la opcion 11 para abandonar definitivamente el juego, en tal caso los restantes jugadores pueden continuar)</w:t>
+      </w:r>
+      <w:r>
+        <w:rPr>
+          <w:rFonts w:ascii="Trebuchet MS" w:hAnsi="Trebuchet MS"/>
+          <w:b w:val="false"/>
+          <w:bCs w:val="false"/>
+          <w:sz w:val="22"/>
+        </w:rPr>
+        <w:t>.</w:t>
+      </w:r>
+    </w:p>
+    <w:p>
+      <w:pPr>
+        <w:pStyle w:val="Normal"/>
+        <w:rPr/>
+      </w:pPr>
+      <w:r>
+        <w:rPr>
+          <w:rFonts w:ascii="Trebuchet MS" w:hAnsi="Trebuchet MS"/>
+          <w:b w:val="false"/>
+          <w:bCs w:val="false"/>
+          <w:sz w:val="22"/>
+        </w:rPr>
+        <w:t>Así</w:t>
+      </w:r>
+      <w:r>
+        <w:rPr>
+          <w:rFonts w:ascii="Trebuchet MS" w:hAnsi="Trebuchet MS"/>
+          <w:b w:val="false"/>
+          <w:bCs w:val="false"/>
+          <w:sz w:val="22"/>
+        </w:rPr>
+        <w:t xml:space="preserve"> sucesivamente hasta que se llega al </w:t>
+      </w:r>
+      <w:r>
+        <w:rPr>
+          <w:rFonts w:ascii="Trebuchet MS" w:hAnsi="Trebuchet MS"/>
+          <w:b w:val="false"/>
+          <w:bCs w:val="false"/>
+          <w:sz w:val="22"/>
+        </w:rPr>
+        <w:t>ultimo turno (el cual fue seleccionado al iniciar el juego)</w:t>
+      </w:r>
+      <w:r>
+        <w:rPr>
+          <w:rFonts w:ascii="Trebuchet MS" w:hAnsi="Trebuchet MS"/>
+          <w:b w:val="false"/>
+          <w:bCs w:val="false"/>
+          <w:sz w:val="22"/>
+        </w:rPr>
+        <w:t>.</w:t>
       </w:r>
       <w:r>
         <w:br w:type="page"/>
@@ -2283,13 +2428,59 @@
           <w:ilvl w:val="0"/>
           <w:numId w:val="3"/>
         </w:numPr>
-        <w:rPr>
-          <w:rFonts w:ascii="Trebuchet MS" w:hAnsi="Trebuchet MS"/>
-          <w:b/>
+        <w:rPr/>
+      </w:pPr>
+      <w:r>
+        <w:rPr>
+          <w:rFonts w:ascii="Trebuchet MS" w:hAnsi="Trebuchet MS"/>
           <w:b/>
           <w:bCs/>
           <w:sz w:val="22"/>
         </w:rPr>
+        <w:t>Carpeta lib:</w:t>
+      </w:r>
+    </w:p>
+    <w:p>
+      <w:pPr>
+        <w:pStyle w:val="Normal"/>
+        <w:numPr>
+          <w:ilvl w:val="0"/>
+          <w:numId w:val="0"/>
+        </w:numPr>
+        <w:ind w:left="720" w:hanging="0"/>
+        <w:rPr>
+          <w:b w:val="false"/>
+          <w:b w:val="false"/>
+          <w:bCs w:val="false"/>
+        </w:rPr>
+      </w:pPr>
+      <w:r>
+        <w:rPr>
+          <w:rFonts w:ascii="Trebuchet MS" w:hAnsi="Trebuchet MS"/>
+          <w:b w:val="false"/>
+          <w:bCs w:val="false"/>
+          <w:sz w:val="22"/>
+        </w:rPr>
+        <w:t xml:space="preserve">Alli se </w:t>
+      </w:r>
+      <w:r>
+        <w:rPr>
+          <w:rFonts w:ascii="Trebuchet MS" w:hAnsi="Trebuchet MS"/>
+          <w:b w:val="false"/>
+          <w:bCs w:val="false"/>
+          <w:sz w:val="22"/>
+        </w:rPr>
+        <w:t>encuentra la libreria EasyBMP, la cual se utiliza para generar imagenes en formato BMP del terreno de juego, por cada jugador, por cada turno.</w:t>
+      </w:r>
+    </w:p>
+    <w:p>
+      <w:pPr>
+        <w:pStyle w:val="Normal"/>
+        <w:numPr>
+          <w:ilvl w:val="0"/>
+          <w:numId w:val="3"/>
+        </w:numPr>
+        <w:rPr/>
       </w:pPr>
       <w:r>
         <w:rPr>
@@ -2298,7 +2489,7 @@
           <w:bCs/>
           <w:sz w:val="22"/>
         </w:rPr>
-        <w:t>granjeros.cpp y granjeros.h:</w:t>
+        <w:t>Lista.h y Nodo.h:</w:t>
       </w:r>
     </w:p>
     <w:p>
@@ -2310,16 +2501,37 @@
         </w:numPr>
         <w:ind w:left="720" w:hanging="0"/>
         <w:rPr>
-          <w:rFonts w:ascii="Trebuchet MS" w:hAnsi="Trebuchet MS"/>
-          <w:sz w:val="22"/>
-        </w:rPr>
-      </w:pPr>
-      <w:r>
-        <w:rPr>
-          <w:rFonts w:ascii="Trebuchet MS" w:hAnsi="Trebuchet MS"/>
-          <w:sz w:val="22"/>
-        </w:rPr>
-        <w:t>Es el archivo de código principal. En la función main tiene el bucle principal del juego, el cual va llamando a las respectivas funciones.</w:t>
+          <w:b w:val="false"/>
+          <w:b w:val="false"/>
+          <w:bCs w:val="false"/>
+        </w:rPr>
+      </w:pPr>
+      <w:r>
+        <w:rPr>
+          <w:rFonts w:ascii="Trebuchet MS" w:hAnsi="Trebuchet MS"/>
+          <w:b w:val="false"/>
+          <w:bCs w:val="false"/>
+          <w:sz w:val="22"/>
+        </w:rPr>
+        <w:t xml:space="preserve">Contienen la </w:t>
+      </w:r>
+      <w:r>
+        <w:rPr>
+          <w:rFonts w:ascii="Trebuchet MS" w:hAnsi="Trebuchet MS"/>
+          <w:b w:val="false"/>
+          <w:bCs w:val="false"/>
+          <w:sz w:val="22"/>
+        </w:rPr>
+        <w:t>implementación</w:t>
+      </w:r>
+      <w:r>
+        <w:rPr>
+          <w:rFonts w:ascii="Trebuchet MS" w:hAnsi="Trebuchet MS"/>
+          <w:b w:val="false"/>
+          <w:bCs w:val="false"/>
+          <w:sz w:val="22"/>
+        </w:rPr>
+        <w:t xml:space="preserve"> de la Lista Simplemente Enlazada.</w:t>
       </w:r>
     </w:p>
     <w:p>
@@ -2329,13 +2541,50 @@
           <w:ilvl w:val="0"/>
           <w:numId w:val="3"/>
         </w:numPr>
-        <w:rPr>
-          <w:rFonts w:ascii="Trebuchet MS" w:hAnsi="Trebuchet MS"/>
-          <w:b/>
+        <w:rPr/>
+      </w:pPr>
+      <w:r>
+        <w:rPr>
+          <w:rFonts w:ascii="Trebuchet MS" w:hAnsi="Trebuchet MS"/>
           <w:b/>
           <w:bCs/>
           <w:sz w:val="22"/>
         </w:rPr>
+        <w:t>TP2.cpp y TP2.h:</w:t>
+      </w:r>
+    </w:p>
+    <w:p>
+      <w:pPr>
+        <w:pStyle w:val="Normal"/>
+        <w:numPr>
+          <w:ilvl w:val="0"/>
+          <w:numId w:val="0"/>
+        </w:numPr>
+        <w:ind w:left="720" w:hanging="0"/>
+        <w:rPr>
+          <w:b w:val="false"/>
+          <w:b w:val="false"/>
+          <w:bCs w:val="false"/>
+        </w:rPr>
+      </w:pPr>
+      <w:r>
+        <w:rPr>
+          <w:rFonts w:ascii="Trebuchet MS" w:hAnsi="Trebuchet MS"/>
+          <w:b w:val="false"/>
+          <w:bCs w:val="false"/>
+          <w:sz w:val="22"/>
+        </w:rPr>
+        <w:t>Contiene el metodo main el cual ejecuta el TDA Juego.</w:t>
+      </w:r>
+    </w:p>
+    <w:p>
+      <w:pPr>
+        <w:pStyle w:val="Normal"/>
+        <w:numPr>
+          <w:ilvl w:val="0"/>
+          <w:numId w:val="3"/>
+        </w:numPr>
+        <w:rPr/>
       </w:pPr>
       <w:r>
         <w:rPr>
@@ -2344,7 +2593,7 @@
           <w:bCs/>
           <w:sz w:val="22"/>
         </w:rPr>
-        <w:t>acciones.cpp y acciones.h:</w:t>
+        <w:t>Constantes.h:</w:t>
       </w:r>
     </w:p>
     <w:p>
@@ -2356,16 +2605,19 @@
         </w:numPr>
         <w:ind w:left="720" w:hanging="0"/>
         <w:rPr>
-          <w:rFonts w:ascii="Trebuchet MS" w:hAnsi="Trebuchet MS"/>
-          <w:sz w:val="22"/>
-        </w:rPr>
-      </w:pPr>
-      <w:r>
-        <w:rPr>
-          <w:rFonts w:ascii="Trebuchet MS" w:hAnsi="Trebuchet MS"/>
-          <w:sz w:val="22"/>
-        </w:rPr>
-        <w:t>Contiene las acciones que puede realizar un jugador.</w:t>
+          <w:b w:val="false"/>
+          <w:b w:val="false"/>
+          <w:bCs w:val="false"/>
+        </w:rPr>
+      </w:pPr>
+      <w:r>
+        <w:rPr>
+          <w:rFonts w:ascii="Trebuchet MS" w:hAnsi="Trebuchet MS"/>
+          <w:b w:val="false"/>
+          <w:bCs w:val="false"/>
+          <w:sz w:val="22"/>
+        </w:rPr>
+        <w:t>Contiene las constantes que determinan las configuraciones y valores utilizados a lo largo del programa.</w:t>
       </w:r>
     </w:p>
     <w:p>
@@ -2375,13 +2627,50 @@
           <w:ilvl w:val="0"/>
           <w:numId w:val="3"/>
         </w:numPr>
-        <w:rPr>
-          <w:rFonts w:ascii="Trebuchet MS" w:hAnsi="Trebuchet MS"/>
-          <w:b/>
+        <w:rPr/>
+      </w:pPr>
+      <w:r>
+        <w:rPr>
+          <w:rFonts w:ascii="Trebuchet MS" w:hAnsi="Trebuchet MS"/>
           <w:b/>
           <w:bCs/>
           <w:sz w:val="22"/>
         </w:rPr>
+        <w:t>EstadoParcela.h:</w:t>
+      </w:r>
+    </w:p>
+    <w:p>
+      <w:pPr>
+        <w:pStyle w:val="Normal"/>
+        <w:numPr>
+          <w:ilvl w:val="0"/>
+          <w:numId w:val="0"/>
+        </w:numPr>
+        <w:ind w:left="720" w:hanging="0"/>
+        <w:rPr>
+          <w:b w:val="false"/>
+          <w:b w:val="false"/>
+          <w:bCs w:val="false"/>
+        </w:rPr>
+      </w:pPr>
+      <w:r>
+        <w:rPr>
+          <w:rFonts w:ascii="Trebuchet MS" w:hAnsi="Trebuchet MS"/>
+          <w:b w:val="false"/>
+          <w:bCs w:val="false"/>
+          <w:sz w:val="22"/>
+        </w:rPr>
+        <w:t>Enumerado que contiene los estados que puede tener una parcela a lo largo de su vida util.</w:t>
+      </w:r>
+    </w:p>
+    <w:p>
+      <w:pPr>
+        <w:pStyle w:val="Normal"/>
+        <w:numPr>
+          <w:ilvl w:val="0"/>
+          <w:numId w:val="3"/>
+        </w:numPr>
+        <w:rPr/>
       </w:pPr>
       <w:r>
         <w:rPr>
@@ -2390,7 +2679,7 @@
           <w:bCs/>
           <w:sz w:val="22"/>
         </w:rPr>
-        <w:t>constantes.h:</w:t>
+        <w:t>TipoDificultad.h:</w:t>
       </w:r>
     </w:p>
     <w:p>
@@ -2402,16 +2691,19 @@
         </w:numPr>
         <w:ind w:left="720" w:hanging="0"/>
         <w:rPr>
-          <w:rFonts w:ascii="Trebuchet MS" w:hAnsi="Trebuchet MS"/>
-          <w:sz w:val="22"/>
-        </w:rPr>
-      </w:pPr>
-      <w:r>
-        <w:rPr>
-          <w:rFonts w:ascii="Trebuchet MS" w:hAnsi="Trebuchet MS"/>
-          <w:sz w:val="22"/>
-        </w:rPr>
-        <w:t>Tiene las configuraciones del juego: Ancho y Alto del Terreno, Cantidad de Turnos del juego, Cantidad Inicial y Máxima del Tanque de Agua. También contiene los datos de los cultivos: Costo de las Semillas, Rentabilidad, Tiempo de Cosecha, Tiempo de Recuperación y representación de cada cultivo en pantalla.</w:t>
+          <w:b w:val="false"/>
+          <w:b w:val="false"/>
+          <w:bCs w:val="false"/>
+        </w:rPr>
+      </w:pPr>
+      <w:r>
+        <w:rPr>
+          <w:rFonts w:ascii="Trebuchet MS" w:hAnsi="Trebuchet MS"/>
+          <w:b w:val="false"/>
+          <w:bCs w:val="false"/>
+          <w:sz w:val="22"/>
+        </w:rPr>
+        <w:t>Enumerado con los 3 niveles de dificultad del juego.</w:t>
       </w:r>
     </w:p>
     <w:p>
@@ -2421,13 +2713,50 @@
           <w:ilvl w:val="0"/>
           <w:numId w:val="3"/>
         </w:numPr>
-        <w:rPr>
-          <w:rFonts w:ascii="Trebuchet MS" w:hAnsi="Trebuchet MS"/>
-          <w:b/>
+        <w:rPr/>
+      </w:pPr>
+      <w:r>
+        <w:rPr>
+          <w:rFonts w:ascii="Trebuchet MS" w:hAnsi="Trebuchet MS"/>
           <w:b/>
           <w:bCs/>
           <w:sz w:val="22"/>
         </w:rPr>
+        <w:t>Almacen.cpp y Almacen.h:</w:t>
+      </w:r>
+    </w:p>
+    <w:p>
+      <w:pPr>
+        <w:pStyle w:val="Normal"/>
+        <w:numPr>
+          <w:ilvl w:val="0"/>
+          <w:numId w:val="0"/>
+        </w:numPr>
+        <w:ind w:left="720" w:hanging="0"/>
+        <w:rPr>
+          <w:b w:val="false"/>
+          <w:b w:val="false"/>
+          <w:bCs w:val="false"/>
+        </w:rPr>
+      </w:pPr>
+      <w:r>
+        <w:rPr>
+          <w:rFonts w:ascii="Trebuchet MS" w:hAnsi="Trebuchet MS"/>
+          <w:b w:val="false"/>
+          <w:bCs w:val="false"/>
+          <w:sz w:val="22"/>
+        </w:rPr>
+        <w:t>TDA encargado de almacenar cosechas.</w:t>
+      </w:r>
+    </w:p>
+    <w:p>
+      <w:pPr>
+        <w:pStyle w:val="Normal"/>
+        <w:numPr>
+          <w:ilvl w:val="0"/>
+          <w:numId w:val="3"/>
+        </w:numPr>
+        <w:rPr/>
       </w:pPr>
       <w:r>
         <w:rPr>
@@ -2436,7 +2765,7 @@
           <w:bCs/>
           <w:sz w:val="22"/>
         </w:rPr>
-        <w:t>consola.cpp y consola.h:</w:t>
+        <w:t>Archivo.cpp y Archivo.h:</w:t>
       </w:r>
     </w:p>
     <w:p>
@@ -2448,16 +2777,19 @@
         </w:numPr>
         <w:ind w:left="720" w:hanging="0"/>
         <w:rPr>
-          <w:rFonts w:ascii="Trebuchet MS" w:hAnsi="Trebuchet MS"/>
-          <w:sz w:val="22"/>
-        </w:rPr>
-      </w:pPr>
-      <w:r>
-        <w:rPr>
-          <w:rFonts w:ascii="Trebuchet MS" w:hAnsi="Trebuchet MS"/>
-          <w:sz w:val="22"/>
-        </w:rPr>
-        <w:t>Se encarga de solicitar ingreso por teclado, mostrar presentación del juego, finalización del juego, y muestra las posibles acciones en cada turno.</w:t>
+          <w:b w:val="false"/>
+          <w:b w:val="false"/>
+          <w:bCs w:val="false"/>
+        </w:rPr>
+      </w:pPr>
+      <w:r>
+        <w:rPr>
+          <w:rFonts w:ascii="Trebuchet MS" w:hAnsi="Trebuchet MS"/>
+          <w:b w:val="false"/>
+          <w:bCs w:val="false"/>
+          <w:sz w:val="22"/>
+        </w:rPr>
+        <w:t>Se encarga de las operaciones con archivos, rutaas, crear carpetas, etc.</w:t>
       </w:r>
     </w:p>
     <w:p>
@@ -2467,13 +2799,52 @@
           <w:ilvl w:val="0"/>
           <w:numId w:val="3"/>
         </w:numPr>
-        <w:rPr>
-          <w:rFonts w:ascii="Trebuchet MS" w:hAnsi="Trebuchet MS"/>
-          <w:b/>
+        <w:rPr/>
+      </w:pPr>
+      <w:r>
+        <w:rPr>
+          <w:rFonts w:ascii="Trebuchet MS" w:hAnsi="Trebuchet MS"/>
           <w:b/>
           <w:bCs/>
           <w:sz w:val="22"/>
         </w:rPr>
+        <w:t>Consola.cpp y Consola.h:</w:t>
+      </w:r>
+    </w:p>
+    <w:p>
+      <w:pPr>
+        <w:pStyle w:val="Normal"/>
+        <w:numPr>
+          <w:ilvl w:val="0"/>
+          <w:numId w:val="0"/>
+        </w:numPr>
+        <w:ind w:left="720" w:hanging="0"/>
+        <w:rPr>
+          <w:b w:val="false"/>
+          <w:b w:val="false"/>
+          <w:bCs w:val="false"/>
+          <w:u w:val="none"/>
+        </w:rPr>
+      </w:pPr>
+      <w:r>
+        <w:rPr>
+          <w:rFonts w:ascii="Trebuchet MS" w:hAnsi="Trebuchet MS"/>
+          <w:b w:val="false"/>
+          <w:bCs w:val="false"/>
+          <w:sz w:val="22"/>
+          <w:u w:val="none"/>
+        </w:rPr>
+        <w:t>Se encarga de mostrar por pantalla informacion y solicitarla por teclado.</w:t>
+      </w:r>
+    </w:p>
+    <w:p>
+      <w:pPr>
+        <w:pStyle w:val="Normal"/>
+        <w:numPr>
+          <w:ilvl w:val="0"/>
+          <w:numId w:val="3"/>
+        </w:numPr>
+        <w:rPr/>
       </w:pPr>
       <w:r>
         <w:rPr>
@@ -2482,7 +2853,7 @@
           <w:bCs/>
           <w:sz w:val="22"/>
         </w:rPr>
-        <w:t>cultivo.cpp y cultivo.h:</w:t>
+        <w:t>Cultivo.cpp y Cultivo.h:</w:t>
       </w:r>
     </w:p>
     <w:p>
@@ -2494,16 +2865,21 @@
         </w:numPr>
         <w:ind w:left="720" w:hanging="0"/>
         <w:rPr>
-          <w:rFonts w:ascii="Trebuchet MS" w:hAnsi="Trebuchet MS"/>
-          <w:sz w:val="22"/>
-        </w:rPr>
-      </w:pPr>
-      <w:r>
-        <w:rPr>
-          <w:rFonts w:ascii="Trebuchet MS" w:hAnsi="Trebuchet MS"/>
-          <w:sz w:val="22"/>
-        </w:rPr>
-        <w:t>Clase encargada del manejo de los cultivos. Según el tipo de Cultivo, devuelve el costo de las Semillas, cuanta Rentabilidad se obtiene al cosechar, el tiempo de maduración del cultivo, y cuanto tiempo requiere para que luego de cosechar se pueda volver a cultivar. También proporciona una forma de representar el tipo de cultivo en pantalla.</w:t>
+          <w:b w:val="false"/>
+          <w:b w:val="false"/>
+          <w:bCs w:val="false"/>
+          <w:u w:val="none"/>
+        </w:rPr>
+      </w:pPr>
+      <w:r>
+        <w:rPr>
+          <w:rFonts w:ascii="Trebuchet MS" w:hAnsi="Trebuchet MS"/>
+          <w:b w:val="false"/>
+          <w:bCs w:val="false"/>
+          <w:sz w:val="22"/>
+          <w:u w:val="none"/>
+        </w:rPr>
+        <w:t>TDA que maneja la informacion de cultivos.</w:t>
       </w:r>
     </w:p>
     <w:p>
@@ -2513,13 +2889,50 @@
           <w:ilvl w:val="0"/>
           <w:numId w:val="3"/>
         </w:numPr>
-        <w:rPr>
-          <w:rFonts w:ascii="Trebuchet MS" w:hAnsi="Trebuchet MS"/>
-          <w:b/>
+        <w:rPr/>
+      </w:pPr>
+      <w:r>
+        <w:rPr>
+          <w:rFonts w:ascii="Trebuchet MS" w:hAnsi="Trebuchet MS"/>
           <w:b/>
           <w:bCs/>
           <w:sz w:val="22"/>
         </w:rPr>
+        <w:t>Destino.cpp y Destino.h:</w:t>
+      </w:r>
+    </w:p>
+    <w:p>
+      <w:pPr>
+        <w:pStyle w:val="Normal"/>
+        <w:numPr>
+          <w:ilvl w:val="0"/>
+          <w:numId w:val="0"/>
+        </w:numPr>
+        <w:ind w:left="720" w:hanging="0"/>
+        <w:rPr>
+          <w:b w:val="false"/>
+          <w:b w:val="false"/>
+          <w:bCs w:val="false"/>
+        </w:rPr>
+      </w:pPr>
+      <w:r>
+        <w:rPr>
+          <w:rFonts w:ascii="Trebuchet MS" w:hAnsi="Trebuchet MS"/>
+          <w:b w:val="false"/>
+          <w:bCs w:val="false"/>
+          <w:sz w:val="22"/>
+        </w:rPr>
+        <w:t>TDA que maneja la informacion de destinos.</w:t>
+      </w:r>
+    </w:p>
+    <w:p>
+      <w:pPr>
+        <w:pStyle w:val="Normal"/>
+        <w:numPr>
+          <w:ilvl w:val="0"/>
+          <w:numId w:val="3"/>
+        </w:numPr>
+        <w:rPr/>
       </w:pPr>
       <w:r>
         <w:rPr>
@@ -2528,7 +2941,7 @@
           <w:bCs/>
           <w:sz w:val="22"/>
         </w:rPr>
-        <w:t>parcela.cpp y parcela.h:</w:t>
+        <w:t>Dificultad.cpp y Dificultad.h:</w:t>
       </w:r>
     </w:p>
     <w:p>
@@ -2540,16 +2953,21 @@
         </w:numPr>
         <w:ind w:left="720" w:hanging="0"/>
         <w:rPr>
-          <w:rFonts w:ascii="Trebuchet MS" w:hAnsi="Trebuchet MS"/>
-          <w:sz w:val="22"/>
-        </w:rPr>
-      </w:pPr>
-      <w:r>
-        <w:rPr>
-          <w:rFonts w:ascii="Trebuchet MS" w:hAnsi="Trebuchet MS"/>
-          <w:sz w:val="22"/>
-        </w:rPr>
-        <w:t>Clase encargada del manejo de cada parcela. Proporciona funciones para determinar si la parcela esta Vacía (sin cultivo), si fue regada en este turno, cantidad de créditos requeridos para comprar semillas de un cultivo en particular, la rentabilidad que dará la parcela actual ya cultivada al momento de cosecharla, y una función para poder representar su cultivo en pantalla. También proporciona funciones que permiten realizar acciones al jugador, tales como Establecer un cultivo, Regar dicho Cultivo, Cosecharlo. Ademas se encarga de realizar las acciones necesarias al pasar de un turno al otro.</w:t>
+          <w:b w:val="false"/>
+          <w:b w:val="false"/>
+          <w:bCs w:val="false"/>
+          <w:u w:val="none"/>
+        </w:rPr>
+      </w:pPr>
+      <w:r>
+        <w:rPr>
+          <w:rFonts w:ascii="Trebuchet MS" w:hAnsi="Trebuchet MS"/>
+          <w:b w:val="false"/>
+          <w:bCs w:val="false"/>
+          <w:sz w:val="22"/>
+          <w:u w:val="none"/>
+        </w:rPr>
+        <w:t>Contiene la informacion necesaria para configurar la dificultad del juego.</w:t>
       </w:r>
     </w:p>
     <w:p>
@@ -2559,13 +2977,50 @@
           <w:ilvl w:val="0"/>
           <w:numId w:val="3"/>
         </w:numPr>
-        <w:rPr>
-          <w:rFonts w:ascii="Trebuchet MS" w:hAnsi="Trebuchet MS"/>
-          <w:b/>
+        <w:rPr/>
+      </w:pPr>
+      <w:r>
+        <w:rPr>
+          <w:rFonts w:ascii="Trebuchet MS" w:hAnsi="Trebuchet MS"/>
           <w:b/>
           <w:bCs/>
           <w:sz w:val="22"/>
         </w:rPr>
+        <w:t>Imagen.cpp y Imagen.h:</w:t>
+      </w:r>
+    </w:p>
+    <w:p>
+      <w:pPr>
+        <w:pStyle w:val="Normal"/>
+        <w:numPr>
+          <w:ilvl w:val="0"/>
+          <w:numId w:val="0"/>
+        </w:numPr>
+        <w:ind w:left="720" w:hanging="0"/>
+        <w:rPr>
+          <w:b w:val="false"/>
+          <w:b w:val="false"/>
+          <w:bCs w:val="false"/>
+        </w:rPr>
+      </w:pPr>
+      <w:r>
+        <w:rPr>
+          <w:rFonts w:ascii="Trebuchet MS" w:hAnsi="Trebuchet MS"/>
+          <w:b w:val="false"/>
+          <w:bCs w:val="false"/>
+          <w:sz w:val="22"/>
+        </w:rPr>
+        <w:t>Realiza las operaciones para la generacion de la imagen del terreno de cada turno de cada jugador.</w:t>
+      </w:r>
+    </w:p>
+    <w:p>
+      <w:pPr>
+        <w:pStyle w:val="Normal"/>
+        <w:numPr>
+          <w:ilvl w:val="0"/>
+          <w:numId w:val="3"/>
+        </w:numPr>
+        <w:rPr/>
       </w:pPr>
       <w:r>
         <w:rPr>
@@ -2574,7 +3029,7 @@
           <w:bCs/>
           <w:sz w:val="22"/>
         </w:rPr>
-        <w:t>tipocultivo.h</w:t>
+        <w:t>Juego.cpp y Juego.h:</w:t>
       </w:r>
     </w:p>
     <w:p>
@@ -2585,14 +3040,307 @@
           <w:numId w:val="0"/>
         </w:numPr>
         <w:ind w:left="720" w:hanging="0"/>
-        <w:rPr/>
-      </w:pPr>
-      <w:r>
-        <w:rPr>
-          <w:rFonts w:ascii="Trebuchet MS" w:hAnsi="Trebuchet MS"/>
-          <w:sz w:val="22"/>
-        </w:rPr>
-        <w:t>Contiene el enum TipoCultivo.</w:t>
+        <w:rPr>
+          <w:b w:val="false"/>
+          <w:b w:val="false"/>
+          <w:bCs w:val="false"/>
+        </w:rPr>
+      </w:pPr>
+      <w:r>
+        <w:rPr>
+          <w:rFonts w:ascii="Trebuchet MS" w:hAnsi="Trebuchet MS"/>
+          <w:b w:val="false"/>
+          <w:bCs w:val="false"/>
+          <w:sz w:val="22"/>
+        </w:rPr>
+        <w:t>Contiene todas las funciones principales del juego y su bucle principal de ejecucion de turnos y jugadores.</w:t>
+      </w:r>
+    </w:p>
+    <w:p>
+      <w:pPr>
+        <w:pStyle w:val="Normal"/>
+        <w:numPr>
+          <w:ilvl w:val="0"/>
+          <w:numId w:val="3"/>
+        </w:numPr>
+        <w:rPr/>
+      </w:pPr>
+      <w:r>
+        <w:rPr>
+          <w:rFonts w:ascii="Trebuchet MS" w:hAnsi="Trebuchet MS"/>
+          <w:b/>
+          <w:bCs/>
+          <w:sz w:val="22"/>
+        </w:rPr>
+        <w:t>Jugador.cpp y Jugador.h:</w:t>
+      </w:r>
+    </w:p>
+    <w:p>
+      <w:pPr>
+        <w:pStyle w:val="Normal"/>
+        <w:numPr>
+          <w:ilvl w:val="0"/>
+          <w:numId w:val="0"/>
+        </w:numPr>
+        <w:ind w:left="720" w:hanging="0"/>
+        <w:rPr>
+          <w:b w:val="false"/>
+          <w:b w:val="false"/>
+          <w:bCs w:val="false"/>
+        </w:rPr>
+      </w:pPr>
+      <w:r>
+        <w:rPr>
+          <w:rFonts w:ascii="Trebuchet MS" w:hAnsi="Trebuchet MS"/>
+          <w:b w:val="false"/>
+          <w:bCs w:val="false"/>
+          <w:sz w:val="22"/>
+        </w:rPr>
+        <w:t>TDA que maneja la informacion del jugador.</w:t>
+      </w:r>
+    </w:p>
+    <w:p>
+      <w:pPr>
+        <w:pStyle w:val="Normal"/>
+        <w:numPr>
+          <w:ilvl w:val="0"/>
+          <w:numId w:val="3"/>
+        </w:numPr>
+        <w:rPr/>
+      </w:pPr>
+      <w:r>
+        <w:rPr>
+          <w:rFonts w:ascii="Trebuchet MS" w:hAnsi="Trebuchet MS"/>
+          <w:b/>
+          <w:bCs/>
+          <w:sz w:val="22"/>
+        </w:rPr>
+        <w:t>Parcela.cpp y Parcela.h:</w:t>
+      </w:r>
+    </w:p>
+    <w:p>
+      <w:pPr>
+        <w:pStyle w:val="Normal"/>
+        <w:numPr>
+          <w:ilvl w:val="0"/>
+          <w:numId w:val="0"/>
+        </w:numPr>
+        <w:ind w:left="720" w:hanging="0"/>
+        <w:rPr>
+          <w:b w:val="false"/>
+          <w:b w:val="false"/>
+          <w:bCs w:val="false"/>
+        </w:rPr>
+      </w:pPr>
+      <w:r>
+        <w:rPr>
+          <w:rFonts w:ascii="Trebuchet MS" w:hAnsi="Trebuchet MS"/>
+          <w:b w:val="false"/>
+          <w:bCs w:val="false"/>
+          <w:sz w:val="22"/>
+        </w:rPr>
+        <w:t>Metodos para realizar las acciones sobre cada parcela.</w:t>
+      </w:r>
+    </w:p>
+    <w:p>
+      <w:pPr>
+        <w:pStyle w:val="Normal"/>
+        <w:numPr>
+          <w:ilvl w:val="0"/>
+          <w:numId w:val="3"/>
+        </w:numPr>
+        <w:rPr/>
+      </w:pPr>
+      <w:r>
+        <w:rPr>
+          <w:rFonts w:ascii="Trebuchet MS" w:hAnsi="Trebuchet MS"/>
+          <w:b/>
+          <w:bCs/>
+          <w:sz w:val="22"/>
+        </w:rPr>
+        <w:t>Tanque.cpp y Tanque.h:</w:t>
+      </w:r>
+    </w:p>
+    <w:p>
+      <w:pPr>
+        <w:pStyle w:val="Normal"/>
+        <w:numPr>
+          <w:ilvl w:val="0"/>
+          <w:numId w:val="0"/>
+        </w:numPr>
+        <w:ind w:left="720" w:hanging="0"/>
+        <w:rPr>
+          <w:b w:val="false"/>
+          <w:b w:val="false"/>
+          <w:bCs w:val="false"/>
+        </w:rPr>
+      </w:pPr>
+      <w:r>
+        <w:rPr>
+          <w:rFonts w:ascii="Trebuchet MS" w:hAnsi="Trebuchet MS"/>
+          <w:b w:val="false"/>
+          <w:bCs w:val="false"/>
+          <w:sz w:val="22"/>
+        </w:rPr>
+        <w:t>TDA que maneja el agua de cada jugador.</w:t>
+      </w:r>
+    </w:p>
+    <w:p>
+      <w:pPr>
+        <w:pStyle w:val="Normal"/>
+        <w:numPr>
+          <w:ilvl w:val="0"/>
+          <w:numId w:val="3"/>
+        </w:numPr>
+        <w:rPr/>
+      </w:pPr>
+      <w:r>
+        <w:rPr>
+          <w:rFonts w:ascii="Trebuchet MS" w:hAnsi="Trebuchet MS"/>
+          <w:b/>
+          <w:bCs/>
+          <w:sz w:val="22"/>
+        </w:rPr>
+        <w:t>Terreno.cpp y Terreno.h:</w:t>
+      </w:r>
+    </w:p>
+    <w:p>
+      <w:pPr>
+        <w:pStyle w:val="Normal"/>
+        <w:numPr>
+          <w:ilvl w:val="0"/>
+          <w:numId w:val="0"/>
+        </w:numPr>
+        <w:ind w:left="720" w:hanging="0"/>
+        <w:rPr>
+          <w:b w:val="false"/>
+          <w:b w:val="false"/>
+          <w:bCs w:val="false"/>
+        </w:rPr>
+      </w:pPr>
+      <w:r>
+        <w:rPr>
+          <w:rFonts w:ascii="Trebuchet MS" w:hAnsi="Trebuchet MS"/>
+          <w:b w:val="false"/>
+          <w:bCs w:val="false"/>
+          <w:sz w:val="22"/>
+        </w:rPr>
+        <w:t>TDA que contiene una lista de parcela que simboliza el terreno.</w:t>
+      </w:r>
+    </w:p>
+    <w:p>
+      <w:pPr>
+        <w:pStyle w:val="Normal"/>
+        <w:numPr>
+          <w:ilvl w:val="0"/>
+          <w:numId w:val="3"/>
+        </w:numPr>
+        <w:rPr/>
+      </w:pPr>
+      <w:r>
+        <w:rPr>
+          <w:rFonts w:ascii="Trebuchet MS" w:hAnsi="Trebuchet MS"/>
+          <w:b/>
+          <w:bCs/>
+          <w:sz w:val="22"/>
+        </w:rPr>
+        <w:t>Texto.cpp y Texto.h:</w:t>
+      </w:r>
+    </w:p>
+    <w:p>
+      <w:pPr>
+        <w:pStyle w:val="Normal"/>
+        <w:numPr>
+          <w:ilvl w:val="0"/>
+          <w:numId w:val="0"/>
+        </w:numPr>
+        <w:ind w:left="720" w:hanging="0"/>
+        <w:rPr>
+          <w:b w:val="false"/>
+          <w:b w:val="false"/>
+          <w:bCs w:val="false"/>
+        </w:rPr>
+      </w:pPr>
+      <w:r>
+        <w:rPr>
+          <w:rFonts w:ascii="Trebuchet MS" w:hAnsi="Trebuchet MS"/>
+          <w:b w:val="false"/>
+          <w:bCs w:val="false"/>
+          <w:sz w:val="22"/>
+        </w:rPr>
+        <w:t>Funciones utiles para administrar strings.</w:t>
+      </w:r>
+    </w:p>
+    <w:p>
+      <w:pPr>
+        <w:pStyle w:val="Normal"/>
+        <w:rPr>
+          <w:rFonts w:ascii="Trebuchet MS" w:hAnsi="Trebuchet MS"/>
+          <w:sz w:val="22"/>
+        </w:rPr>
+      </w:pPr>
+      <w:r>
+        <w:rPr>
+          <w:b w:val="false"/>
+          <w:bCs w:val="false"/>
+        </w:rPr>
+      </w:r>
+    </w:p>
+    <w:p>
+      <w:pPr>
+        <w:pStyle w:val="Normal"/>
+        <w:rPr>
+          <w:b w:val="false"/>
+          <w:b w:val="false"/>
+          <w:bCs w:val="false"/>
+        </w:rPr>
+      </w:pPr>
+      <w:r>
+        <w:rPr>
+          <w:rFonts w:ascii="Trebuchet MS" w:hAnsi="Trebuchet MS"/>
+          <w:b w:val="false"/>
+          <w:bCs w:val="false"/>
+          <w:sz w:val="22"/>
+        </w:rPr>
+        <w:t>Nota: En las propiedades del proyecto, es necesario configurar el siguiente post build step:</w:t>
+      </w:r>
+    </w:p>
+    <w:p>
+      <w:pPr>
+        <w:pStyle w:val="Normal"/>
+        <w:rPr>
+          <w:b w:val="false"/>
+          <w:b w:val="false"/>
+          <w:bCs w:val="false"/>
+        </w:rPr>
+      </w:pPr>
+      <w:r>
+        <w:rPr>
+          <w:rFonts w:ascii="Trebuchet MS" w:hAnsi="Trebuchet MS"/>
+          <w:b w:val="false"/>
+          <w:bCs w:val="false"/>
+          <w:sz w:val="22"/>
+        </w:rPr>
+        <w:t>cp -r ../res . ; cp -r ../datos . ;</w:t>
+      </w:r>
+    </w:p>
+    <w:p>
+      <w:pPr>
+        <w:pStyle w:val="Normal"/>
+        <w:rPr>
+          <w:b w:val="false"/>
+          <w:b w:val="false"/>
+          <w:bCs w:val="false"/>
+        </w:rPr>
+      </w:pPr>
+      <w:r>
+        <w:rPr>
+          <w:rFonts w:ascii="Trebuchet MS" w:hAnsi="Trebuchet MS"/>
+          <w:b w:val="false"/>
+          <w:bCs w:val="false"/>
+          <w:sz w:val="22"/>
+        </w:rPr>
+        <w:t>Esto es para que las carpetas que contienen las imagenes y los archivos de datos sean copiadas a la ruta de ejecucion del programa principal.</w:t>
       </w:r>
     </w:p>
     <w:sectPr>
@@ -3553,6 +4301,135 @@
       <w:rFonts w:cs="OpenSymbol"/>
     </w:rPr>
   </w:style>
+  <w:style w:type="character" w:styleId="ListLabel55">
+    <w:name w:val="ListLabel 55"/>
+    <w:qFormat/>
+    <w:rPr>
+      <w:rFonts w:ascii="Trebuchet MS" w:hAnsi="Trebuchet MS" w:cs="OpenSymbol"/>
+      <w:sz w:val="22"/>
+    </w:rPr>
+  </w:style>
+  <w:style w:type="character" w:styleId="ListLabel56">
+    <w:name w:val="ListLabel 56"/>
+    <w:qFormat/>
+    <w:rPr>
+      <w:rFonts w:cs="OpenSymbol"/>
+    </w:rPr>
+  </w:style>
+  <w:style w:type="character" w:styleId="ListLabel57">
+    <w:name w:val="ListLabel 57"/>
+    <w:qFormat/>
+    <w:rPr>
+      <w:rFonts w:cs="OpenSymbol"/>
+    </w:rPr>
+  </w:style>
+  <w:style w:type="character" w:styleId="ListLabel58">
+    <w:name w:val="ListLabel 58"/>
+    <w:qFormat/>
+    <w:rPr>
+      <w:rFonts w:cs="OpenSymbol"/>
+    </w:rPr>
+  </w:style>
+  <w:style w:type="character" w:styleId="ListLabel59">
+    <w:name w:val="ListLabel 59"/>
+    <w:qFormat/>
+    <w:rPr>
+      <w:rFonts w:cs="OpenSymbol"/>
+    </w:rPr>
+  </w:style>
+  <w:style w:type="character" w:styleId="ListLabel60">
+    <w:name w:val="ListLabel 60"/>
+    <w:qFormat/>
+    <w:rPr>
+      <w:rFonts w:cs="OpenSymbol"/>
+    </w:rPr>
+  </w:style>
+  <w:style w:type="character" w:styleId="ListLabel61">
+    <w:name w:val="ListLabel 61"/>
+    <w:qFormat/>
+    <w:rPr>
+      <w:rFonts w:cs="OpenSymbol"/>
+    </w:rPr>
+  </w:style>
+  <w:style w:type="character" w:styleId="ListLabel62">
+    <w:name w:val="ListLabel 62"/>
+    <w:qFormat/>
+    <w:rPr>
+      <w:rFonts w:cs="OpenSymbol"/>
+    </w:rPr>
+  </w:style>
+  <w:style w:type="character" w:styleId="ListLabel63">
+    <w:name w:val="ListLabel 63"/>
+    <w:qFormat/>
+    <w:rPr>
+      <w:rFonts w:cs="OpenSymbol"/>
+    </w:rPr>
+  </w:style>
+  <w:style w:type="character" w:styleId="ListLabel64">
+    <w:name w:val="ListLabel 64"/>
+    <w:qFormat/>
+    <w:rPr>
+      <w:rFonts w:ascii="Trebuchet MS" w:hAnsi="Trebuchet MS" w:cs="OpenSymbol"/>
+      <w:b/>
+      <w:sz w:val="22"/>
+    </w:rPr>
+  </w:style>
+  <w:style w:type="character" w:styleId="ListLabel65">
+    <w:name w:val="ListLabel 65"/>
+    <w:qFormat/>
+    <w:rPr>
+      <w:rFonts w:cs="OpenSymbol"/>
+    </w:rPr>
+  </w:style>
+  <w:style w:type="character" w:styleId="ListLabel66">
+    <w:name w:val="ListLabel 66"/>
+    <w:qFormat/>
+    <w:rPr>
+      <w:rFonts w:cs="OpenSymbol"/>
+    </w:rPr>
+  </w:style>
+  <w:style w:type="character" w:styleId="ListLabel67">
+    <w:name w:val="ListLabel 67"/>
+    <w:qFormat/>
+    <w:rPr>
+      <w:rFonts w:cs="OpenSymbol"/>
+    </w:rPr>
+  </w:style>
+  <w:style w:type="character" w:styleId="ListLabel68">
+    <w:name w:val="ListLabel 68"/>
+    <w:qFormat/>
+    <w:rPr>
+      <w:rFonts w:cs="OpenSymbol"/>
+    </w:rPr>
+  </w:style>
+  <w:style w:type="character" w:styleId="ListLabel69">
+    <w:name w:val="ListLabel 69"/>
+    <w:qFormat/>
+    <w:rPr>
+      <w:rFonts w:cs="OpenSymbol"/>
+    </w:rPr>
+  </w:style>
+  <w:style w:type="character" w:styleId="ListLabel70">
+    <w:name w:val="ListLabel 70"/>
+    <w:qFormat/>
+    <w:rPr>
+      <w:rFonts w:cs="OpenSymbol"/>
+    </w:rPr>
+  </w:style>
+  <w:style w:type="character" w:styleId="ListLabel71">
+    <w:name w:val="ListLabel 71"/>
+    <w:qFormat/>
+    <w:rPr>
+      <w:rFonts w:cs="OpenSymbol"/>
+    </w:rPr>
+  </w:style>
+  <w:style w:type="character" w:styleId="ListLabel72">
+    <w:name w:val="ListLabel 72"/>
+    <w:qFormat/>
+    <w:rPr>
+      <w:rFonts w:cs="OpenSymbol"/>
+    </w:rPr>
+  </w:style>
   <w:style w:type="paragraph" w:styleId="Heading">
     <w:name w:val="Heading"/>
     <w:basedOn w:val="Normal"/>

</xml_diff>